<commit_message>
guiao 3 no relatorio
</commit_message>
<xml_diff>
--- a/Relatório.docx
+++ b/Relatório.docx
@@ -326,23 +326,2066 @@
       <w:pPr>
         <w:pStyle w:val="Heading1"/>
       </w:pPr>
+      <w:bookmarkStart w:id="0" w:name="_Toc233103844"/>
+      <w:r>
+        <w:lastRenderedPageBreak/>
+        <w:t>Índice</w:t>
+      </w:r>
+      <w:bookmarkEnd w:id="0"/>
+    </w:p>
+    <w:p>
+      <w:pPr>
+        <w:pStyle w:val="TOC1"/>
+        <w:tabs>
+          <w:tab w:val="right" w:leader="dot" w:pos="8494"/>
+        </w:tabs>
+        <w:rPr>
+          <w:b w:val="0"/>
+          <w:caps w:val="0"/>
+          <w:noProof/>
+          <w:sz w:val="24"/>
+          <w:szCs w:val="24"/>
+          <w:lang w:eastAsia="ja-JP"/>
+        </w:rPr>
+      </w:pPr>
+      <w:r>
+        <w:fldChar w:fldCharType="begin"/>
+      </w:r>
+      <w:r>
+        <w:instrText xml:space="preserve"> TOC \o "1-3" </w:instrText>
+      </w:r>
+      <w:r>
+        <w:fldChar w:fldCharType="separate"/>
+      </w:r>
+      <w:r>
+        <w:rPr>
+          <w:noProof/>
+        </w:rPr>
+        <w:t>Índice</w:t>
+      </w:r>
+      <w:r>
+        <w:rPr>
+          <w:noProof/>
+        </w:rPr>
+        <w:tab/>
+      </w:r>
+      <w:r>
+        <w:rPr>
+          <w:noProof/>
+        </w:rPr>
+        <w:fldChar w:fldCharType="begin"/>
+      </w:r>
+      <w:r>
+        <w:rPr>
+          <w:noProof/>
+        </w:rPr>
+        <w:instrText xml:space="preserve"> PAGEREF _Toc233103844 \h </w:instrText>
+      </w:r>
+      <w:r>
+        <w:rPr>
+          <w:noProof/>
+        </w:rPr>
+      </w:r>
+      <w:r>
+        <w:rPr>
+          <w:noProof/>
+        </w:rPr>
+        <w:fldChar w:fldCharType="separate"/>
+      </w:r>
+      <w:r>
+        <w:rPr>
+          <w:noProof/>
+        </w:rPr>
+        <w:t>3</w:t>
+      </w:r>
+      <w:r>
+        <w:rPr>
+          <w:noProof/>
+        </w:rPr>
+        <w:fldChar w:fldCharType="end"/>
+      </w:r>
+    </w:p>
+    <w:p>
+      <w:pPr>
+        <w:pStyle w:val="TOC1"/>
+        <w:tabs>
+          <w:tab w:val="right" w:leader="dot" w:pos="8494"/>
+        </w:tabs>
+        <w:rPr>
+          <w:b w:val="0"/>
+          <w:caps w:val="0"/>
+          <w:noProof/>
+          <w:sz w:val="24"/>
+          <w:szCs w:val="24"/>
+          <w:lang w:eastAsia="ja-JP"/>
+        </w:rPr>
+      </w:pPr>
+      <w:r>
+        <w:rPr>
+          <w:noProof/>
+        </w:rPr>
+        <w:t>Grupo I</w:t>
+      </w:r>
+      <w:r>
+        <w:rPr>
+          <w:noProof/>
+        </w:rPr>
+        <w:tab/>
+      </w:r>
+      <w:r>
+        <w:rPr>
+          <w:noProof/>
+        </w:rPr>
+        <w:fldChar w:fldCharType="begin"/>
+      </w:r>
+      <w:r>
+        <w:rPr>
+          <w:noProof/>
+        </w:rPr>
+        <w:instrText xml:space="preserve"> PAGEREF _Toc233103845 \h </w:instrText>
+      </w:r>
+      <w:r>
+        <w:rPr>
+          <w:noProof/>
+        </w:rPr>
+      </w:r>
+      <w:r>
+        <w:rPr>
+          <w:noProof/>
+        </w:rPr>
+        <w:fldChar w:fldCharType="separate"/>
+      </w:r>
+      <w:r>
+        <w:rPr>
+          <w:noProof/>
+        </w:rPr>
+        <w:t>4</w:t>
+      </w:r>
+      <w:r>
+        <w:rPr>
+          <w:noProof/>
+        </w:rPr>
+        <w:fldChar w:fldCharType="end"/>
+      </w:r>
+    </w:p>
+    <w:p>
+      <w:pPr>
+        <w:pStyle w:val="TOC2"/>
+        <w:tabs>
+          <w:tab w:val="left" w:pos="769"/>
+          <w:tab w:val="right" w:leader="dot" w:pos="8494"/>
+        </w:tabs>
+        <w:rPr>
+          <w:smallCaps w:val="0"/>
+          <w:noProof/>
+          <w:sz w:val="24"/>
+          <w:szCs w:val="24"/>
+          <w:lang w:eastAsia="ja-JP"/>
+        </w:rPr>
+      </w:pPr>
+      <w:r>
+        <w:rPr>
+          <w:noProof/>
+          <w14:scene3d>
+            <w14:camera w14:prst="orthographicFront"/>
+            <w14:lightRig w14:rig="threePt" w14:dir="t">
+              <w14:rot w14:lat="0" w14:lon="0" w14:rev="0"/>
+            </w14:lightRig>
+          </w14:scene3d>
+        </w:rPr>
+        <w:t>1.1</w:t>
+      </w:r>
+      <w:r>
+        <w:rPr>
+          <w:smallCaps w:val="0"/>
+          <w:noProof/>
+          <w:sz w:val="24"/>
+          <w:szCs w:val="24"/>
+          <w:lang w:eastAsia="ja-JP"/>
+        </w:rPr>
+        <w:tab/>
+      </w:r>
+      <w:r>
+        <w:rPr>
+          <w:noProof/>
+        </w:rPr>
+        <w:t>Problema</w:t>
+      </w:r>
+      <w:r>
+        <w:rPr>
+          <w:noProof/>
+        </w:rPr>
+        <w:tab/>
+      </w:r>
+      <w:r>
+        <w:rPr>
+          <w:noProof/>
+        </w:rPr>
+        <w:fldChar w:fldCharType="begin"/>
+      </w:r>
+      <w:r>
+        <w:rPr>
+          <w:noProof/>
+        </w:rPr>
+        <w:instrText xml:space="preserve"> PAGEREF _Toc233103846 \h </w:instrText>
+      </w:r>
+      <w:r>
+        <w:rPr>
+          <w:noProof/>
+        </w:rPr>
+      </w:r>
+      <w:r>
+        <w:rPr>
+          <w:noProof/>
+        </w:rPr>
+        <w:fldChar w:fldCharType="separate"/>
+      </w:r>
+      <w:r>
+        <w:rPr>
+          <w:noProof/>
+        </w:rPr>
+        <w:t>4</w:t>
+      </w:r>
+      <w:r>
+        <w:rPr>
+          <w:noProof/>
+        </w:rPr>
+        <w:fldChar w:fldCharType="end"/>
+      </w:r>
+    </w:p>
+    <w:p>
+      <w:pPr>
+        <w:pStyle w:val="TOC2"/>
+        <w:tabs>
+          <w:tab w:val="left" w:pos="769"/>
+          <w:tab w:val="right" w:leader="dot" w:pos="8494"/>
+        </w:tabs>
+        <w:rPr>
+          <w:smallCaps w:val="0"/>
+          <w:noProof/>
+          <w:sz w:val="24"/>
+          <w:szCs w:val="24"/>
+          <w:lang w:eastAsia="ja-JP"/>
+        </w:rPr>
+      </w:pPr>
+      <w:r>
+        <w:rPr>
+          <w:noProof/>
+          <w14:scene3d>
+            <w14:camera w14:prst="orthographicFront"/>
+            <w14:lightRig w14:rig="threePt" w14:dir="t">
+              <w14:rot w14:lat="0" w14:lon="0" w14:rev="0"/>
+            </w14:lightRig>
+          </w14:scene3d>
+        </w:rPr>
+        <w:t>1.2</w:t>
+      </w:r>
+      <w:r>
+        <w:rPr>
+          <w:smallCaps w:val="0"/>
+          <w:noProof/>
+          <w:sz w:val="24"/>
+          <w:szCs w:val="24"/>
+          <w:lang w:eastAsia="ja-JP"/>
+        </w:rPr>
+        <w:tab/>
+      </w:r>
+      <w:r>
+        <w:rPr>
+          <w:noProof/>
+        </w:rPr>
+        <w:t>Abordagem</w:t>
+      </w:r>
+      <w:r>
+        <w:rPr>
+          <w:noProof/>
+        </w:rPr>
+        <w:tab/>
+      </w:r>
+      <w:r>
+        <w:rPr>
+          <w:noProof/>
+        </w:rPr>
+        <w:fldChar w:fldCharType="begin"/>
+      </w:r>
+      <w:r>
+        <w:rPr>
+          <w:noProof/>
+        </w:rPr>
+        <w:instrText xml:space="preserve"> PAGEREF _Toc233103847 \h </w:instrText>
+      </w:r>
+      <w:r>
+        <w:rPr>
+          <w:noProof/>
+        </w:rPr>
+      </w:r>
+      <w:r>
+        <w:rPr>
+          <w:noProof/>
+        </w:rPr>
+        <w:fldChar w:fldCharType="separate"/>
+      </w:r>
+      <w:r>
+        <w:rPr>
+          <w:noProof/>
+        </w:rPr>
+        <w:t>4</w:t>
+      </w:r>
+      <w:r>
+        <w:rPr>
+          <w:noProof/>
+        </w:rPr>
+        <w:fldChar w:fldCharType="end"/>
+      </w:r>
+    </w:p>
+    <w:p>
+      <w:pPr>
+        <w:pStyle w:val="TOC2"/>
+        <w:tabs>
+          <w:tab w:val="left" w:pos="769"/>
+          <w:tab w:val="right" w:leader="dot" w:pos="8494"/>
+        </w:tabs>
+        <w:rPr>
+          <w:smallCaps w:val="0"/>
+          <w:noProof/>
+          <w:sz w:val="24"/>
+          <w:szCs w:val="24"/>
+          <w:lang w:eastAsia="ja-JP"/>
+        </w:rPr>
+      </w:pPr>
+      <w:r>
+        <w:rPr>
+          <w:noProof/>
+          <w14:scene3d>
+            <w14:camera w14:prst="orthographicFront"/>
+            <w14:lightRig w14:rig="threePt" w14:dir="t">
+              <w14:rot w14:lat="0" w14:lon="0" w14:rev="0"/>
+            </w14:lightRig>
+          </w14:scene3d>
+        </w:rPr>
+        <w:t>1.3</w:t>
+      </w:r>
+      <w:r>
+        <w:rPr>
+          <w:smallCaps w:val="0"/>
+          <w:noProof/>
+          <w:sz w:val="24"/>
+          <w:szCs w:val="24"/>
+          <w:lang w:eastAsia="ja-JP"/>
+        </w:rPr>
+        <w:tab/>
+      </w:r>
+      <w:r>
+        <w:rPr>
+          <w:noProof/>
+        </w:rPr>
+        <w:t>Resultados</w:t>
+      </w:r>
+      <w:r>
+        <w:rPr>
+          <w:noProof/>
+        </w:rPr>
+        <w:tab/>
+      </w:r>
+      <w:r>
+        <w:rPr>
+          <w:noProof/>
+        </w:rPr>
+        <w:fldChar w:fldCharType="begin"/>
+      </w:r>
+      <w:r>
+        <w:rPr>
+          <w:noProof/>
+        </w:rPr>
+        <w:instrText xml:space="preserve"> PAGEREF _Toc233103848 \h </w:instrText>
+      </w:r>
+      <w:r>
+        <w:rPr>
+          <w:noProof/>
+        </w:rPr>
+      </w:r>
+      <w:r>
+        <w:rPr>
+          <w:noProof/>
+        </w:rPr>
+        <w:fldChar w:fldCharType="separate"/>
+      </w:r>
+      <w:r>
+        <w:rPr>
+          <w:noProof/>
+        </w:rPr>
+        <w:t>5</w:t>
+      </w:r>
+      <w:r>
+        <w:rPr>
+          <w:noProof/>
+        </w:rPr>
+        <w:fldChar w:fldCharType="end"/>
+      </w:r>
+    </w:p>
+    <w:p>
+      <w:pPr>
+        <w:pStyle w:val="TOC1"/>
+        <w:tabs>
+          <w:tab w:val="right" w:leader="dot" w:pos="8494"/>
+        </w:tabs>
+        <w:rPr>
+          <w:b w:val="0"/>
+          <w:caps w:val="0"/>
+          <w:noProof/>
+          <w:sz w:val="24"/>
+          <w:szCs w:val="24"/>
+          <w:lang w:eastAsia="ja-JP"/>
+        </w:rPr>
+      </w:pPr>
+      <w:r>
+        <w:rPr>
+          <w:noProof/>
+        </w:rPr>
+        <w:t>Grupo II</w:t>
+      </w:r>
+      <w:r>
+        <w:rPr>
+          <w:noProof/>
+        </w:rPr>
+        <w:tab/>
+      </w:r>
+      <w:r>
+        <w:rPr>
+          <w:noProof/>
+        </w:rPr>
+        <w:fldChar w:fldCharType="begin"/>
+      </w:r>
+      <w:r>
+        <w:rPr>
+          <w:noProof/>
+        </w:rPr>
+        <w:instrText xml:space="preserve"> PAGEREF _Toc233103849 \h </w:instrText>
+      </w:r>
+      <w:r>
+        <w:rPr>
+          <w:noProof/>
+        </w:rPr>
+      </w:r>
+      <w:r>
+        <w:rPr>
+          <w:noProof/>
+        </w:rPr>
+        <w:fldChar w:fldCharType="separate"/>
+      </w:r>
+      <w:r>
+        <w:rPr>
+          <w:noProof/>
+        </w:rPr>
+        <w:t>8</w:t>
+      </w:r>
+      <w:r>
+        <w:rPr>
+          <w:noProof/>
+        </w:rPr>
+        <w:fldChar w:fldCharType="end"/>
+      </w:r>
+      <w:bookmarkStart w:id="1" w:name="_GoBack"/>
+      <w:bookmarkEnd w:id="1"/>
+    </w:p>
+    <w:p>
+      <w:pPr>
+        <w:pStyle w:val="TOC2"/>
+        <w:tabs>
+          <w:tab w:val="left" w:pos="769"/>
+          <w:tab w:val="right" w:leader="dot" w:pos="8494"/>
+        </w:tabs>
+        <w:rPr>
+          <w:smallCaps w:val="0"/>
+          <w:noProof/>
+          <w:sz w:val="24"/>
+          <w:szCs w:val="24"/>
+          <w:lang w:eastAsia="ja-JP"/>
+        </w:rPr>
+      </w:pPr>
+      <w:r>
+        <w:rPr>
+          <w:noProof/>
+          <w14:scene3d>
+            <w14:camera w14:prst="orthographicFront"/>
+            <w14:lightRig w14:rig="threePt" w14:dir="t">
+              <w14:rot w14:lat="0" w14:lon="0" w14:rev="0"/>
+            </w14:lightRig>
+          </w14:scene3d>
+        </w:rPr>
+        <w:t>1.4</w:t>
+      </w:r>
+      <w:r>
+        <w:rPr>
+          <w:smallCaps w:val="0"/>
+          <w:noProof/>
+          <w:sz w:val="24"/>
+          <w:szCs w:val="24"/>
+          <w:lang w:eastAsia="ja-JP"/>
+        </w:rPr>
+        <w:tab/>
+      </w:r>
+      <w:r>
+        <w:rPr>
+          <w:noProof/>
+        </w:rPr>
+        <w:t>Problema</w:t>
+      </w:r>
+      <w:r>
+        <w:rPr>
+          <w:noProof/>
+        </w:rPr>
+        <w:tab/>
+      </w:r>
+      <w:r>
+        <w:rPr>
+          <w:noProof/>
+        </w:rPr>
+        <w:fldChar w:fldCharType="begin"/>
+      </w:r>
+      <w:r>
+        <w:rPr>
+          <w:noProof/>
+        </w:rPr>
+        <w:instrText xml:space="preserve"> PAGEREF _Toc233103850 \h </w:instrText>
+      </w:r>
+      <w:r>
+        <w:rPr>
+          <w:noProof/>
+        </w:rPr>
+      </w:r>
+      <w:r>
+        <w:rPr>
+          <w:noProof/>
+        </w:rPr>
+        <w:fldChar w:fldCharType="separate"/>
+      </w:r>
+      <w:r>
+        <w:rPr>
+          <w:noProof/>
+        </w:rPr>
+        <w:t>8</w:t>
+      </w:r>
+      <w:r>
+        <w:rPr>
+          <w:noProof/>
+        </w:rPr>
+        <w:fldChar w:fldCharType="end"/>
+      </w:r>
+    </w:p>
+    <w:p>
+      <w:pPr>
+        <w:pStyle w:val="TOC2"/>
+        <w:tabs>
+          <w:tab w:val="left" w:pos="769"/>
+          <w:tab w:val="right" w:leader="dot" w:pos="8494"/>
+        </w:tabs>
+        <w:rPr>
+          <w:smallCaps w:val="0"/>
+          <w:noProof/>
+          <w:sz w:val="24"/>
+          <w:szCs w:val="24"/>
+          <w:lang w:eastAsia="ja-JP"/>
+        </w:rPr>
+      </w:pPr>
+      <w:r>
+        <w:rPr>
+          <w:noProof/>
+          <w14:scene3d>
+            <w14:camera w14:prst="orthographicFront"/>
+            <w14:lightRig w14:rig="threePt" w14:dir="t">
+              <w14:rot w14:lat="0" w14:lon="0" w14:rev="0"/>
+            </w14:lightRig>
+          </w14:scene3d>
+        </w:rPr>
+        <w:t>1.5</w:t>
+      </w:r>
+      <w:r>
+        <w:rPr>
+          <w:smallCaps w:val="0"/>
+          <w:noProof/>
+          <w:sz w:val="24"/>
+          <w:szCs w:val="24"/>
+          <w:lang w:eastAsia="ja-JP"/>
+        </w:rPr>
+        <w:tab/>
+      </w:r>
+      <w:r>
+        <w:rPr>
+          <w:noProof/>
+        </w:rPr>
+        <w:t>Abordagem</w:t>
+      </w:r>
+      <w:r>
+        <w:rPr>
+          <w:noProof/>
+        </w:rPr>
+        <w:tab/>
+      </w:r>
+      <w:r>
+        <w:rPr>
+          <w:noProof/>
+        </w:rPr>
+        <w:fldChar w:fldCharType="begin"/>
+      </w:r>
+      <w:r>
+        <w:rPr>
+          <w:noProof/>
+        </w:rPr>
+        <w:instrText xml:space="preserve"> PAGEREF _Toc233103851 \h </w:instrText>
+      </w:r>
+      <w:r>
+        <w:rPr>
+          <w:noProof/>
+        </w:rPr>
+      </w:r>
+      <w:r>
+        <w:rPr>
+          <w:noProof/>
+        </w:rPr>
+        <w:fldChar w:fldCharType="separate"/>
+      </w:r>
+      <w:r>
+        <w:rPr>
+          <w:noProof/>
+        </w:rPr>
+        <w:t>8</w:t>
+      </w:r>
+      <w:r>
+        <w:rPr>
+          <w:noProof/>
+        </w:rPr>
+        <w:fldChar w:fldCharType="end"/>
+      </w:r>
+    </w:p>
+    <w:p>
+      <w:pPr>
+        <w:pStyle w:val="TOC2"/>
+        <w:tabs>
+          <w:tab w:val="left" w:pos="769"/>
+          <w:tab w:val="right" w:leader="dot" w:pos="8494"/>
+        </w:tabs>
+        <w:rPr>
+          <w:smallCaps w:val="0"/>
+          <w:noProof/>
+          <w:sz w:val="24"/>
+          <w:szCs w:val="24"/>
+          <w:lang w:eastAsia="ja-JP"/>
+        </w:rPr>
+      </w:pPr>
+      <w:r>
+        <w:rPr>
+          <w:noProof/>
+          <w14:scene3d>
+            <w14:camera w14:prst="orthographicFront"/>
+            <w14:lightRig w14:rig="threePt" w14:dir="t">
+              <w14:rot w14:lat="0" w14:lon="0" w14:rev="0"/>
+            </w14:lightRig>
+          </w14:scene3d>
+        </w:rPr>
+        <w:t>1.6</w:t>
+      </w:r>
+      <w:r>
+        <w:rPr>
+          <w:smallCaps w:val="0"/>
+          <w:noProof/>
+          <w:sz w:val="24"/>
+          <w:szCs w:val="24"/>
+          <w:lang w:eastAsia="ja-JP"/>
+        </w:rPr>
+        <w:tab/>
+      </w:r>
+      <w:r>
+        <w:rPr>
+          <w:noProof/>
+        </w:rPr>
+        <w:t>Resultados</w:t>
+      </w:r>
+      <w:r>
+        <w:rPr>
+          <w:noProof/>
+        </w:rPr>
+        <w:tab/>
+      </w:r>
+      <w:r>
+        <w:rPr>
+          <w:noProof/>
+        </w:rPr>
+        <w:fldChar w:fldCharType="begin"/>
+      </w:r>
+      <w:r>
+        <w:rPr>
+          <w:noProof/>
+        </w:rPr>
+        <w:instrText xml:space="preserve"> PAGEREF _Toc233103852 \h </w:instrText>
+      </w:r>
+      <w:r>
+        <w:rPr>
+          <w:noProof/>
+        </w:rPr>
+      </w:r>
+      <w:r>
+        <w:rPr>
+          <w:noProof/>
+        </w:rPr>
+        <w:fldChar w:fldCharType="separate"/>
+      </w:r>
+      <w:r>
+        <w:rPr>
+          <w:noProof/>
+        </w:rPr>
+        <w:t>8</w:t>
+      </w:r>
+      <w:r>
+        <w:rPr>
+          <w:noProof/>
+        </w:rPr>
+        <w:fldChar w:fldCharType="end"/>
+      </w:r>
+    </w:p>
+    <w:p>
+      <w:pPr>
+        <w:pStyle w:val="TOC1"/>
+        <w:tabs>
+          <w:tab w:val="right" w:leader="dot" w:pos="8494"/>
+        </w:tabs>
+        <w:rPr>
+          <w:b w:val="0"/>
+          <w:caps w:val="0"/>
+          <w:noProof/>
+          <w:sz w:val="24"/>
+          <w:szCs w:val="24"/>
+          <w:lang w:eastAsia="ja-JP"/>
+        </w:rPr>
+      </w:pPr>
+      <w:r>
+        <w:rPr>
+          <w:noProof/>
+        </w:rPr>
+        <w:t>Grupo III</w:t>
+      </w:r>
+      <w:r>
+        <w:rPr>
+          <w:noProof/>
+        </w:rPr>
+        <w:tab/>
+      </w:r>
+      <w:r>
+        <w:rPr>
+          <w:noProof/>
+        </w:rPr>
+        <w:fldChar w:fldCharType="begin"/>
+      </w:r>
+      <w:r>
+        <w:rPr>
+          <w:noProof/>
+        </w:rPr>
+        <w:instrText xml:space="preserve"> PAGEREF _Toc233103853 \h </w:instrText>
+      </w:r>
+      <w:r>
+        <w:rPr>
+          <w:noProof/>
+        </w:rPr>
+      </w:r>
+      <w:r>
+        <w:rPr>
+          <w:noProof/>
+        </w:rPr>
+        <w:fldChar w:fldCharType="separate"/>
+      </w:r>
+      <w:r>
+        <w:rPr>
+          <w:noProof/>
+        </w:rPr>
+        <w:t>9</w:t>
+      </w:r>
+      <w:r>
+        <w:rPr>
+          <w:noProof/>
+        </w:rPr>
+        <w:fldChar w:fldCharType="end"/>
+      </w:r>
+    </w:p>
+    <w:p>
+      <w:pPr>
+        <w:pStyle w:val="TOC2"/>
+        <w:tabs>
+          <w:tab w:val="left" w:pos="769"/>
+          <w:tab w:val="right" w:leader="dot" w:pos="8494"/>
+        </w:tabs>
+        <w:rPr>
+          <w:smallCaps w:val="0"/>
+          <w:noProof/>
+          <w:sz w:val="24"/>
+          <w:szCs w:val="24"/>
+          <w:lang w:eastAsia="ja-JP"/>
+        </w:rPr>
+      </w:pPr>
+      <w:r>
+        <w:rPr>
+          <w:noProof/>
+          <w14:scene3d>
+            <w14:camera w14:prst="orthographicFront"/>
+            <w14:lightRig w14:rig="threePt" w14:dir="t">
+              <w14:rot w14:lat="0" w14:lon="0" w14:rev="0"/>
+            </w14:lightRig>
+          </w14:scene3d>
+        </w:rPr>
+        <w:t>1.7</w:t>
+      </w:r>
+      <w:r>
+        <w:rPr>
+          <w:smallCaps w:val="0"/>
+          <w:noProof/>
+          <w:sz w:val="24"/>
+          <w:szCs w:val="24"/>
+          <w:lang w:eastAsia="ja-JP"/>
+        </w:rPr>
+        <w:tab/>
+      </w:r>
+      <w:r>
+        <w:rPr>
+          <w:noProof/>
+        </w:rPr>
+        <w:t>Problema</w:t>
+      </w:r>
+      <w:r>
+        <w:rPr>
+          <w:noProof/>
+        </w:rPr>
+        <w:tab/>
+      </w:r>
+      <w:r>
+        <w:rPr>
+          <w:noProof/>
+        </w:rPr>
+        <w:fldChar w:fldCharType="begin"/>
+      </w:r>
+      <w:r>
+        <w:rPr>
+          <w:noProof/>
+        </w:rPr>
+        <w:instrText xml:space="preserve"> PAGEREF _Toc233103854 \h </w:instrText>
+      </w:r>
+      <w:r>
+        <w:rPr>
+          <w:noProof/>
+        </w:rPr>
+      </w:r>
+      <w:r>
+        <w:rPr>
+          <w:noProof/>
+        </w:rPr>
+        <w:fldChar w:fldCharType="separate"/>
+      </w:r>
+      <w:r>
+        <w:rPr>
+          <w:noProof/>
+        </w:rPr>
+        <w:t>9</w:t>
+      </w:r>
+      <w:r>
+        <w:rPr>
+          <w:noProof/>
+        </w:rPr>
+        <w:fldChar w:fldCharType="end"/>
+      </w:r>
+    </w:p>
+    <w:p>
+      <w:pPr>
+        <w:pStyle w:val="TOC2"/>
+        <w:tabs>
+          <w:tab w:val="left" w:pos="769"/>
+          <w:tab w:val="right" w:leader="dot" w:pos="8494"/>
+        </w:tabs>
+        <w:rPr>
+          <w:smallCaps w:val="0"/>
+          <w:noProof/>
+          <w:sz w:val="24"/>
+          <w:szCs w:val="24"/>
+          <w:lang w:eastAsia="ja-JP"/>
+        </w:rPr>
+      </w:pPr>
+      <w:r>
+        <w:rPr>
+          <w:noProof/>
+          <w14:scene3d>
+            <w14:camera w14:prst="orthographicFront"/>
+            <w14:lightRig w14:rig="threePt" w14:dir="t">
+              <w14:rot w14:lat="0" w14:lon="0" w14:rev="0"/>
+            </w14:lightRig>
+          </w14:scene3d>
+        </w:rPr>
+        <w:t>1.8</w:t>
+      </w:r>
+      <w:r>
+        <w:rPr>
+          <w:smallCaps w:val="0"/>
+          <w:noProof/>
+          <w:sz w:val="24"/>
+          <w:szCs w:val="24"/>
+          <w:lang w:eastAsia="ja-JP"/>
+        </w:rPr>
+        <w:tab/>
+      </w:r>
+      <w:r>
+        <w:rPr>
+          <w:noProof/>
+        </w:rPr>
+        <w:t>Abordagem</w:t>
+      </w:r>
+      <w:r>
+        <w:rPr>
+          <w:noProof/>
+        </w:rPr>
+        <w:tab/>
+      </w:r>
+      <w:r>
+        <w:rPr>
+          <w:noProof/>
+        </w:rPr>
+        <w:fldChar w:fldCharType="begin"/>
+      </w:r>
+      <w:r>
+        <w:rPr>
+          <w:noProof/>
+        </w:rPr>
+        <w:instrText xml:space="preserve"> PAGEREF _Toc233103855 \h </w:instrText>
+      </w:r>
+      <w:r>
+        <w:rPr>
+          <w:noProof/>
+        </w:rPr>
+      </w:r>
+      <w:r>
+        <w:rPr>
+          <w:noProof/>
+        </w:rPr>
+        <w:fldChar w:fldCharType="separate"/>
+      </w:r>
+      <w:r>
+        <w:rPr>
+          <w:noProof/>
+        </w:rPr>
+        <w:t>9</w:t>
+      </w:r>
+      <w:r>
+        <w:rPr>
+          <w:noProof/>
+        </w:rPr>
+        <w:fldChar w:fldCharType="end"/>
+      </w:r>
+    </w:p>
+    <w:p>
+      <w:pPr>
+        <w:pStyle w:val="TOC2"/>
+        <w:tabs>
+          <w:tab w:val="left" w:pos="769"/>
+          <w:tab w:val="right" w:leader="dot" w:pos="8494"/>
+        </w:tabs>
+        <w:rPr>
+          <w:smallCaps w:val="0"/>
+          <w:noProof/>
+          <w:sz w:val="24"/>
+          <w:szCs w:val="24"/>
+          <w:lang w:eastAsia="ja-JP"/>
+        </w:rPr>
+      </w:pPr>
+      <w:r>
+        <w:rPr>
+          <w:noProof/>
+          <w14:scene3d>
+            <w14:camera w14:prst="orthographicFront"/>
+            <w14:lightRig w14:rig="threePt" w14:dir="t">
+              <w14:rot w14:lat="0" w14:lon="0" w14:rev="0"/>
+            </w14:lightRig>
+          </w14:scene3d>
+        </w:rPr>
+        <w:t>1.9</w:t>
+      </w:r>
+      <w:r>
+        <w:rPr>
+          <w:smallCaps w:val="0"/>
+          <w:noProof/>
+          <w:sz w:val="24"/>
+          <w:szCs w:val="24"/>
+          <w:lang w:eastAsia="ja-JP"/>
+        </w:rPr>
+        <w:tab/>
+      </w:r>
+      <w:r>
+        <w:rPr>
+          <w:noProof/>
+        </w:rPr>
+        <w:t>Resultados</w:t>
+      </w:r>
+      <w:r>
+        <w:rPr>
+          <w:noProof/>
+        </w:rPr>
+        <w:tab/>
+      </w:r>
+      <w:r>
+        <w:rPr>
+          <w:noProof/>
+        </w:rPr>
+        <w:fldChar w:fldCharType="begin"/>
+      </w:r>
+      <w:r>
+        <w:rPr>
+          <w:noProof/>
+        </w:rPr>
+        <w:instrText xml:space="preserve"> PAGEREF _Toc233103856 \h </w:instrText>
+      </w:r>
+      <w:r>
+        <w:rPr>
+          <w:noProof/>
+        </w:rPr>
+      </w:r>
+      <w:r>
+        <w:rPr>
+          <w:noProof/>
+        </w:rPr>
+        <w:fldChar w:fldCharType="separate"/>
+      </w:r>
+      <w:r>
+        <w:rPr>
+          <w:noProof/>
+        </w:rPr>
+        <w:t>9</w:t>
+      </w:r>
+      <w:r>
+        <w:rPr>
+          <w:noProof/>
+        </w:rPr>
+        <w:fldChar w:fldCharType="end"/>
+      </w:r>
+    </w:p>
+    <w:p>
+      <w:pPr>
+        <w:pStyle w:val="TOC1"/>
+        <w:tabs>
+          <w:tab w:val="right" w:leader="dot" w:pos="8494"/>
+        </w:tabs>
+        <w:rPr>
+          <w:b w:val="0"/>
+          <w:caps w:val="0"/>
+          <w:noProof/>
+          <w:sz w:val="24"/>
+          <w:szCs w:val="24"/>
+          <w:lang w:eastAsia="ja-JP"/>
+        </w:rPr>
+      </w:pPr>
+      <w:r>
+        <w:rPr>
+          <w:noProof/>
+        </w:rPr>
+        <w:t>Grupo IV</w:t>
+      </w:r>
+      <w:r>
+        <w:rPr>
+          <w:noProof/>
+        </w:rPr>
+        <w:tab/>
+      </w:r>
+      <w:r>
+        <w:rPr>
+          <w:noProof/>
+        </w:rPr>
+        <w:fldChar w:fldCharType="begin"/>
+      </w:r>
+      <w:r>
+        <w:rPr>
+          <w:noProof/>
+        </w:rPr>
+        <w:instrText xml:space="preserve"> PAGEREF _Toc233103857 \h </w:instrText>
+      </w:r>
+      <w:r>
+        <w:rPr>
+          <w:noProof/>
+        </w:rPr>
+      </w:r>
+      <w:r>
+        <w:rPr>
+          <w:noProof/>
+        </w:rPr>
+        <w:fldChar w:fldCharType="separate"/>
+      </w:r>
+      <w:r>
+        <w:rPr>
+          <w:noProof/>
+        </w:rPr>
+        <w:t>11</w:t>
+      </w:r>
+      <w:r>
+        <w:rPr>
+          <w:noProof/>
+        </w:rPr>
+        <w:fldChar w:fldCharType="end"/>
+      </w:r>
+    </w:p>
+    <w:p>
+      <w:pPr>
+        <w:pStyle w:val="TOC2"/>
+        <w:tabs>
+          <w:tab w:val="left" w:pos="891"/>
+          <w:tab w:val="right" w:leader="dot" w:pos="8494"/>
+        </w:tabs>
+        <w:rPr>
+          <w:smallCaps w:val="0"/>
+          <w:noProof/>
+          <w:sz w:val="24"/>
+          <w:szCs w:val="24"/>
+          <w:lang w:eastAsia="ja-JP"/>
+        </w:rPr>
+      </w:pPr>
+      <w:r>
+        <w:rPr>
+          <w:noProof/>
+          <w14:scene3d>
+            <w14:camera w14:prst="orthographicFront"/>
+            <w14:lightRig w14:rig="threePt" w14:dir="t">
+              <w14:rot w14:lat="0" w14:lon="0" w14:rev="0"/>
+            </w14:lightRig>
+          </w14:scene3d>
+        </w:rPr>
+        <w:t>1.10</w:t>
+      </w:r>
+      <w:r>
+        <w:rPr>
+          <w:smallCaps w:val="0"/>
+          <w:noProof/>
+          <w:sz w:val="24"/>
+          <w:szCs w:val="24"/>
+          <w:lang w:eastAsia="ja-JP"/>
+        </w:rPr>
+        <w:tab/>
+      </w:r>
+      <w:r>
+        <w:rPr>
+          <w:noProof/>
+        </w:rPr>
+        <w:t>Problema</w:t>
+      </w:r>
+      <w:r>
+        <w:rPr>
+          <w:noProof/>
+        </w:rPr>
+        <w:tab/>
+      </w:r>
+      <w:r>
+        <w:rPr>
+          <w:noProof/>
+        </w:rPr>
+        <w:fldChar w:fldCharType="begin"/>
+      </w:r>
+      <w:r>
+        <w:rPr>
+          <w:noProof/>
+        </w:rPr>
+        <w:instrText xml:space="preserve"> PAGEREF _Toc233103858 \h </w:instrText>
+      </w:r>
+      <w:r>
+        <w:rPr>
+          <w:noProof/>
+        </w:rPr>
+      </w:r>
+      <w:r>
+        <w:rPr>
+          <w:noProof/>
+        </w:rPr>
+        <w:fldChar w:fldCharType="separate"/>
+      </w:r>
+      <w:r>
+        <w:rPr>
+          <w:noProof/>
+        </w:rPr>
+        <w:t>11</w:t>
+      </w:r>
+      <w:r>
+        <w:rPr>
+          <w:noProof/>
+        </w:rPr>
+        <w:fldChar w:fldCharType="end"/>
+      </w:r>
+    </w:p>
+    <w:p>
+      <w:pPr>
+        <w:pStyle w:val="TOC2"/>
+        <w:tabs>
+          <w:tab w:val="left" w:pos="891"/>
+          <w:tab w:val="right" w:leader="dot" w:pos="8494"/>
+        </w:tabs>
+        <w:rPr>
+          <w:smallCaps w:val="0"/>
+          <w:noProof/>
+          <w:sz w:val="24"/>
+          <w:szCs w:val="24"/>
+          <w:lang w:eastAsia="ja-JP"/>
+        </w:rPr>
+      </w:pPr>
+      <w:r>
+        <w:rPr>
+          <w:noProof/>
+          <w14:scene3d>
+            <w14:camera w14:prst="orthographicFront"/>
+            <w14:lightRig w14:rig="threePt" w14:dir="t">
+              <w14:rot w14:lat="0" w14:lon="0" w14:rev="0"/>
+            </w14:lightRig>
+          </w14:scene3d>
+        </w:rPr>
+        <w:t>1.11</w:t>
+      </w:r>
+      <w:r>
+        <w:rPr>
+          <w:smallCaps w:val="0"/>
+          <w:noProof/>
+          <w:sz w:val="24"/>
+          <w:szCs w:val="24"/>
+          <w:lang w:eastAsia="ja-JP"/>
+        </w:rPr>
+        <w:tab/>
+      </w:r>
+      <w:r>
+        <w:rPr>
+          <w:noProof/>
+        </w:rPr>
+        <w:t>Abordagem</w:t>
+      </w:r>
+      <w:r>
+        <w:rPr>
+          <w:noProof/>
+        </w:rPr>
+        <w:tab/>
+      </w:r>
+      <w:r>
+        <w:rPr>
+          <w:noProof/>
+        </w:rPr>
+        <w:fldChar w:fldCharType="begin"/>
+      </w:r>
+      <w:r>
+        <w:rPr>
+          <w:noProof/>
+        </w:rPr>
+        <w:instrText xml:space="preserve"> PAGEREF _Toc233103859 \h </w:instrText>
+      </w:r>
+      <w:r>
+        <w:rPr>
+          <w:noProof/>
+        </w:rPr>
+      </w:r>
+      <w:r>
+        <w:rPr>
+          <w:noProof/>
+        </w:rPr>
+        <w:fldChar w:fldCharType="separate"/>
+      </w:r>
+      <w:r>
+        <w:rPr>
+          <w:noProof/>
+        </w:rPr>
+        <w:t>11</w:t>
+      </w:r>
+      <w:r>
+        <w:rPr>
+          <w:noProof/>
+        </w:rPr>
+        <w:fldChar w:fldCharType="end"/>
+      </w:r>
+    </w:p>
+    <w:p>
+      <w:pPr>
+        <w:pStyle w:val="TOC2"/>
+        <w:tabs>
+          <w:tab w:val="left" w:pos="891"/>
+          <w:tab w:val="right" w:leader="dot" w:pos="8494"/>
+        </w:tabs>
+        <w:rPr>
+          <w:smallCaps w:val="0"/>
+          <w:noProof/>
+          <w:sz w:val="24"/>
+          <w:szCs w:val="24"/>
+          <w:lang w:eastAsia="ja-JP"/>
+        </w:rPr>
+      </w:pPr>
+      <w:r>
+        <w:rPr>
+          <w:noProof/>
+          <w14:scene3d>
+            <w14:camera w14:prst="orthographicFront"/>
+            <w14:lightRig w14:rig="threePt" w14:dir="t">
+              <w14:rot w14:lat="0" w14:lon="0" w14:rev="0"/>
+            </w14:lightRig>
+          </w14:scene3d>
+        </w:rPr>
+        <w:t>1.12</w:t>
+      </w:r>
+      <w:r>
+        <w:rPr>
+          <w:smallCaps w:val="0"/>
+          <w:noProof/>
+          <w:sz w:val="24"/>
+          <w:szCs w:val="24"/>
+          <w:lang w:eastAsia="ja-JP"/>
+        </w:rPr>
+        <w:tab/>
+      </w:r>
+      <w:r>
+        <w:rPr>
+          <w:noProof/>
+        </w:rPr>
+        <w:t>Resultados</w:t>
+      </w:r>
+      <w:r>
+        <w:rPr>
+          <w:noProof/>
+        </w:rPr>
+        <w:tab/>
+      </w:r>
+      <w:r>
+        <w:rPr>
+          <w:noProof/>
+        </w:rPr>
+        <w:fldChar w:fldCharType="begin"/>
+      </w:r>
+      <w:r>
+        <w:rPr>
+          <w:noProof/>
+        </w:rPr>
+        <w:instrText xml:space="preserve"> PAGEREF _Toc233103860 \h </w:instrText>
+      </w:r>
+      <w:r>
+        <w:rPr>
+          <w:noProof/>
+        </w:rPr>
+      </w:r>
+      <w:r>
+        <w:rPr>
+          <w:noProof/>
+        </w:rPr>
+        <w:fldChar w:fldCharType="separate"/>
+      </w:r>
+      <w:r>
+        <w:rPr>
+          <w:noProof/>
+        </w:rPr>
+        <w:t>11</w:t>
+      </w:r>
+      <w:r>
+        <w:rPr>
+          <w:noProof/>
+        </w:rPr>
+        <w:fldChar w:fldCharType="end"/>
+      </w:r>
+    </w:p>
+    <w:p>
+      <w:pPr>
+        <w:pStyle w:val="TOC1"/>
+        <w:tabs>
+          <w:tab w:val="right" w:leader="dot" w:pos="8494"/>
+        </w:tabs>
+        <w:rPr>
+          <w:b w:val="0"/>
+          <w:caps w:val="0"/>
+          <w:noProof/>
+          <w:sz w:val="24"/>
+          <w:szCs w:val="24"/>
+          <w:lang w:eastAsia="ja-JP"/>
+        </w:rPr>
+      </w:pPr>
+      <w:r>
+        <w:rPr>
+          <w:noProof/>
+        </w:rPr>
+        <w:t>Grupo V</w:t>
+      </w:r>
+      <w:r>
+        <w:rPr>
+          <w:noProof/>
+        </w:rPr>
+        <w:tab/>
+      </w:r>
+      <w:r>
+        <w:rPr>
+          <w:noProof/>
+        </w:rPr>
+        <w:fldChar w:fldCharType="begin"/>
+      </w:r>
+      <w:r>
+        <w:rPr>
+          <w:noProof/>
+        </w:rPr>
+        <w:instrText xml:space="preserve"> PAGEREF _Toc233103861 \h </w:instrText>
+      </w:r>
+      <w:r>
+        <w:rPr>
+          <w:noProof/>
+        </w:rPr>
+      </w:r>
+      <w:r>
+        <w:rPr>
+          <w:noProof/>
+        </w:rPr>
+        <w:fldChar w:fldCharType="separate"/>
+      </w:r>
+      <w:r>
+        <w:rPr>
+          <w:noProof/>
+        </w:rPr>
+        <w:t>12</w:t>
+      </w:r>
+      <w:r>
+        <w:rPr>
+          <w:noProof/>
+        </w:rPr>
+        <w:fldChar w:fldCharType="end"/>
+      </w:r>
+    </w:p>
+    <w:p>
+      <w:pPr>
+        <w:pStyle w:val="TOC2"/>
+        <w:tabs>
+          <w:tab w:val="left" w:pos="891"/>
+          <w:tab w:val="right" w:leader="dot" w:pos="8494"/>
+        </w:tabs>
+        <w:rPr>
+          <w:smallCaps w:val="0"/>
+          <w:noProof/>
+          <w:sz w:val="24"/>
+          <w:szCs w:val="24"/>
+          <w:lang w:eastAsia="ja-JP"/>
+        </w:rPr>
+      </w:pPr>
+      <w:r>
+        <w:rPr>
+          <w:noProof/>
+          <w14:scene3d>
+            <w14:camera w14:prst="orthographicFront"/>
+            <w14:lightRig w14:rig="threePt" w14:dir="t">
+              <w14:rot w14:lat="0" w14:lon="0" w14:rev="0"/>
+            </w14:lightRig>
+          </w14:scene3d>
+        </w:rPr>
+        <w:t>1.13</w:t>
+      </w:r>
+      <w:r>
+        <w:rPr>
+          <w:smallCaps w:val="0"/>
+          <w:noProof/>
+          <w:sz w:val="24"/>
+          <w:szCs w:val="24"/>
+          <w:lang w:eastAsia="ja-JP"/>
+        </w:rPr>
+        <w:tab/>
+      </w:r>
+      <w:r>
+        <w:rPr>
+          <w:noProof/>
+        </w:rPr>
+        <w:t>Problema</w:t>
+      </w:r>
+      <w:r>
+        <w:rPr>
+          <w:noProof/>
+        </w:rPr>
+        <w:tab/>
+      </w:r>
+      <w:r>
+        <w:rPr>
+          <w:noProof/>
+        </w:rPr>
+        <w:fldChar w:fldCharType="begin"/>
+      </w:r>
+      <w:r>
+        <w:rPr>
+          <w:noProof/>
+        </w:rPr>
+        <w:instrText xml:space="preserve"> PAGEREF _Toc233103862 \h </w:instrText>
+      </w:r>
+      <w:r>
+        <w:rPr>
+          <w:noProof/>
+        </w:rPr>
+      </w:r>
+      <w:r>
+        <w:rPr>
+          <w:noProof/>
+        </w:rPr>
+        <w:fldChar w:fldCharType="separate"/>
+      </w:r>
+      <w:r>
+        <w:rPr>
+          <w:noProof/>
+        </w:rPr>
+        <w:t>12</w:t>
+      </w:r>
+      <w:r>
+        <w:rPr>
+          <w:noProof/>
+        </w:rPr>
+        <w:fldChar w:fldCharType="end"/>
+      </w:r>
+    </w:p>
+    <w:p>
+      <w:pPr>
+        <w:pStyle w:val="TOC2"/>
+        <w:tabs>
+          <w:tab w:val="left" w:pos="891"/>
+          <w:tab w:val="right" w:leader="dot" w:pos="8494"/>
+        </w:tabs>
+        <w:rPr>
+          <w:smallCaps w:val="0"/>
+          <w:noProof/>
+          <w:sz w:val="24"/>
+          <w:szCs w:val="24"/>
+          <w:lang w:eastAsia="ja-JP"/>
+        </w:rPr>
+      </w:pPr>
+      <w:r>
+        <w:rPr>
+          <w:noProof/>
+          <w14:scene3d>
+            <w14:camera w14:prst="orthographicFront"/>
+            <w14:lightRig w14:rig="threePt" w14:dir="t">
+              <w14:rot w14:lat="0" w14:lon="0" w14:rev="0"/>
+            </w14:lightRig>
+          </w14:scene3d>
+        </w:rPr>
+        <w:t>1.14</w:t>
+      </w:r>
+      <w:r>
+        <w:rPr>
+          <w:smallCaps w:val="0"/>
+          <w:noProof/>
+          <w:sz w:val="24"/>
+          <w:szCs w:val="24"/>
+          <w:lang w:eastAsia="ja-JP"/>
+        </w:rPr>
+        <w:tab/>
+      </w:r>
+      <w:r>
+        <w:rPr>
+          <w:noProof/>
+        </w:rPr>
+        <w:t>Abordagem</w:t>
+      </w:r>
+      <w:r>
+        <w:rPr>
+          <w:noProof/>
+        </w:rPr>
+        <w:tab/>
+      </w:r>
+      <w:r>
+        <w:rPr>
+          <w:noProof/>
+        </w:rPr>
+        <w:fldChar w:fldCharType="begin"/>
+      </w:r>
+      <w:r>
+        <w:rPr>
+          <w:noProof/>
+        </w:rPr>
+        <w:instrText xml:space="preserve"> PAGEREF _Toc233103863 \h </w:instrText>
+      </w:r>
+      <w:r>
+        <w:rPr>
+          <w:noProof/>
+        </w:rPr>
+      </w:r>
+      <w:r>
+        <w:rPr>
+          <w:noProof/>
+        </w:rPr>
+        <w:fldChar w:fldCharType="separate"/>
+      </w:r>
+      <w:r>
+        <w:rPr>
+          <w:noProof/>
+        </w:rPr>
+        <w:t>12</w:t>
+      </w:r>
+      <w:r>
+        <w:rPr>
+          <w:noProof/>
+        </w:rPr>
+        <w:fldChar w:fldCharType="end"/>
+      </w:r>
+    </w:p>
+    <w:p>
+      <w:pPr>
+        <w:pStyle w:val="TOC2"/>
+        <w:tabs>
+          <w:tab w:val="left" w:pos="891"/>
+          <w:tab w:val="right" w:leader="dot" w:pos="8494"/>
+        </w:tabs>
+        <w:rPr>
+          <w:smallCaps w:val="0"/>
+          <w:noProof/>
+          <w:sz w:val="24"/>
+          <w:szCs w:val="24"/>
+          <w:lang w:eastAsia="ja-JP"/>
+        </w:rPr>
+      </w:pPr>
+      <w:r>
+        <w:rPr>
+          <w:noProof/>
+          <w14:scene3d>
+            <w14:camera w14:prst="orthographicFront"/>
+            <w14:lightRig w14:rig="threePt" w14:dir="t">
+              <w14:rot w14:lat="0" w14:lon="0" w14:rev="0"/>
+            </w14:lightRig>
+          </w14:scene3d>
+        </w:rPr>
+        <w:t>1.15</w:t>
+      </w:r>
+      <w:r>
+        <w:rPr>
+          <w:smallCaps w:val="0"/>
+          <w:noProof/>
+          <w:sz w:val="24"/>
+          <w:szCs w:val="24"/>
+          <w:lang w:eastAsia="ja-JP"/>
+        </w:rPr>
+        <w:tab/>
+      </w:r>
+      <w:r>
+        <w:rPr>
+          <w:noProof/>
+        </w:rPr>
+        <w:t>Resultados</w:t>
+      </w:r>
+      <w:r>
+        <w:rPr>
+          <w:noProof/>
+        </w:rPr>
+        <w:tab/>
+      </w:r>
+      <w:r>
+        <w:rPr>
+          <w:noProof/>
+        </w:rPr>
+        <w:fldChar w:fldCharType="begin"/>
+      </w:r>
+      <w:r>
+        <w:rPr>
+          <w:noProof/>
+        </w:rPr>
+        <w:instrText xml:space="preserve"> PAGEREF _Toc233103864 \h </w:instrText>
+      </w:r>
+      <w:r>
+        <w:rPr>
+          <w:noProof/>
+        </w:rPr>
+      </w:r>
+      <w:r>
+        <w:rPr>
+          <w:noProof/>
+        </w:rPr>
+        <w:fldChar w:fldCharType="separate"/>
+      </w:r>
+      <w:r>
+        <w:rPr>
+          <w:noProof/>
+        </w:rPr>
+        <w:t>12</w:t>
+      </w:r>
+      <w:r>
+        <w:rPr>
+          <w:noProof/>
+        </w:rPr>
+        <w:fldChar w:fldCharType="end"/>
+      </w:r>
+    </w:p>
+    <w:p>
+      <w:pPr>
+        <w:pStyle w:val="TOC1"/>
+        <w:tabs>
+          <w:tab w:val="right" w:leader="dot" w:pos="8494"/>
+        </w:tabs>
+        <w:rPr>
+          <w:b w:val="0"/>
+          <w:caps w:val="0"/>
+          <w:noProof/>
+          <w:sz w:val="24"/>
+          <w:szCs w:val="24"/>
+          <w:lang w:eastAsia="ja-JP"/>
+        </w:rPr>
+      </w:pPr>
+      <w:r>
+        <w:rPr>
+          <w:noProof/>
+        </w:rPr>
+        <w:t>Grupo VI</w:t>
+      </w:r>
+      <w:r>
+        <w:rPr>
+          <w:noProof/>
+        </w:rPr>
+        <w:tab/>
+      </w:r>
+      <w:r>
+        <w:rPr>
+          <w:noProof/>
+        </w:rPr>
+        <w:fldChar w:fldCharType="begin"/>
+      </w:r>
+      <w:r>
+        <w:rPr>
+          <w:noProof/>
+        </w:rPr>
+        <w:instrText xml:space="preserve"> PAGEREF _Toc233103865 \h </w:instrText>
+      </w:r>
+      <w:r>
+        <w:rPr>
+          <w:noProof/>
+        </w:rPr>
+      </w:r>
+      <w:r>
+        <w:rPr>
+          <w:noProof/>
+        </w:rPr>
+        <w:fldChar w:fldCharType="separate"/>
+      </w:r>
+      <w:r>
+        <w:rPr>
+          <w:noProof/>
+        </w:rPr>
+        <w:t>13</w:t>
+      </w:r>
+      <w:r>
+        <w:rPr>
+          <w:noProof/>
+        </w:rPr>
+        <w:fldChar w:fldCharType="end"/>
+      </w:r>
+    </w:p>
+    <w:p>
+      <w:pPr>
+        <w:pStyle w:val="TOC2"/>
+        <w:tabs>
+          <w:tab w:val="left" w:pos="891"/>
+          <w:tab w:val="right" w:leader="dot" w:pos="8494"/>
+        </w:tabs>
+        <w:rPr>
+          <w:smallCaps w:val="0"/>
+          <w:noProof/>
+          <w:sz w:val="24"/>
+          <w:szCs w:val="24"/>
+          <w:lang w:eastAsia="ja-JP"/>
+        </w:rPr>
+      </w:pPr>
+      <w:r>
+        <w:rPr>
+          <w:noProof/>
+          <w14:scene3d>
+            <w14:camera w14:prst="orthographicFront"/>
+            <w14:lightRig w14:rig="threePt" w14:dir="t">
+              <w14:rot w14:lat="0" w14:lon="0" w14:rev="0"/>
+            </w14:lightRig>
+          </w14:scene3d>
+        </w:rPr>
+        <w:t>1.16</w:t>
+      </w:r>
+      <w:r>
+        <w:rPr>
+          <w:smallCaps w:val="0"/>
+          <w:noProof/>
+          <w:sz w:val="24"/>
+          <w:szCs w:val="24"/>
+          <w:lang w:eastAsia="ja-JP"/>
+        </w:rPr>
+        <w:tab/>
+      </w:r>
+      <w:r>
+        <w:rPr>
+          <w:noProof/>
+        </w:rPr>
+        <w:t>Problema</w:t>
+      </w:r>
+      <w:r>
+        <w:rPr>
+          <w:noProof/>
+        </w:rPr>
+        <w:tab/>
+      </w:r>
+      <w:r>
+        <w:rPr>
+          <w:noProof/>
+        </w:rPr>
+        <w:fldChar w:fldCharType="begin"/>
+      </w:r>
+      <w:r>
+        <w:rPr>
+          <w:noProof/>
+        </w:rPr>
+        <w:instrText xml:space="preserve"> PAGEREF _Toc233103866 \h </w:instrText>
+      </w:r>
+      <w:r>
+        <w:rPr>
+          <w:noProof/>
+        </w:rPr>
+      </w:r>
+      <w:r>
+        <w:rPr>
+          <w:noProof/>
+        </w:rPr>
+        <w:fldChar w:fldCharType="separate"/>
+      </w:r>
+      <w:r>
+        <w:rPr>
+          <w:noProof/>
+        </w:rPr>
+        <w:t>13</w:t>
+      </w:r>
+      <w:r>
+        <w:rPr>
+          <w:noProof/>
+        </w:rPr>
+        <w:fldChar w:fldCharType="end"/>
+      </w:r>
+    </w:p>
+    <w:p>
+      <w:pPr>
+        <w:pStyle w:val="TOC2"/>
+        <w:tabs>
+          <w:tab w:val="left" w:pos="891"/>
+          <w:tab w:val="right" w:leader="dot" w:pos="8494"/>
+        </w:tabs>
+        <w:rPr>
+          <w:smallCaps w:val="0"/>
+          <w:noProof/>
+          <w:sz w:val="24"/>
+          <w:szCs w:val="24"/>
+          <w:lang w:eastAsia="ja-JP"/>
+        </w:rPr>
+      </w:pPr>
+      <w:r>
+        <w:rPr>
+          <w:noProof/>
+          <w14:scene3d>
+            <w14:camera w14:prst="orthographicFront"/>
+            <w14:lightRig w14:rig="threePt" w14:dir="t">
+              <w14:rot w14:lat="0" w14:lon="0" w14:rev="0"/>
+            </w14:lightRig>
+          </w14:scene3d>
+        </w:rPr>
+        <w:t>1.17</w:t>
+      </w:r>
+      <w:r>
+        <w:rPr>
+          <w:smallCaps w:val="0"/>
+          <w:noProof/>
+          <w:sz w:val="24"/>
+          <w:szCs w:val="24"/>
+          <w:lang w:eastAsia="ja-JP"/>
+        </w:rPr>
+        <w:tab/>
+      </w:r>
+      <w:r>
+        <w:rPr>
+          <w:noProof/>
+        </w:rPr>
+        <w:t>Abordagem</w:t>
+      </w:r>
+      <w:r>
+        <w:rPr>
+          <w:noProof/>
+        </w:rPr>
+        <w:tab/>
+      </w:r>
+      <w:r>
+        <w:rPr>
+          <w:noProof/>
+        </w:rPr>
+        <w:fldChar w:fldCharType="begin"/>
+      </w:r>
+      <w:r>
+        <w:rPr>
+          <w:noProof/>
+        </w:rPr>
+        <w:instrText xml:space="preserve"> PAGEREF _Toc233103867 \h </w:instrText>
+      </w:r>
+      <w:r>
+        <w:rPr>
+          <w:noProof/>
+        </w:rPr>
+      </w:r>
+      <w:r>
+        <w:rPr>
+          <w:noProof/>
+        </w:rPr>
+        <w:fldChar w:fldCharType="separate"/>
+      </w:r>
+      <w:r>
+        <w:rPr>
+          <w:noProof/>
+        </w:rPr>
+        <w:t>13</w:t>
+      </w:r>
+      <w:r>
+        <w:rPr>
+          <w:noProof/>
+        </w:rPr>
+        <w:fldChar w:fldCharType="end"/>
+      </w:r>
+    </w:p>
+    <w:p>
+      <w:pPr>
+        <w:pStyle w:val="TOC2"/>
+        <w:tabs>
+          <w:tab w:val="left" w:pos="891"/>
+          <w:tab w:val="right" w:leader="dot" w:pos="8494"/>
+        </w:tabs>
+        <w:rPr>
+          <w:smallCaps w:val="0"/>
+          <w:noProof/>
+          <w:sz w:val="24"/>
+          <w:szCs w:val="24"/>
+          <w:lang w:eastAsia="ja-JP"/>
+        </w:rPr>
+      </w:pPr>
+      <w:r>
+        <w:rPr>
+          <w:noProof/>
+          <w14:scene3d>
+            <w14:camera w14:prst="orthographicFront"/>
+            <w14:lightRig w14:rig="threePt" w14:dir="t">
+              <w14:rot w14:lat="0" w14:lon="0" w14:rev="0"/>
+            </w14:lightRig>
+          </w14:scene3d>
+        </w:rPr>
+        <w:t>1.18</w:t>
+      </w:r>
+      <w:r>
+        <w:rPr>
+          <w:smallCaps w:val="0"/>
+          <w:noProof/>
+          <w:sz w:val="24"/>
+          <w:szCs w:val="24"/>
+          <w:lang w:eastAsia="ja-JP"/>
+        </w:rPr>
+        <w:tab/>
+      </w:r>
+      <w:r>
+        <w:rPr>
+          <w:noProof/>
+        </w:rPr>
+        <w:t>Resultados</w:t>
+      </w:r>
+      <w:r>
+        <w:rPr>
+          <w:noProof/>
+        </w:rPr>
+        <w:tab/>
+      </w:r>
+      <w:r>
+        <w:rPr>
+          <w:noProof/>
+        </w:rPr>
+        <w:fldChar w:fldCharType="begin"/>
+      </w:r>
+      <w:r>
+        <w:rPr>
+          <w:noProof/>
+        </w:rPr>
+        <w:instrText xml:space="preserve"> PAGEREF _Toc233103868 \h </w:instrText>
+      </w:r>
+      <w:r>
+        <w:rPr>
+          <w:noProof/>
+        </w:rPr>
+      </w:r>
+      <w:r>
+        <w:rPr>
+          <w:noProof/>
+        </w:rPr>
+        <w:fldChar w:fldCharType="separate"/>
+      </w:r>
+      <w:r>
+        <w:rPr>
+          <w:noProof/>
+        </w:rPr>
+        <w:t>13</w:t>
+      </w:r>
+      <w:r>
+        <w:rPr>
+          <w:noProof/>
+        </w:rPr>
+        <w:fldChar w:fldCharType="end"/>
+      </w:r>
+    </w:p>
+    <w:p>
+      <w:r>
+        <w:fldChar w:fldCharType="end"/>
+      </w:r>
+    </w:p>
+    <w:p>
+      <w:pPr>
+        <w:spacing w:line="276" w:lineRule="auto"/>
+        <w:jc w:val="left"/>
+        <w:rPr>
+          <w:rFonts w:eastAsiaTheme="majorEastAsia" w:cstheme="majorBidi"/>
+          <w:b/>
+          <w:bCs/>
+          <w:color w:val="53757F" w:themeColor="accent1" w:themeShade="BF"/>
+          <w:sz w:val="28"/>
+          <w:szCs w:val="28"/>
+        </w:rPr>
+      </w:pPr>
+      <w:r>
+        <w:br w:type="page"/>
+      </w:r>
+    </w:p>
+    <w:p>
+      <w:pPr>
+        <w:pStyle w:val="Heading1"/>
+      </w:pPr>
+      <w:bookmarkStart w:id="2" w:name="_Toc233103845"/>
       <w:r>
         <w:lastRenderedPageBreak/>
         <w:t>Grupo I</w:t>
       </w:r>
+      <w:bookmarkEnd w:id="2"/>
     </w:p>
     <w:p>
       <w:pPr>
         <w:pStyle w:val="Heading2"/>
       </w:pPr>
+      <w:bookmarkStart w:id="3" w:name="_Toc233103846"/>
       <w:r>
         <w:t>Problema</w:t>
       </w:r>
+      <w:bookmarkEnd w:id="3"/>
     </w:p>
     <w:p/>
     <w:p>
       <w:r>
-        <w:t>O problema consiste a criptoanálise de quatro criptogramas obtidos recorrendo a cifras de substituição, shift e Vigenere. O objectivo é descobrir com qual a cifra utilizada para encriptar os criptogramas e obter o texto limpo dos mesmos.</w:t>
+        <w:t xml:space="preserve">O problema consiste a </w:t>
+      </w:r>
+      <w:proofErr w:type="spellStart"/>
+      <w:r>
+        <w:t>criptoanálise</w:t>
+      </w:r>
+      <w:proofErr w:type="spellEnd"/>
+      <w:r>
+        <w:t xml:space="preserve"> de quatro criptogramas obtidos recorrendo a cifras de substituição, </w:t>
+      </w:r>
+      <w:proofErr w:type="spellStart"/>
+      <w:r>
+        <w:t>shift</w:t>
+      </w:r>
+      <w:proofErr w:type="spellEnd"/>
+      <w:r>
+        <w:t xml:space="preserve"> e </w:t>
+      </w:r>
+      <w:proofErr w:type="spellStart"/>
+      <w:r>
+        <w:t>Vigenere</w:t>
+      </w:r>
+      <w:proofErr w:type="spellEnd"/>
+      <w:r>
+        <w:t>. O objectivo é descobrir com qual a cifra utilizada para encriptar os criptogramas e obter o texto limpo dos mesmos.</w:t>
       </w:r>
     </w:p>
     <w:p/>
@@ -350,9 +2393,11 @@
       <w:pPr>
         <w:pStyle w:val="Heading2"/>
       </w:pPr>
+      <w:bookmarkStart w:id="4" w:name="_Toc233103847"/>
       <w:r>
         <w:t>Abordagem</w:t>
       </w:r>
+      <w:bookmarkEnd w:id="4"/>
     </w:p>
     <w:p/>
     <w:p>
@@ -387,7 +2432,15 @@
         <w:t>efetuar</w:t>
       </w:r>
       <w:r>
-        <w:t xml:space="preserve"> o shift em todos os elementos da cifra, um algoritmos que dada uma cifra retornava o espaço entre palavras repetidas na mesma, para além de um programa capaz de fazer a </w:t>
+        <w:t xml:space="preserve"> o </w:t>
+      </w:r>
+      <w:proofErr w:type="spellStart"/>
+      <w:r>
+        <w:t>shift</w:t>
+      </w:r>
+      <w:proofErr w:type="spellEnd"/>
+      <w:r>
+        <w:t xml:space="preserve"> em todos os elementos da cifra, um algoritmos que dada uma cifra retornava o espaço entre palavras repetidas na mesma, para além de um programa capaz de fazer a </w:t>
       </w:r>
       <w:r>
         <w:t>substituição</w:t>
@@ -413,11 +2466,19 @@
       </w:r>
     </w:p>
     <w:p>
+      <w:proofErr w:type="spellStart"/>
       <w:r>
         <w:rPr>
           <w:b/>
         </w:rPr>
-        <w:t>Shift:</w:t>
+        <w:t>Shift</w:t>
+      </w:r>
+      <w:proofErr w:type="spellEnd"/>
+      <w:r>
+        <w:rPr>
+          <w:b/>
+        </w:rPr>
+        <w:t>:</w:t>
       </w:r>
       <w:r>
         <w:t xml:space="preserve"> </w:t>
@@ -435,7 +2496,31 @@
         <w:t>a</w:t>
       </w:r>
       <w:r>
-        <w:t>radas as letras mais observadas nas cifras com as letras mais utilizadas em cada língua. Após a análise feita foi calculado o shift da letra respectiva, tendo o valor do shift foi executado o algoritmo de forma a fazer o shift inverso no criptograma de forma a anal</w:t>
+        <w:t xml:space="preserve">radas as letras mais observadas nas cifras com as letras mais utilizadas em cada língua. Após a análise feita foi calculado o </w:t>
+      </w:r>
+      <w:proofErr w:type="spellStart"/>
+      <w:r>
+        <w:t>shift</w:t>
+      </w:r>
+      <w:proofErr w:type="spellEnd"/>
+      <w:r>
+        <w:t xml:space="preserve"> da letra respectiva, tendo o valor do </w:t>
+      </w:r>
+      <w:proofErr w:type="spellStart"/>
+      <w:r>
+        <w:t>shift</w:t>
+      </w:r>
+      <w:proofErr w:type="spellEnd"/>
+      <w:r>
+        <w:t xml:space="preserve"> foi executado o algoritmo de forma a fazer o </w:t>
+      </w:r>
+      <w:proofErr w:type="spellStart"/>
+      <w:r>
+        <w:t>shift</w:t>
+      </w:r>
+      <w:proofErr w:type="spellEnd"/>
+      <w:r>
+        <w:t xml:space="preserve"> inverso no criptograma de forma a anal</w:t>
       </w:r>
       <w:r>
         <w:t>i</w:t>
@@ -447,7 +2532,15 @@
         <w:t>e</w:t>
       </w:r>
       <w:r>
-        <w:t>tras que mais apareciam no criptograma e calculado o shift para cada uma das possibil</w:t>
+        <w:t xml:space="preserve">tras que mais apareciam no criptograma e calculado o </w:t>
+      </w:r>
+      <w:proofErr w:type="spellStart"/>
+      <w:r>
+        <w:t>shift</w:t>
+      </w:r>
+      <w:proofErr w:type="spellEnd"/>
+      <w:r>
+        <w:t xml:space="preserve"> para cada uma das possibil</w:t>
       </w:r>
       <w:r>
         <w:t>i</w:t>
@@ -475,11 +2568,19 @@
       </w:r>
     </w:p>
     <w:p>
+      <w:proofErr w:type="spellStart"/>
       <w:r>
         <w:rPr>
           <w:b/>
         </w:rPr>
-        <w:t>Vigenere:</w:t>
+        <w:t>Vigenere</w:t>
+      </w:r>
+      <w:proofErr w:type="spellEnd"/>
+      <w:r>
+        <w:rPr>
+          <w:b/>
+        </w:rPr>
+        <w:t>:</w:t>
       </w:r>
       <w:r>
         <w:t xml:space="preserve"> </w:t>
@@ -506,16 +2607,56 @@
         <w:t>a</w:t>
       </w:r>
       <w:r>
-        <w:t xml:space="preserve">nho da chave, o criptograma é partido em strings desse mesmo tamanho, tornando o criptograma em pequenas cifras de césar. </w:t>
-      </w:r>
-      <w:r>
-        <w:t>É feita então a analise de frequência das letras em cada coluna e comparadas com a frequência das letras em cada língua, sendo depois calculada a diferença entre a letra encontrada na coluna e a mais usada na língua, ou seja, o valor do shift. Neste momento é então aplicado o shift encontrado a todas as letras da coluna. Tem de se r</w:t>
+        <w:t xml:space="preserve">nho da chave, o criptograma é partido em </w:t>
+      </w:r>
+      <w:proofErr w:type="spellStart"/>
+      <w:r>
+        <w:t>strings</w:t>
+      </w:r>
+      <w:proofErr w:type="spellEnd"/>
+      <w:r>
+        <w:t xml:space="preserve"> desse mesmo tamanho, tornando o criptograma em pequenas cifras de césar. </w:t>
+      </w:r>
+      <w:r>
+        <w:t xml:space="preserve">É feita então a analise de frequência das letras em cada coluna e comparadas com a frequência das letras em cada língua, sendo depois calculada a diferença entre a letra encontrada na coluna e a mais usada na língua, ou seja, o valor do </w:t>
+      </w:r>
+      <w:proofErr w:type="spellStart"/>
+      <w:r>
+        <w:t>shift</w:t>
+      </w:r>
+      <w:proofErr w:type="spellEnd"/>
+      <w:r>
+        <w:t xml:space="preserve">. Neste momento é então aplicado o </w:t>
+      </w:r>
+      <w:proofErr w:type="spellStart"/>
+      <w:r>
+        <w:t>shift</w:t>
+      </w:r>
+      <w:proofErr w:type="spellEnd"/>
+      <w:r>
+        <w:t xml:space="preserve"> encontrado a todas as letras da coluna. Tem de se r</w:t>
       </w:r>
       <w:r>
         <w:t>e</w:t>
       </w:r>
       <w:r>
-        <w:t>petir o processo para cada coluna. Sendo o shift encontrado para cada coluna cada letra da chave, por exemplo se o shift for “1” a letra da chave será “A”.</w:t>
+        <w:t xml:space="preserve">petir o processo para cada coluna. Sendo o </w:t>
+      </w:r>
+      <w:proofErr w:type="spellStart"/>
+      <w:r>
+        <w:t>shift</w:t>
+      </w:r>
+      <w:proofErr w:type="spellEnd"/>
+      <w:r>
+        <w:t xml:space="preserve"> encontrado para cada coluna cada letra da chave, por exemplo se o </w:t>
+      </w:r>
+      <w:proofErr w:type="spellStart"/>
+      <w:r>
+        <w:t>shift</w:t>
+      </w:r>
+      <w:proofErr w:type="spellEnd"/>
+      <w:r>
+        <w:t xml:space="preserve"> for “1” a letra da chave será “A”.</w:t>
       </w:r>
     </w:p>
     <w:p/>
@@ -523,9 +2664,11 @@
       <w:pPr>
         <w:pStyle w:val="Heading2"/>
       </w:pPr>
+      <w:bookmarkStart w:id="5" w:name="_Toc233103848"/>
       <w:r>
         <w:t>Resultados</w:t>
       </w:r>
+      <w:bookmarkEnd w:id="5"/>
     </w:p>
     <w:p/>
     <w:p>
@@ -609,9 +2752,11 @@
       <w:r>
         <w:t xml:space="preserve"> </w:t>
       </w:r>
+      <w:proofErr w:type="spellStart"/>
       <w:r>
         <w:t>crypto</w:t>
       </w:r>
+      <w:proofErr w:type="spellEnd"/>
     </w:p>
     <w:p>
       <w:r>
@@ -621,8 +2766,13 @@
         <w:t>Cifra:</w:t>
       </w:r>
       <w:r>
-        <w:t xml:space="preserve"> Vigenere</w:t>
-      </w:r>
+        <w:t xml:space="preserve"> </w:t>
+      </w:r>
+      <w:proofErr w:type="spellStart"/>
+      <w:r>
+        <w:t>Vigenere</w:t>
+      </w:r>
+      <w:proofErr w:type="spellEnd"/>
     </w:p>
     <w:p>
       <w:pPr>
@@ -658,9 +2808,11 @@
       </w:r>
     </w:p>
     <w:p>
+      <w:proofErr w:type="spellStart"/>
       <w:r>
         <w:t>hingagaintogiveamarginoferrorandthenyouorderthepaper</w:t>
       </w:r>
+      <w:proofErr w:type="spellEnd"/>
     </w:p>
     <w:p>
       <w:pPr>
@@ -737,9 +2889,11 @@
       <w:r>
         <w:t xml:space="preserve"> </w:t>
       </w:r>
+      <w:proofErr w:type="spellStart"/>
       <w:r>
         <w:t>theory</w:t>
       </w:r>
+      <w:proofErr w:type="spellEnd"/>
     </w:p>
     <w:p>
       <w:r>
@@ -749,8 +2903,13 @@
         <w:t>Cifra:</w:t>
       </w:r>
       <w:r>
-        <w:t xml:space="preserve"> Vigenere</w:t>
-      </w:r>
+        <w:t xml:space="preserve"> </w:t>
+      </w:r>
+      <w:proofErr w:type="spellStart"/>
+      <w:r>
+        <w:t>Vigenere</w:t>
+      </w:r>
+      <w:proofErr w:type="spellEnd"/>
     </w:p>
     <w:p>
       <w:pPr>
@@ -791,9 +2950,11 @@
       </w:r>
     </w:p>
     <w:p>
+      <w:proofErr w:type="spellStart"/>
       <w:r>
         <w:t>edwordsperminute</w:t>
       </w:r>
+      <w:proofErr w:type="spellEnd"/>
     </w:p>
     <w:p>
       <w:pPr>
@@ -809,23 +2970,43 @@
       <w:pPr>
         <w:pStyle w:val="Heading1"/>
       </w:pPr>
+      <w:bookmarkStart w:id="6" w:name="_Toc233103849"/>
       <w:r>
         <w:lastRenderedPageBreak/>
         <w:t>Grupo II</w:t>
       </w:r>
+      <w:bookmarkEnd w:id="6"/>
     </w:p>
     <w:p/>
     <w:p>
       <w:pPr>
         <w:pStyle w:val="Heading2"/>
       </w:pPr>
+      <w:bookmarkStart w:id="7" w:name="_Toc233103850"/>
       <w:r>
         <w:t>Problema</w:t>
       </w:r>
+      <w:bookmarkEnd w:id="7"/>
     </w:p>
     <w:p>
       <w:r>
-        <w:t>Foram cifrados vinte textos recorrendo à cifra One-Time-Pad, com aritmética módulo vinte seis. Esta cifra é segura apenas quando usada uma vez, mas nestes vinte cript</w:t>
+        <w:t xml:space="preserve">Foram cifrados vinte textos recorrendo à cifra </w:t>
+      </w:r>
+      <w:proofErr w:type="spellStart"/>
+      <w:r>
+        <w:t>One</w:t>
+      </w:r>
+      <w:proofErr w:type="spellEnd"/>
+      <w:r>
+        <w:t>-Time-</w:t>
+      </w:r>
+      <w:proofErr w:type="spellStart"/>
+      <w:r>
+        <w:t>Pad</w:t>
+      </w:r>
+      <w:proofErr w:type="spellEnd"/>
+      <w:r>
+        <w:t>, com aritmética módulo vinte seis. Esta cifra é segura apenas quando usada uma vez, mas nestes vinte cript</w:t>
       </w:r>
       <w:r>
         <w:t>o</w:t>
@@ -844,9 +3025,11 @@
       <w:pPr>
         <w:pStyle w:val="Heading2"/>
       </w:pPr>
+      <w:bookmarkStart w:id="8" w:name="_Toc233103851"/>
       <w:r>
         <w:t>Abordagem</w:t>
       </w:r>
+      <w:bookmarkEnd w:id="8"/>
     </w:p>
     <w:p>
       <w:r>
@@ -856,16 +3039,26 @@
         <w:t>l</w:t>
       </w:r>
       <w:r>
-        <w:t>tava a fazer o xhor caractere a caractere para tentar revelar informação sobre o texto limpo</w:t>
+        <w:t xml:space="preserve">tava a fazer o </w:t>
+      </w:r>
+      <w:proofErr w:type="spellStart"/>
+      <w:r>
+        <w:t>xhor</w:t>
+      </w:r>
+      <w:proofErr w:type="spellEnd"/>
+      <w:r>
+        <w:t xml:space="preserve"> caractere a caractere para tentar revelar informação sobre o texto limpo</w:t>
       </w:r>
     </w:p>
     <w:p>
       <w:pPr>
         <w:pStyle w:val="Heading2"/>
       </w:pPr>
+      <w:bookmarkStart w:id="9" w:name="_Toc233103852"/>
       <w:r>
         <w:t>Resultados</w:t>
       </w:r>
+      <w:bookmarkEnd w:id="9"/>
     </w:p>
     <w:p/>
     <w:p>
@@ -881,22 +3074,50 @@
       <w:pPr>
         <w:pStyle w:val="Heading1"/>
       </w:pPr>
+      <w:bookmarkStart w:id="10" w:name="_Toc233103853"/>
       <w:r>
         <w:lastRenderedPageBreak/>
         <w:t>Grupo III</w:t>
       </w:r>
+      <w:bookmarkEnd w:id="10"/>
     </w:p>
     <w:p>
       <w:pPr>
         <w:pStyle w:val="Heading2"/>
       </w:pPr>
+      <w:bookmarkStart w:id="11" w:name="_Toc233103854"/>
       <w:r>
         <w:t>Problema</w:t>
       </w:r>
+      <w:bookmarkEnd w:id="11"/>
     </w:p>
     <w:p>
       <w:r>
-        <w:t>O problema prende-se com o facto de mostrar que a cifra por blocos Electronic Code Book não consegue esconder os padrões do texto limpo. Para mostrar que isto é verd</w:t>
+        <w:t xml:space="preserve">O problema prende-se com o facto de mostrar que a cifra por blocos </w:t>
+      </w:r>
+      <w:proofErr w:type="spellStart"/>
+      <w:r>
+        <w:t>Electronic</w:t>
+      </w:r>
+      <w:proofErr w:type="spellEnd"/>
+      <w:r>
+        <w:t xml:space="preserve"> </w:t>
+      </w:r>
+      <w:proofErr w:type="spellStart"/>
+      <w:r>
+        <w:t>Code</w:t>
+      </w:r>
+      <w:proofErr w:type="spellEnd"/>
+      <w:r>
+        <w:t xml:space="preserve"> </w:t>
+      </w:r>
+      <w:proofErr w:type="spellStart"/>
+      <w:r>
+        <w:t>Book</w:t>
+      </w:r>
+      <w:proofErr w:type="spellEnd"/>
+      <w:r>
+        <w:t xml:space="preserve"> não consegue esconder os padrões do texto limpo. Para mostrar que isto é verd</w:t>
       </w:r>
       <w:r>
         <w:t>a</w:t>
@@ -915,17 +3136,381 @@
       <w:pPr>
         <w:pStyle w:val="Heading2"/>
       </w:pPr>
+      <w:bookmarkStart w:id="12" w:name="_Toc233103855"/>
       <w:r>
         <w:t>Abordagem</w:t>
       </w:r>
+      <w:bookmarkEnd w:id="12"/>
     </w:p>
     <w:p>
+      <w:r>
+        <w:t xml:space="preserve">Para resolver o problema teve em primeiro lugar de se estudar a forma como a imagem era construída. Visto isto, foi ler a área correspondente à imagem, converter para um </w:t>
+      </w:r>
+      <w:proofErr w:type="spellStart"/>
+      <w:r>
+        <w:t>array</w:t>
+      </w:r>
+      <w:proofErr w:type="spellEnd"/>
+      <w:r>
+        <w:t xml:space="preserve"> de bytes e cifrar, tendo sido cifrado foi apenas necessário voltar a converter para um </w:t>
+      </w:r>
+      <w:proofErr w:type="spellStart"/>
+      <w:r>
+        <w:t>array</w:t>
+      </w:r>
+      <w:proofErr w:type="spellEnd"/>
+      <w:r>
+        <w:t xml:space="preserve"> de inteiros e reconstruir a imagem.</w:t>
+      </w:r>
+    </w:p>
+    <w:p>
       <w:pPr>
         <w:pStyle w:val="Heading2"/>
       </w:pPr>
+      <w:bookmarkStart w:id="13" w:name="_Toc233103856"/>
       <w:r>
         <w:t>Resultados</w:t>
       </w:r>
+      <w:bookmarkEnd w:id="13"/>
+    </w:p>
+    <w:p>
+      <w:r>
+        <w:t>Como expectável os padrões continuaram visíveis na imagem quando usado o modo ECB. A titulo de experiencia usou se o modo CBC também.</w:t>
+      </w:r>
+    </w:p>
+    <w:p>
+      <w:pPr>
+        <w:keepNext/>
+      </w:pPr>
+      <w:r>
+        <w:rPr>
+          <w:noProof/>
+          <w:lang w:val="en-US"/>
+        </w:rPr>
+        <w:drawing>
+          <wp:inline distT="0" distB="0" distL="0" distR="0" wp14:anchorId="60DFDC82" wp14:editId="6A7F2B9A">
+            <wp:extent cx="2402406" cy="3333592"/>
+            <wp:effectExtent l="0" t="0" r="10795" b="0"/>
+            <wp:docPr id="5" name="Picture 3" descr="Macintosh HD:Users:joaogomes:Desktop:Captura de ecrã 2013-06-17, às 15.38.54.png"/>
+            <wp:cNvGraphicFramePr>
+              <a:graphicFrameLocks xmlns:a="http://schemas.openxmlformats.org/drawingml/2006/main" noChangeAspect="1"/>
+            </wp:cNvGraphicFramePr>
+            <a:graphic xmlns:a="http://schemas.openxmlformats.org/drawingml/2006/main">
+              <a:graphicData uri="http://schemas.openxmlformats.org/drawingml/2006/picture">
+                <pic:pic xmlns:pic="http://schemas.openxmlformats.org/drawingml/2006/picture">
+                  <pic:nvPicPr>
+                    <pic:cNvPr id="0" name="Picture 3" descr="Macintosh HD:Users:joaogomes:Desktop:Captura de ecrã 2013-06-17, às 15.38.54.png"/>
+                    <pic:cNvPicPr>
+                      <a:picLocks noChangeAspect="1" noChangeArrowheads="1"/>
+                    </pic:cNvPicPr>
+                  </pic:nvPicPr>
+                  <pic:blipFill>
+                    <a:blip r:embed="rId14">
+                      <a:extLst>
+                        <a:ext uri="{28A0092B-C50C-407E-A947-70E740481C1C}">
+                          <a14:useLocalDpi xmlns:a14="http://schemas.microsoft.com/office/drawing/2010/main" val="0"/>
+                        </a:ext>
+                      </a:extLst>
+                    </a:blip>
+                    <a:srcRect/>
+                    <a:stretch>
+                      <a:fillRect/>
+                    </a:stretch>
+                  </pic:blipFill>
+                  <pic:spPr bwMode="auto">
+                    <a:xfrm>
+                      <a:off x="0" y="0"/>
+                      <a:ext cx="2402987" cy="3334398"/>
+                    </a:xfrm>
+                    <a:prstGeom prst="rect">
+                      <a:avLst/>
+                    </a:prstGeom>
+                    <a:noFill/>
+                    <a:ln>
+                      <a:noFill/>
+                    </a:ln>
+                  </pic:spPr>
+                </pic:pic>
+              </a:graphicData>
+            </a:graphic>
+          </wp:inline>
+        </w:drawing>
+      </w:r>
+    </w:p>
+    <w:p>
+      <w:pPr>
+        <w:pStyle w:val="Caption"/>
+      </w:pPr>
+      <w:r>
+        <w:t xml:space="preserve">Figura  </w:t>
+      </w:r>
+      <w:fldSimple w:instr=" SEQ Figura_ \* ARABIC ">
+        <w:r>
+          <w:rPr>
+            <w:noProof/>
+          </w:rPr>
+          <w:t>1</w:t>
+        </w:r>
+      </w:fldSimple>
+      <w:r>
+        <w:t xml:space="preserve"> - Normal</w:t>
+      </w:r>
+    </w:p>
+    <w:p>
+      <w:pPr>
+        <w:keepNext/>
+      </w:pPr>
+      <w:r>
+        <w:lastRenderedPageBreak/>
+        <w:drawing>
+          <wp:inline distT="0" distB="0" distL="0" distR="0" wp14:anchorId="64B56D65" wp14:editId="1F32953C">
+            <wp:extent cx="2477566" cy="3356252"/>
+            <wp:effectExtent l="0" t="0" r="12065" b="0"/>
+            <wp:docPr id="6" name="Picture 4" descr="Macintosh HD:Users:joaogomes:Desktop:Captura de ecrã 2013-06-17, às 15.39.07.png"/>
+            <wp:cNvGraphicFramePr>
+              <a:graphicFrameLocks xmlns:a="http://schemas.openxmlformats.org/drawingml/2006/main" noChangeAspect="1"/>
+            </wp:cNvGraphicFramePr>
+            <a:graphic xmlns:a="http://schemas.openxmlformats.org/drawingml/2006/main">
+              <a:graphicData uri="http://schemas.openxmlformats.org/drawingml/2006/picture">
+                <pic:pic xmlns:pic="http://schemas.openxmlformats.org/drawingml/2006/picture">
+                  <pic:nvPicPr>
+                    <pic:cNvPr id="0" name="Picture 4" descr="Macintosh HD:Users:joaogomes:Desktop:Captura de ecrã 2013-06-17, às 15.39.07.png"/>
+                    <pic:cNvPicPr>
+                      <a:picLocks noChangeAspect="1" noChangeArrowheads="1"/>
+                    </pic:cNvPicPr>
+                  </pic:nvPicPr>
+                  <pic:blipFill>
+                    <a:blip r:embed="rId15">
+                      <a:extLst>
+                        <a:ext uri="{28A0092B-C50C-407E-A947-70E740481C1C}">
+                          <a14:useLocalDpi xmlns:a14="http://schemas.microsoft.com/office/drawing/2010/main" val="0"/>
+                        </a:ext>
+                      </a:extLst>
+                    </a:blip>
+                    <a:srcRect/>
+                    <a:stretch>
+                      <a:fillRect/>
+                    </a:stretch>
+                  </pic:blipFill>
+                  <pic:spPr bwMode="auto">
+                    <a:xfrm>
+                      <a:off x="0" y="0"/>
+                      <a:ext cx="2477970" cy="3356799"/>
+                    </a:xfrm>
+                    <a:prstGeom prst="rect">
+                      <a:avLst/>
+                    </a:prstGeom>
+                    <a:noFill/>
+                    <a:ln>
+                      <a:noFill/>
+                    </a:ln>
+                  </pic:spPr>
+                </pic:pic>
+              </a:graphicData>
+            </a:graphic>
+          </wp:inline>
+        </w:drawing>
+      </w:r>
+    </w:p>
+    <w:p>
+      <w:pPr>
+        <w:pStyle w:val="Caption"/>
+      </w:pPr>
+      <w:r>
+        <w:t xml:space="preserve">Figura  </w:t>
+      </w:r>
+      <w:fldSimple w:instr=" SEQ Figura_ \* ARABIC ">
+        <w:r>
+          <w:rPr>
+            <w:noProof/>
+          </w:rPr>
+          <w:t>2</w:t>
+        </w:r>
+      </w:fldSimple>
+      <w:r>
+        <w:t xml:space="preserve"> - Modo ECB</w:t>
+      </w:r>
+    </w:p>
+    <w:p>
+      <w:pPr>
+        <w:keepNext/>
+        <w:spacing w:line="276" w:lineRule="auto"/>
+        <w:jc w:val="left"/>
+      </w:pPr>
+      <w:r>
+        <w:rPr>
+          <w:noProof/>
+          <w:lang w:val="en-US"/>
+        </w:rPr>
+        <w:drawing>
+          <wp:inline distT="0" distB="0" distL="0" distR="0" wp14:anchorId="5DDE1B65" wp14:editId="07C01BF4">
+            <wp:extent cx="2466596" cy="3319346"/>
+            <wp:effectExtent l="0" t="0" r="0" b="8255"/>
+            <wp:docPr id="7" name="Picture 5" descr="Macintosh HD:Users:joaogomes:Desktop:Captura de ecrã 2013-06-17, às 15.40.07.png"/>
+            <wp:cNvGraphicFramePr>
+              <a:graphicFrameLocks xmlns:a="http://schemas.openxmlformats.org/drawingml/2006/main" noChangeAspect="1"/>
+            </wp:cNvGraphicFramePr>
+            <a:graphic xmlns:a="http://schemas.openxmlformats.org/drawingml/2006/main">
+              <a:graphicData uri="http://schemas.openxmlformats.org/drawingml/2006/picture">
+                <pic:pic xmlns:pic="http://schemas.openxmlformats.org/drawingml/2006/picture">
+                  <pic:nvPicPr>
+                    <pic:cNvPr id="0" name="Picture 5" descr="Macintosh HD:Users:joaogomes:Desktop:Captura de ecrã 2013-06-17, às 15.40.07.png"/>
+                    <pic:cNvPicPr>
+                      <a:picLocks noChangeAspect="1" noChangeArrowheads="1"/>
+                    </pic:cNvPicPr>
+                  </pic:nvPicPr>
+                  <pic:blipFill>
+                    <a:blip r:embed="rId16">
+                      <a:extLst>
+                        <a:ext uri="{28A0092B-C50C-407E-A947-70E740481C1C}">
+                          <a14:useLocalDpi xmlns:a14="http://schemas.microsoft.com/office/drawing/2010/main" val="0"/>
+                        </a:ext>
+                      </a:extLst>
+                    </a:blip>
+                    <a:srcRect/>
+                    <a:stretch>
+                      <a:fillRect/>
+                    </a:stretch>
+                  </pic:blipFill>
+                  <pic:spPr bwMode="auto">
+                    <a:xfrm>
+                      <a:off x="0" y="0"/>
+                      <a:ext cx="2467192" cy="3320148"/>
+                    </a:xfrm>
+                    <a:prstGeom prst="rect">
+                      <a:avLst/>
+                    </a:prstGeom>
+                    <a:noFill/>
+                    <a:ln>
+                      <a:noFill/>
+                    </a:ln>
+                  </pic:spPr>
+                </pic:pic>
+              </a:graphicData>
+            </a:graphic>
+          </wp:inline>
+        </w:drawing>
+      </w:r>
+    </w:p>
+    <w:p>
+      <w:pPr>
+        <w:pStyle w:val="Caption"/>
+        <w:jc w:val="left"/>
+      </w:pPr>
+      <w:r>
+        <w:t xml:space="preserve">Figura  </w:t>
+      </w:r>
+      <w:fldSimple w:instr=" SEQ Figura_ \* ARABIC ">
+        <w:r>
+          <w:rPr>
+            <w:noProof/>
+          </w:rPr>
+          <w:t>3</w:t>
+        </w:r>
+      </w:fldSimple>
+      <w:r>
+        <w:t xml:space="preserve"> - Modo CBC</w:t>
+      </w:r>
+    </w:p>
+    <w:p>
+      <w:pPr>
+        <w:spacing w:line="276" w:lineRule="auto"/>
+        <w:jc w:val="left"/>
+      </w:pPr>
+      <w:r>
+        <w:br w:type="page"/>
+      </w:r>
+    </w:p>
+    <w:p>
+      <w:pPr>
+        <w:pStyle w:val="Heading1"/>
+      </w:pPr>
+      <w:bookmarkStart w:id="14" w:name="_Toc233103857"/>
+      <w:r>
+        <w:lastRenderedPageBreak/>
+        <w:t>Grupo IV</w:t>
+      </w:r>
+      <w:bookmarkEnd w:id="14"/>
+    </w:p>
+    <w:p>
+      <w:pPr>
+        <w:pStyle w:val="Heading2"/>
+      </w:pPr>
+      <w:bookmarkStart w:id="15" w:name="_Toc233103858"/>
+      <w:r>
+        <w:t>Problema</w:t>
+      </w:r>
+      <w:bookmarkEnd w:id="15"/>
+    </w:p>
+    <w:p>
+      <w:pPr>
+        <w:pStyle w:val="Heading2"/>
+      </w:pPr>
+      <w:bookmarkStart w:id="16" w:name="_Toc233103859"/>
+      <w:r>
+        <w:t>Abordagem</w:t>
+      </w:r>
+      <w:bookmarkEnd w:id="16"/>
+    </w:p>
+    <w:p>
+      <w:pPr>
+        <w:pStyle w:val="Heading2"/>
+      </w:pPr>
+      <w:bookmarkStart w:id="17" w:name="_Toc233103860"/>
+      <w:r>
+        <w:t>Resultados</w:t>
+      </w:r>
+      <w:bookmarkEnd w:id="17"/>
+    </w:p>
+    <w:p>
+      <w:pPr>
+        <w:spacing w:line="276" w:lineRule="auto"/>
+        <w:jc w:val="left"/>
+      </w:pPr>
+      <w:r>
+        <w:br w:type="page"/>
+      </w:r>
+    </w:p>
+    <w:p>
+      <w:pPr>
+        <w:pStyle w:val="Heading1"/>
+      </w:pPr>
+      <w:bookmarkStart w:id="18" w:name="_Toc233103861"/>
+      <w:r>
+        <w:lastRenderedPageBreak/>
+        <w:t>Grupo V</w:t>
+      </w:r>
+      <w:bookmarkEnd w:id="18"/>
+    </w:p>
+    <w:p>
+      <w:pPr>
+        <w:pStyle w:val="Heading2"/>
+      </w:pPr>
+      <w:bookmarkStart w:id="19" w:name="_Toc233103862"/>
+      <w:r>
+        <w:t>Problema</w:t>
+      </w:r>
+      <w:bookmarkEnd w:id="19"/>
+    </w:p>
+    <w:p>
+      <w:pPr>
+        <w:pStyle w:val="Heading2"/>
+      </w:pPr>
+      <w:bookmarkStart w:id="20" w:name="_Toc233103863"/>
+      <w:r>
+        <w:t>Abordagem</w:t>
+      </w:r>
+      <w:bookmarkEnd w:id="20"/>
+    </w:p>
+    <w:p>
+      <w:pPr>
+        <w:pStyle w:val="Heading2"/>
+      </w:pPr>
+      <w:bookmarkStart w:id="21" w:name="_Toc233103864"/>
+      <w:r>
+        <w:t>Resultados</w:t>
+      </w:r>
+      <w:bookmarkEnd w:id="21"/>
     </w:p>
     <w:p/>
     <w:p>
@@ -941,139 +3526,52 @@
       <w:pPr>
         <w:pStyle w:val="Heading1"/>
       </w:pPr>
+      <w:bookmarkStart w:id="22" w:name="_Toc233103865"/>
       <w:r>
         <w:lastRenderedPageBreak/>
-        <w:t>Grupo IV</w:t>
-      </w:r>
+        <w:t>Grupo VI</w:t>
+      </w:r>
+      <w:bookmarkEnd w:id="22"/>
     </w:p>
     <w:p>
       <w:pPr>
         <w:pStyle w:val="Heading2"/>
       </w:pPr>
+      <w:bookmarkStart w:id="23" w:name="_Toc233103866"/>
       <w:r>
         <w:t>Problema</w:t>
       </w:r>
+      <w:bookmarkEnd w:id="23"/>
     </w:p>
     <w:p>
       <w:pPr>
         <w:pStyle w:val="Heading2"/>
       </w:pPr>
+      <w:bookmarkStart w:id="24" w:name="_Toc233103867"/>
       <w:r>
         <w:t>Abordagem</w:t>
       </w:r>
+      <w:bookmarkEnd w:id="24"/>
     </w:p>
     <w:p>
       <w:pPr>
         <w:pStyle w:val="Heading2"/>
       </w:pPr>
+      <w:bookmarkStart w:id="25" w:name="_Toc233103868"/>
       <w:r>
         <w:t>Resultados</w:t>
       </w:r>
-    </w:p>
-    <w:p>
-      <w:pPr>
-        <w:spacing w:line="276" w:lineRule="auto"/>
-        <w:jc w:val="left"/>
-      </w:pPr>
-      <w:r>
-        <w:br w:type="page"/>
-      </w:r>
-    </w:p>
-    <w:p>
-      <w:pPr>
-        <w:pStyle w:val="Heading1"/>
-      </w:pPr>
-      <w:r>
-        <w:lastRenderedPageBreak/>
-        <w:t xml:space="preserve">Grupo </w:t>
-      </w:r>
-      <w:r>
-        <w:t>V</w:t>
-      </w:r>
-    </w:p>
-    <w:p>
-      <w:pPr>
-        <w:pStyle w:val="Heading2"/>
-      </w:pPr>
-      <w:r>
-        <w:t>Problema</w:t>
-      </w:r>
-    </w:p>
-    <w:p>
-      <w:pPr>
-        <w:pStyle w:val="Heading2"/>
-      </w:pPr>
-      <w:r>
-        <w:t>Abordagem</w:t>
-      </w:r>
-    </w:p>
-    <w:p>
-      <w:pPr>
-        <w:pStyle w:val="Heading2"/>
-      </w:pPr>
-      <w:r>
-        <w:t>Resultados</w:t>
-      </w:r>
-    </w:p>
-    <w:p/>
-    <w:p>
-      <w:pPr>
-        <w:spacing w:line="276" w:lineRule="auto"/>
-        <w:jc w:val="left"/>
-      </w:pPr>
-      <w:r>
-        <w:br w:type="page"/>
-      </w:r>
-    </w:p>
-    <w:p>
-      <w:pPr>
-        <w:pStyle w:val="Heading1"/>
-      </w:pPr>
-      <w:r>
-        <w:lastRenderedPageBreak/>
-        <w:t xml:space="preserve">Grupo </w:t>
-      </w:r>
-      <w:r>
-        <w:t>V</w:t>
-      </w:r>
-      <w:r>
-        <w:t>I</w:t>
-      </w:r>
-      <w:bookmarkStart w:id="0" w:name="_GoBack"/>
-      <w:bookmarkEnd w:id="0"/>
-    </w:p>
-    <w:p>
-      <w:pPr>
-        <w:pStyle w:val="Heading2"/>
-      </w:pPr>
-      <w:r>
-        <w:t>Problema</w:t>
-      </w:r>
-    </w:p>
-    <w:p>
-      <w:pPr>
-        <w:pStyle w:val="Heading2"/>
-      </w:pPr>
-      <w:r>
-        <w:t>Abordagem</w:t>
-      </w:r>
-    </w:p>
-    <w:p>
-      <w:pPr>
-        <w:pStyle w:val="Heading2"/>
-      </w:pPr>
-      <w:r>
-        <w:t>Resultados</w:t>
-      </w:r>
+      <w:bookmarkEnd w:id="25"/>
     </w:p>
     <w:p/>
     <w:sectPr>
-      <w:footerReference w:type="default" r:id="rId14"/>
+      <w:footerReference w:type="default" r:id="rId17"/>
       <w:type w:val="oddPage"/>
       <w:pgSz w:w="11906" w:h="16838"/>
       <w:pgMar w:top="1417" w:right="1701" w:bottom="1417" w:left="1701" w:header="708" w:footer="708" w:gutter="0"/>
-      <w:pgNumType w:fmt="lowerRoman" w:start="3"/>
+      <w:pgNumType w:start="3"/>
       <w:cols w:space="708"/>
+      <w:titlePg/>
       <w:docGrid w:linePitch="360"/>
     </w:sectPr>
   </w:body>
@@ -1106,48 +3604,54 @@
   <w:p>
     <w:pPr>
       <w:pStyle w:val="Footer"/>
+      <w:framePr w:wrap="around" w:vAnchor="text" w:hAnchor="margin" w:xAlign="right" w:y="1"/>
+      <w:rPr>
+        <w:rStyle w:val="PageNumber"/>
+      </w:rPr>
+    </w:pPr>
+    <w:r>
+      <w:rPr>
+        <w:rStyle w:val="PageNumber"/>
+      </w:rPr>
+      <w:fldChar w:fldCharType="begin"/>
+    </w:r>
+    <w:r>
+      <w:rPr>
+        <w:rStyle w:val="PageNumber"/>
+      </w:rPr>
+      <w:instrText xml:space="preserve">PAGE  </w:instrText>
+    </w:r>
+    <w:r>
+      <w:rPr>
+        <w:rStyle w:val="PageNumber"/>
+      </w:rPr>
+      <w:fldChar w:fldCharType="separate"/>
+    </w:r>
+    <w:r>
+      <w:rPr>
+        <w:rStyle w:val="PageNumber"/>
+        <w:noProof/>
+      </w:rPr>
+      <w:t>iv</w:t>
+    </w:r>
+    <w:r>
+      <w:rPr>
+        <w:rStyle w:val="PageNumber"/>
+      </w:rPr>
+      <w:fldChar w:fldCharType="end"/>
+    </w:r>
+  </w:p>
+  <w:p>
+    <w:pPr>
+      <w:pStyle w:val="Footer"/>
       <w:pBdr>
         <w:top w:val="single" w:sz="4" w:space="1" w:color="A5A5A5" w:themeColor="background1" w:themeShade="A5"/>
       </w:pBdr>
+      <w:ind w:right="360"/>
       <w:rPr>
         <w:color w:val="808080" w:themeColor="background1" w:themeShade="80"/>
       </w:rPr>
     </w:pPr>
-    <w:r>
-      <w:rPr>
-        <w:noProof/>
-        <w:color w:val="808080" w:themeColor="background1" w:themeShade="80"/>
-      </w:rPr>
-      <w:fldChar w:fldCharType="begin"/>
-    </w:r>
-    <w:r>
-      <w:rPr>
-        <w:noProof/>
-        <w:color w:val="808080" w:themeColor="background1" w:themeShade="80"/>
-      </w:rPr>
-      <w:instrText xml:space="preserve"> PAGE   \* MERGEFORMAT </w:instrText>
-    </w:r>
-    <w:r>
-      <w:rPr>
-        <w:noProof/>
-        <w:color w:val="808080" w:themeColor="background1" w:themeShade="80"/>
-      </w:rPr>
-      <w:fldChar w:fldCharType="separate"/>
-    </w:r>
-    <w:r>
-      <w:rPr>
-        <w:noProof/>
-        <w:color w:val="808080" w:themeColor="background1" w:themeShade="80"/>
-      </w:rPr>
-      <w:t>x</w:t>
-    </w:r>
-    <w:r>
-      <w:rPr>
-        <w:noProof/>
-        <w:color w:val="808080" w:themeColor="background1" w:themeShade="80"/>
-      </w:rPr>
-      <w:fldChar w:fldCharType="end"/>
-    </w:r>
     <w:r>
       <w:rPr>
         <w:noProof/>
@@ -1172,14 +3676,7 @@
             <w:noProof/>
             <w:color w:val="808080" w:themeColor="background1" w:themeShade="80"/>
           </w:rPr>
-          <w:t>João Miguel Barbosa Gomes</w:t>
-        </w:r>
-        <w:r>
-          <w:rPr>
-            <w:noProof/>
-            <w:color w:val="808080" w:themeColor="background1" w:themeShade="80"/>
-          </w:rPr>
-          <w:t xml:space="preserve"> e Telmo Rafael Remondes</w:t>
+          <w:t>João Miguel Barbosa Gomes e Telmo Rafael Remondes</w:t>
         </w:r>
       </w:sdtContent>
     </w:sdt>
@@ -1325,9 +3822,50 @@
   <w:p>
     <w:pPr>
       <w:pStyle w:val="Footer"/>
+      <w:framePr w:wrap="around" w:vAnchor="text" w:hAnchor="margin" w:xAlign="right" w:y="1"/>
+      <w:rPr>
+        <w:rStyle w:val="PageNumber"/>
+      </w:rPr>
+    </w:pPr>
+    <w:r>
+      <w:rPr>
+        <w:rStyle w:val="PageNumber"/>
+      </w:rPr>
+      <w:fldChar w:fldCharType="begin"/>
+    </w:r>
+    <w:r>
+      <w:rPr>
+        <w:rStyle w:val="PageNumber"/>
+      </w:rPr>
+      <w:instrText xml:space="preserve">PAGE  </w:instrText>
+    </w:r>
+    <w:r>
+      <w:rPr>
+        <w:rStyle w:val="PageNumber"/>
+      </w:rPr>
+      <w:fldChar w:fldCharType="separate"/>
+    </w:r>
+    <w:r>
+      <w:rPr>
+        <w:rStyle w:val="PageNumber"/>
+        <w:noProof/>
+      </w:rPr>
+      <w:t>13</w:t>
+    </w:r>
+    <w:r>
+      <w:rPr>
+        <w:rStyle w:val="PageNumber"/>
+      </w:rPr>
+      <w:fldChar w:fldCharType="end"/>
+    </w:r>
+  </w:p>
+  <w:p>
+    <w:pPr>
+      <w:pStyle w:val="Footer"/>
       <w:pBdr>
         <w:top w:val="single" w:sz="4" w:space="1" w:color="A5A5A5" w:themeColor="background1" w:themeShade="A5"/>
       </w:pBdr>
+      <w:ind w:right="360"/>
       <w:jc w:val="right"/>
       <w:rPr>
         <w:color w:val="808080" w:themeColor="background1" w:themeShade="80"/>
@@ -1384,37 +3922,6 @@
         <w:color w:val="808080" w:themeColor="background1" w:themeShade="80"/>
       </w:rPr>
       <w:t xml:space="preserve"> | </w:t>
-    </w:r>
-    <w:r>
-      <w:rPr>
-        <w:color w:val="808080" w:themeColor="background1" w:themeShade="80"/>
-      </w:rPr>
-      <w:fldChar w:fldCharType="begin"/>
-    </w:r>
-    <w:r>
-      <w:rPr>
-        <w:color w:val="808080" w:themeColor="background1" w:themeShade="80"/>
-      </w:rPr>
-      <w:instrText xml:space="preserve"> PAGE   \* MERGEFORMAT </w:instrText>
-    </w:r>
-    <w:r>
-      <w:rPr>
-        <w:color w:val="808080" w:themeColor="background1" w:themeShade="80"/>
-      </w:rPr>
-      <w:fldChar w:fldCharType="separate"/>
-    </w:r>
-    <w:r>
-      <w:rPr>
-        <w:noProof/>
-        <w:color w:val="808080" w:themeColor="background1" w:themeShade="80"/>
-      </w:rPr>
-      <w:t>xi</w:t>
-    </w:r>
-    <w:r>
-      <w:rPr>
-        <w:color w:val="808080" w:themeColor="background1" w:themeShade="80"/>
-      </w:rPr>
-      <w:fldChar w:fldCharType="end"/>
     </w:r>
   </w:p>
 </w:ftr>
@@ -1607,467 +4114,12 @@
     </w:lvl>
   </w:abstractNum>
   <w:abstractNum w:abstractNumId="1">
-    <w:nsid w:val="180817A9"/>
-    <w:multiLevelType w:val="multilevel"/>
-    <w:tmpl w:val="BA70EACC"/>
-    <w:lvl w:ilvl="0">
-      <w:start w:val="2"/>
-      <w:numFmt w:val="decimal"/>
-      <w:lvlText w:val="%1."/>
-      <w:lvlJc w:val="left"/>
-      <w:pPr>
-        <w:ind w:left="360" w:hanging="360"/>
-      </w:pPr>
-      <w:rPr>
-        <w:rFonts w:hint="default"/>
-      </w:rPr>
-    </w:lvl>
-    <w:lvl w:ilvl="1">
-      <w:start w:val="1"/>
-      <w:numFmt w:val="decimal"/>
-      <w:lvlText w:val="%1.%2."/>
-      <w:lvlJc w:val="left"/>
-      <w:pPr>
-        <w:ind w:left="792" w:hanging="432"/>
-      </w:pPr>
-      <w:rPr>
-        <w:rFonts w:hint="default"/>
-        <w:i w:val="0"/>
-      </w:rPr>
-    </w:lvl>
-    <w:lvl w:ilvl="2">
-      <w:start w:val="1"/>
-      <w:numFmt w:val="decimal"/>
-      <w:lvlText w:val="%1.%2.%3."/>
-      <w:lvlJc w:val="left"/>
-      <w:pPr>
-        <w:ind w:left="1224" w:hanging="504"/>
-      </w:pPr>
-      <w:rPr>
-        <w:rFonts w:hint="default"/>
-      </w:rPr>
-    </w:lvl>
-    <w:lvl w:ilvl="3">
-      <w:start w:val="1"/>
-      <w:numFmt w:val="decimal"/>
-      <w:lvlText w:val="%1.%2.%3.%4."/>
-      <w:lvlJc w:val="left"/>
-      <w:pPr>
-        <w:ind w:left="1728" w:hanging="648"/>
-      </w:pPr>
-      <w:rPr>
-        <w:rFonts w:hint="default"/>
-      </w:rPr>
-    </w:lvl>
-    <w:lvl w:ilvl="4">
-      <w:start w:val="1"/>
-      <w:numFmt w:val="decimal"/>
-      <w:lvlText w:val="%1.%2.%3.%4.%5."/>
-      <w:lvlJc w:val="left"/>
-      <w:pPr>
-        <w:ind w:left="2232" w:hanging="792"/>
-      </w:pPr>
-      <w:rPr>
-        <w:rFonts w:hint="default"/>
-      </w:rPr>
-    </w:lvl>
-    <w:lvl w:ilvl="5">
-      <w:start w:val="1"/>
-      <w:numFmt w:val="decimal"/>
-      <w:lvlText w:val="%1.%2.%3.%4.%5.%6."/>
-      <w:lvlJc w:val="left"/>
-      <w:pPr>
-        <w:ind w:left="2736" w:hanging="936"/>
-      </w:pPr>
-      <w:rPr>
-        <w:rFonts w:hint="default"/>
-      </w:rPr>
-    </w:lvl>
-    <w:lvl w:ilvl="6">
-      <w:start w:val="1"/>
-      <w:numFmt w:val="decimal"/>
-      <w:lvlText w:val="%1.%2.%3.%4.%5.%6.%7."/>
-      <w:lvlJc w:val="left"/>
-      <w:pPr>
-        <w:ind w:left="3240" w:hanging="1080"/>
-      </w:pPr>
-      <w:rPr>
-        <w:rFonts w:hint="default"/>
-      </w:rPr>
-    </w:lvl>
-    <w:lvl w:ilvl="7">
-      <w:start w:val="1"/>
-      <w:numFmt w:val="decimal"/>
-      <w:lvlText w:val="%1.%2.%3.%4.%5.%6.%7.%8."/>
-      <w:lvlJc w:val="left"/>
-      <w:pPr>
-        <w:ind w:left="3744" w:hanging="1224"/>
-      </w:pPr>
-      <w:rPr>
-        <w:rFonts w:hint="default"/>
-      </w:rPr>
-    </w:lvl>
-    <w:lvl w:ilvl="8">
-      <w:start w:val="1"/>
-      <w:numFmt w:val="decimal"/>
-      <w:lvlText w:val="%1.%2.%3.%4.%5.%6.%7.%8.%9."/>
-      <w:lvlJc w:val="left"/>
-      <w:pPr>
-        <w:ind w:left="4320" w:hanging="1440"/>
-      </w:pPr>
-      <w:rPr>
-        <w:rFonts w:hint="default"/>
-      </w:rPr>
-    </w:lvl>
-  </w:abstractNum>
-  <w:abstractNum w:abstractNumId="2">
-    <w:nsid w:val="1A3A51DD"/>
-    <w:multiLevelType w:val="hybridMultilevel"/>
-    <w:tmpl w:val="927E80C2"/>
-    <w:lvl w:ilvl="0" w:tplc="04090001">
-      <w:start w:val="1"/>
-      <w:numFmt w:val="bullet"/>
-      <w:lvlText w:val=""/>
-      <w:lvlJc w:val="left"/>
-      <w:pPr>
-        <w:ind w:left="720" w:hanging="360"/>
-      </w:pPr>
-      <w:rPr>
-        <w:rFonts w:ascii="Symbol" w:hAnsi="Symbol" w:hint="default"/>
-      </w:rPr>
-    </w:lvl>
-    <w:lvl w:ilvl="1" w:tplc="04090003">
-      <w:start w:val="1"/>
-      <w:numFmt w:val="bullet"/>
-      <w:lvlText w:val="o"/>
-      <w:lvlJc w:val="left"/>
-      <w:pPr>
-        <w:ind w:left="1440" w:hanging="360"/>
-      </w:pPr>
-      <w:rPr>
-        <w:rFonts w:ascii="Courier New" w:hAnsi="Courier New" w:cs="Courier New" w:hint="default"/>
-      </w:rPr>
-    </w:lvl>
-    <w:lvl w:ilvl="2" w:tplc="04090005" w:tentative="1">
-      <w:start w:val="1"/>
-      <w:numFmt w:val="bullet"/>
-      <w:lvlText w:val=""/>
-      <w:lvlJc w:val="left"/>
-      <w:pPr>
-        <w:ind w:left="2160" w:hanging="360"/>
-      </w:pPr>
-      <w:rPr>
-        <w:rFonts w:ascii="Wingdings" w:hAnsi="Wingdings" w:hint="default"/>
-      </w:rPr>
-    </w:lvl>
-    <w:lvl w:ilvl="3" w:tplc="04090001" w:tentative="1">
-      <w:start w:val="1"/>
-      <w:numFmt w:val="bullet"/>
-      <w:lvlText w:val=""/>
-      <w:lvlJc w:val="left"/>
-      <w:pPr>
-        <w:ind w:left="2880" w:hanging="360"/>
-      </w:pPr>
-      <w:rPr>
-        <w:rFonts w:ascii="Symbol" w:hAnsi="Symbol" w:hint="default"/>
-      </w:rPr>
-    </w:lvl>
-    <w:lvl w:ilvl="4" w:tplc="04090003" w:tentative="1">
-      <w:start w:val="1"/>
-      <w:numFmt w:val="bullet"/>
-      <w:lvlText w:val="o"/>
-      <w:lvlJc w:val="left"/>
-      <w:pPr>
-        <w:ind w:left="3600" w:hanging="360"/>
-      </w:pPr>
-      <w:rPr>
-        <w:rFonts w:ascii="Courier New" w:hAnsi="Courier New" w:cs="Courier New" w:hint="default"/>
-      </w:rPr>
-    </w:lvl>
-    <w:lvl w:ilvl="5" w:tplc="04090005" w:tentative="1">
-      <w:start w:val="1"/>
-      <w:numFmt w:val="bullet"/>
-      <w:lvlText w:val=""/>
-      <w:lvlJc w:val="left"/>
-      <w:pPr>
-        <w:ind w:left="4320" w:hanging="360"/>
-      </w:pPr>
-      <w:rPr>
-        <w:rFonts w:ascii="Wingdings" w:hAnsi="Wingdings" w:hint="default"/>
-      </w:rPr>
-    </w:lvl>
-    <w:lvl w:ilvl="6" w:tplc="04090001" w:tentative="1">
-      <w:start w:val="1"/>
-      <w:numFmt w:val="bullet"/>
-      <w:lvlText w:val=""/>
-      <w:lvlJc w:val="left"/>
-      <w:pPr>
-        <w:ind w:left="5040" w:hanging="360"/>
-      </w:pPr>
-      <w:rPr>
-        <w:rFonts w:ascii="Symbol" w:hAnsi="Symbol" w:hint="default"/>
-      </w:rPr>
-    </w:lvl>
-    <w:lvl w:ilvl="7" w:tplc="04090003" w:tentative="1">
-      <w:start w:val="1"/>
-      <w:numFmt w:val="bullet"/>
-      <w:lvlText w:val="o"/>
-      <w:lvlJc w:val="left"/>
-      <w:pPr>
-        <w:ind w:left="5760" w:hanging="360"/>
-      </w:pPr>
-      <w:rPr>
-        <w:rFonts w:ascii="Courier New" w:hAnsi="Courier New" w:cs="Courier New" w:hint="default"/>
-      </w:rPr>
-    </w:lvl>
-    <w:lvl w:ilvl="8" w:tplc="04090005" w:tentative="1">
-      <w:start w:val="1"/>
-      <w:numFmt w:val="bullet"/>
-      <w:lvlText w:val=""/>
-      <w:lvlJc w:val="left"/>
-      <w:pPr>
-        <w:ind w:left="6480" w:hanging="360"/>
-      </w:pPr>
-      <w:rPr>
-        <w:rFonts w:ascii="Wingdings" w:hAnsi="Wingdings" w:hint="default"/>
-      </w:rPr>
-    </w:lvl>
-  </w:abstractNum>
-  <w:abstractNum w:abstractNumId="3">
-    <w:nsid w:val="1C5811A9"/>
-    <w:multiLevelType w:val="hybridMultilevel"/>
-    <w:tmpl w:val="0128A344"/>
-    <w:lvl w:ilvl="0" w:tplc="5B484A84">
-      <w:start w:val="1"/>
-      <w:numFmt w:val="bullet"/>
-      <w:pStyle w:val="BulletItem"/>
-      <w:lvlText w:val=""/>
-      <w:lvlJc w:val="left"/>
-      <w:pPr>
-        <w:tabs>
-          <w:tab w:val="num" w:pos="238"/>
-        </w:tabs>
-        <w:ind w:left="238" w:hanging="238"/>
-      </w:pPr>
-      <w:rPr>
-        <w:rFonts w:ascii="Symbol" w:hAnsi="Symbol" w:hint="default"/>
-      </w:rPr>
-    </w:lvl>
-    <w:lvl w:ilvl="1" w:tplc="04070003">
-      <w:start w:val="1"/>
-      <w:numFmt w:val="bullet"/>
-      <w:lvlText w:val="o"/>
-      <w:lvlJc w:val="left"/>
-      <w:pPr>
-        <w:tabs>
-          <w:tab w:val="num" w:pos="1440"/>
-        </w:tabs>
-        <w:ind w:left="1440" w:hanging="360"/>
-      </w:pPr>
-      <w:rPr>
-        <w:rFonts w:ascii="Courier New" w:hAnsi="Courier New" w:hint="default"/>
-      </w:rPr>
-    </w:lvl>
-    <w:lvl w:ilvl="2" w:tplc="04070005">
-      <w:start w:val="1"/>
-      <w:numFmt w:val="bullet"/>
-      <w:lvlText w:val=""/>
-      <w:lvlJc w:val="left"/>
-      <w:pPr>
-        <w:tabs>
-          <w:tab w:val="num" w:pos="2160"/>
-        </w:tabs>
-        <w:ind w:left="2160" w:hanging="360"/>
-      </w:pPr>
-      <w:rPr>
-        <w:rFonts w:ascii="Wingdings" w:hAnsi="Wingdings" w:hint="default"/>
-      </w:rPr>
-    </w:lvl>
-    <w:lvl w:ilvl="3" w:tplc="04070001" w:tentative="1">
-      <w:start w:val="1"/>
-      <w:numFmt w:val="bullet"/>
-      <w:lvlText w:val=""/>
-      <w:lvlJc w:val="left"/>
-      <w:pPr>
-        <w:tabs>
-          <w:tab w:val="num" w:pos="2880"/>
-        </w:tabs>
-        <w:ind w:left="2880" w:hanging="360"/>
-      </w:pPr>
-      <w:rPr>
-        <w:rFonts w:ascii="Symbol" w:hAnsi="Symbol" w:hint="default"/>
-      </w:rPr>
-    </w:lvl>
-    <w:lvl w:ilvl="4" w:tplc="04070003" w:tentative="1">
-      <w:start w:val="1"/>
-      <w:numFmt w:val="bullet"/>
-      <w:lvlText w:val="o"/>
-      <w:lvlJc w:val="left"/>
-      <w:pPr>
-        <w:tabs>
-          <w:tab w:val="num" w:pos="3600"/>
-        </w:tabs>
-        <w:ind w:left="3600" w:hanging="360"/>
-      </w:pPr>
-      <w:rPr>
-        <w:rFonts w:ascii="Courier New" w:hAnsi="Courier New" w:hint="default"/>
-      </w:rPr>
-    </w:lvl>
-    <w:lvl w:ilvl="5" w:tplc="04070005" w:tentative="1">
-      <w:start w:val="1"/>
-      <w:numFmt w:val="bullet"/>
-      <w:lvlText w:val=""/>
-      <w:lvlJc w:val="left"/>
-      <w:pPr>
-        <w:tabs>
-          <w:tab w:val="num" w:pos="4320"/>
-        </w:tabs>
-        <w:ind w:left="4320" w:hanging="360"/>
-      </w:pPr>
-      <w:rPr>
-        <w:rFonts w:ascii="Wingdings" w:hAnsi="Wingdings" w:hint="default"/>
-      </w:rPr>
-    </w:lvl>
-    <w:lvl w:ilvl="6" w:tplc="04070001" w:tentative="1">
-      <w:start w:val="1"/>
-      <w:numFmt w:val="bullet"/>
-      <w:lvlText w:val=""/>
-      <w:lvlJc w:val="left"/>
-      <w:pPr>
-        <w:tabs>
-          <w:tab w:val="num" w:pos="5040"/>
-        </w:tabs>
-        <w:ind w:left="5040" w:hanging="360"/>
-      </w:pPr>
-      <w:rPr>
-        <w:rFonts w:ascii="Symbol" w:hAnsi="Symbol" w:hint="default"/>
-      </w:rPr>
-    </w:lvl>
-    <w:lvl w:ilvl="7" w:tplc="04070003" w:tentative="1">
-      <w:start w:val="1"/>
-      <w:numFmt w:val="bullet"/>
-      <w:lvlText w:val="o"/>
-      <w:lvlJc w:val="left"/>
-      <w:pPr>
-        <w:tabs>
-          <w:tab w:val="num" w:pos="5760"/>
-        </w:tabs>
-        <w:ind w:left="5760" w:hanging="360"/>
-      </w:pPr>
-      <w:rPr>
-        <w:rFonts w:ascii="Courier New" w:hAnsi="Courier New" w:hint="default"/>
-      </w:rPr>
-    </w:lvl>
-    <w:lvl w:ilvl="8" w:tplc="04070005" w:tentative="1">
-      <w:start w:val="1"/>
-      <w:numFmt w:val="bullet"/>
-      <w:lvlText w:val=""/>
-      <w:lvlJc w:val="left"/>
-      <w:pPr>
-        <w:tabs>
-          <w:tab w:val="num" w:pos="6480"/>
-        </w:tabs>
-        <w:ind w:left="6480" w:hanging="360"/>
-      </w:pPr>
-      <w:rPr>
-        <w:rFonts w:ascii="Wingdings" w:hAnsi="Wingdings" w:hint="default"/>
-      </w:rPr>
-    </w:lvl>
-  </w:abstractNum>
-  <w:abstractNum w:abstractNumId="4">
-    <w:nsid w:val="1F454CB2"/>
-    <w:multiLevelType w:val="multilevel"/>
-    <w:tmpl w:val="0816001F"/>
-    <w:lvl w:ilvl="0">
-      <w:start w:val="1"/>
-      <w:numFmt w:val="decimal"/>
-      <w:lvlText w:val="%1."/>
-      <w:lvlJc w:val="left"/>
-      <w:pPr>
-        <w:ind w:left="360" w:hanging="360"/>
-      </w:pPr>
-    </w:lvl>
-    <w:lvl w:ilvl="1">
-      <w:start w:val="1"/>
-      <w:numFmt w:val="decimal"/>
-      <w:lvlText w:val="%1.%2."/>
-      <w:lvlJc w:val="left"/>
-      <w:pPr>
-        <w:ind w:left="792" w:hanging="432"/>
-      </w:pPr>
-    </w:lvl>
-    <w:lvl w:ilvl="2">
-      <w:start w:val="1"/>
-      <w:numFmt w:val="decimal"/>
-      <w:lvlText w:val="%1.%2.%3."/>
-      <w:lvlJc w:val="left"/>
-      <w:pPr>
-        <w:ind w:left="1224" w:hanging="504"/>
-      </w:pPr>
-    </w:lvl>
-    <w:lvl w:ilvl="3">
-      <w:start w:val="1"/>
-      <w:numFmt w:val="decimal"/>
-      <w:lvlText w:val="%1.%2.%3.%4."/>
-      <w:lvlJc w:val="left"/>
-      <w:pPr>
-        <w:ind w:left="1728" w:hanging="648"/>
-      </w:pPr>
-    </w:lvl>
-    <w:lvl w:ilvl="4">
-      <w:start w:val="1"/>
-      <w:numFmt w:val="decimal"/>
-      <w:lvlText w:val="%1.%2.%3.%4.%5."/>
-      <w:lvlJc w:val="left"/>
-      <w:pPr>
-        <w:ind w:left="2232" w:hanging="792"/>
-      </w:pPr>
-    </w:lvl>
-    <w:lvl w:ilvl="5">
-      <w:start w:val="1"/>
-      <w:numFmt w:val="decimal"/>
-      <w:lvlText w:val="%1.%2.%3.%4.%5.%6."/>
-      <w:lvlJc w:val="left"/>
-      <w:pPr>
-        <w:ind w:left="2736" w:hanging="936"/>
-      </w:pPr>
-    </w:lvl>
-    <w:lvl w:ilvl="6">
-      <w:start w:val="1"/>
-      <w:numFmt w:val="decimal"/>
-      <w:lvlText w:val="%1.%2.%3.%4.%5.%6.%7."/>
-      <w:lvlJc w:val="left"/>
-      <w:pPr>
-        <w:ind w:left="3240" w:hanging="1080"/>
-      </w:pPr>
-    </w:lvl>
-    <w:lvl w:ilvl="7">
-      <w:start w:val="1"/>
-      <w:numFmt w:val="decimal"/>
-      <w:lvlText w:val="%1.%2.%3.%4.%5.%6.%7.%8."/>
-      <w:lvlJc w:val="left"/>
-      <w:pPr>
-        <w:ind w:left="3744" w:hanging="1224"/>
-      </w:pPr>
-    </w:lvl>
-    <w:lvl w:ilvl="8">
-      <w:start w:val="1"/>
-      <w:numFmt w:val="decimal"/>
-      <w:lvlText w:val="%1.%2.%3.%4.%5.%6.%7.%8.%9."/>
-      <w:lvlJc w:val="left"/>
-      <w:pPr>
-        <w:ind w:left="4320" w:hanging="1440"/>
-      </w:pPr>
-    </w:lvl>
-  </w:abstractNum>
-  <w:abstractNum w:abstractNumId="5">
-    <w:nsid w:val="24C003CB"/>
+    <w:nsid w:val="0B6D789B"/>
     <w:multiLevelType w:val="multilevel"/>
     <w:tmpl w:val="A3B0282E"/>
     <w:lvl w:ilvl="0">
       <w:start w:val="1"/>
       <w:numFmt w:val="decimal"/>
-      <w:pStyle w:val="Heading1"/>
       <w:lvlText w:val="%1"/>
       <w:lvlJc w:val="left"/>
       <w:pPr>
@@ -2126,7 +4178,6 @@
     <w:lvl w:ilvl="1">
       <w:start w:val="1"/>
       <w:numFmt w:val="decimal"/>
-      <w:pStyle w:val="Heading2"/>
       <w:lvlText w:val="%1.%2"/>
       <w:lvlJc w:val="left"/>
       <w:pPr>
@@ -2184,6 +4235,665 @@
     <w:lvl w:ilvl="2">
       <w:start w:val="1"/>
       <w:numFmt w:val="decimal"/>
+      <w:lvlText w:val="%1.%2.%3"/>
+      <w:lvlJc w:val="left"/>
+      <w:pPr>
+        <w:ind w:left="720" w:hanging="720"/>
+      </w:pPr>
+      <w:rPr>
+        <w:rFonts w:hint="default"/>
+      </w:rPr>
+    </w:lvl>
+    <w:lvl w:ilvl="3">
+      <w:start w:val="1"/>
+      <w:numFmt w:val="decimal"/>
+      <w:lvlText w:val="%1.%2.%3.%4"/>
+      <w:lvlJc w:val="left"/>
+      <w:pPr>
+        <w:ind w:left="864" w:hanging="864"/>
+      </w:pPr>
+      <w:rPr>
+        <w:rFonts w:hint="default"/>
+      </w:rPr>
+    </w:lvl>
+    <w:lvl w:ilvl="4">
+      <w:start w:val="1"/>
+      <w:numFmt w:val="decimal"/>
+      <w:lvlText w:val="%1.%2.%3.%4.%5"/>
+      <w:lvlJc w:val="left"/>
+      <w:pPr>
+        <w:ind w:left="1008" w:hanging="1008"/>
+      </w:pPr>
+      <w:rPr>
+        <w:rFonts w:hint="default"/>
+      </w:rPr>
+    </w:lvl>
+    <w:lvl w:ilvl="5">
+      <w:start w:val="1"/>
+      <w:numFmt w:val="decimal"/>
+      <w:lvlText w:val="%1.%2.%3.%4.%5.%6"/>
+      <w:lvlJc w:val="left"/>
+      <w:pPr>
+        <w:ind w:left="1152" w:hanging="1152"/>
+      </w:pPr>
+      <w:rPr>
+        <w:rFonts w:hint="default"/>
+      </w:rPr>
+    </w:lvl>
+    <w:lvl w:ilvl="6">
+      <w:start w:val="1"/>
+      <w:numFmt w:val="decimal"/>
+      <w:lvlText w:val="%1.%2.%3.%4.%5.%6.%7"/>
+      <w:lvlJc w:val="left"/>
+      <w:pPr>
+        <w:ind w:left="1296" w:hanging="1296"/>
+      </w:pPr>
+      <w:rPr>
+        <w:rFonts w:hint="default"/>
+      </w:rPr>
+    </w:lvl>
+    <w:lvl w:ilvl="7">
+      <w:start w:val="1"/>
+      <w:numFmt w:val="decimal"/>
+      <w:lvlText w:val="%1.%2.%3.%4.%5.%6.%7.%8"/>
+      <w:lvlJc w:val="left"/>
+      <w:pPr>
+        <w:ind w:left="1440" w:hanging="1440"/>
+      </w:pPr>
+      <w:rPr>
+        <w:rFonts w:hint="default"/>
+      </w:rPr>
+    </w:lvl>
+    <w:lvl w:ilvl="8">
+      <w:start w:val="1"/>
+      <w:numFmt w:val="decimal"/>
+      <w:lvlText w:val="%1.%2.%3.%4.%5.%6.%7.%8.%9"/>
+      <w:lvlJc w:val="left"/>
+      <w:pPr>
+        <w:ind w:left="1584" w:hanging="1584"/>
+      </w:pPr>
+      <w:rPr>
+        <w:rFonts w:hint="default"/>
+      </w:rPr>
+    </w:lvl>
+  </w:abstractNum>
+  <w:abstractNum w:abstractNumId="2">
+    <w:nsid w:val="180817A9"/>
+    <w:multiLevelType w:val="multilevel"/>
+    <w:tmpl w:val="BA70EACC"/>
+    <w:lvl w:ilvl="0">
+      <w:start w:val="2"/>
+      <w:numFmt w:val="decimal"/>
+      <w:lvlText w:val="%1."/>
+      <w:lvlJc w:val="left"/>
+      <w:pPr>
+        <w:ind w:left="360" w:hanging="360"/>
+      </w:pPr>
+      <w:rPr>
+        <w:rFonts w:hint="default"/>
+      </w:rPr>
+    </w:lvl>
+    <w:lvl w:ilvl="1">
+      <w:start w:val="1"/>
+      <w:numFmt w:val="decimal"/>
+      <w:lvlText w:val="%1.%2."/>
+      <w:lvlJc w:val="left"/>
+      <w:pPr>
+        <w:ind w:left="792" w:hanging="432"/>
+      </w:pPr>
+      <w:rPr>
+        <w:rFonts w:hint="default"/>
+        <w:i w:val="0"/>
+      </w:rPr>
+    </w:lvl>
+    <w:lvl w:ilvl="2">
+      <w:start w:val="1"/>
+      <w:numFmt w:val="decimal"/>
+      <w:lvlText w:val="%1.%2.%3."/>
+      <w:lvlJc w:val="left"/>
+      <w:pPr>
+        <w:ind w:left="1224" w:hanging="504"/>
+      </w:pPr>
+      <w:rPr>
+        <w:rFonts w:hint="default"/>
+      </w:rPr>
+    </w:lvl>
+    <w:lvl w:ilvl="3">
+      <w:start w:val="1"/>
+      <w:numFmt w:val="decimal"/>
+      <w:lvlText w:val="%1.%2.%3.%4."/>
+      <w:lvlJc w:val="left"/>
+      <w:pPr>
+        <w:ind w:left="1728" w:hanging="648"/>
+      </w:pPr>
+      <w:rPr>
+        <w:rFonts w:hint="default"/>
+      </w:rPr>
+    </w:lvl>
+    <w:lvl w:ilvl="4">
+      <w:start w:val="1"/>
+      <w:numFmt w:val="decimal"/>
+      <w:lvlText w:val="%1.%2.%3.%4.%5."/>
+      <w:lvlJc w:val="left"/>
+      <w:pPr>
+        <w:ind w:left="2232" w:hanging="792"/>
+      </w:pPr>
+      <w:rPr>
+        <w:rFonts w:hint="default"/>
+      </w:rPr>
+    </w:lvl>
+    <w:lvl w:ilvl="5">
+      <w:start w:val="1"/>
+      <w:numFmt w:val="decimal"/>
+      <w:lvlText w:val="%1.%2.%3.%4.%5.%6."/>
+      <w:lvlJc w:val="left"/>
+      <w:pPr>
+        <w:ind w:left="2736" w:hanging="936"/>
+      </w:pPr>
+      <w:rPr>
+        <w:rFonts w:hint="default"/>
+      </w:rPr>
+    </w:lvl>
+    <w:lvl w:ilvl="6">
+      <w:start w:val="1"/>
+      <w:numFmt w:val="decimal"/>
+      <w:lvlText w:val="%1.%2.%3.%4.%5.%6.%7."/>
+      <w:lvlJc w:val="left"/>
+      <w:pPr>
+        <w:ind w:left="3240" w:hanging="1080"/>
+      </w:pPr>
+      <w:rPr>
+        <w:rFonts w:hint="default"/>
+      </w:rPr>
+    </w:lvl>
+    <w:lvl w:ilvl="7">
+      <w:start w:val="1"/>
+      <w:numFmt w:val="decimal"/>
+      <w:lvlText w:val="%1.%2.%3.%4.%5.%6.%7.%8."/>
+      <w:lvlJc w:val="left"/>
+      <w:pPr>
+        <w:ind w:left="3744" w:hanging="1224"/>
+      </w:pPr>
+      <w:rPr>
+        <w:rFonts w:hint="default"/>
+      </w:rPr>
+    </w:lvl>
+    <w:lvl w:ilvl="8">
+      <w:start w:val="1"/>
+      <w:numFmt w:val="decimal"/>
+      <w:lvlText w:val="%1.%2.%3.%4.%5.%6.%7.%8.%9."/>
+      <w:lvlJc w:val="left"/>
+      <w:pPr>
+        <w:ind w:left="4320" w:hanging="1440"/>
+      </w:pPr>
+      <w:rPr>
+        <w:rFonts w:hint="default"/>
+      </w:rPr>
+    </w:lvl>
+  </w:abstractNum>
+  <w:abstractNum w:abstractNumId="3">
+    <w:nsid w:val="1A3A51DD"/>
+    <w:multiLevelType w:val="hybridMultilevel"/>
+    <w:tmpl w:val="927E80C2"/>
+    <w:lvl w:ilvl="0" w:tplc="04090001">
+      <w:start w:val="1"/>
+      <w:numFmt w:val="bullet"/>
+      <w:lvlText w:val=""/>
+      <w:lvlJc w:val="left"/>
+      <w:pPr>
+        <w:ind w:left="720" w:hanging="360"/>
+      </w:pPr>
+      <w:rPr>
+        <w:rFonts w:ascii="Symbol" w:hAnsi="Symbol" w:hint="default"/>
+      </w:rPr>
+    </w:lvl>
+    <w:lvl w:ilvl="1" w:tplc="04090003">
+      <w:start w:val="1"/>
+      <w:numFmt w:val="bullet"/>
+      <w:lvlText w:val="o"/>
+      <w:lvlJc w:val="left"/>
+      <w:pPr>
+        <w:ind w:left="1440" w:hanging="360"/>
+      </w:pPr>
+      <w:rPr>
+        <w:rFonts w:ascii="Courier New" w:hAnsi="Courier New" w:cs="Courier New" w:hint="default"/>
+      </w:rPr>
+    </w:lvl>
+    <w:lvl w:ilvl="2" w:tplc="04090005" w:tentative="1">
+      <w:start w:val="1"/>
+      <w:numFmt w:val="bullet"/>
+      <w:lvlText w:val=""/>
+      <w:lvlJc w:val="left"/>
+      <w:pPr>
+        <w:ind w:left="2160" w:hanging="360"/>
+      </w:pPr>
+      <w:rPr>
+        <w:rFonts w:ascii="Wingdings" w:hAnsi="Wingdings" w:hint="default"/>
+      </w:rPr>
+    </w:lvl>
+    <w:lvl w:ilvl="3" w:tplc="04090001" w:tentative="1">
+      <w:start w:val="1"/>
+      <w:numFmt w:val="bullet"/>
+      <w:lvlText w:val=""/>
+      <w:lvlJc w:val="left"/>
+      <w:pPr>
+        <w:ind w:left="2880" w:hanging="360"/>
+      </w:pPr>
+      <w:rPr>
+        <w:rFonts w:ascii="Symbol" w:hAnsi="Symbol" w:hint="default"/>
+      </w:rPr>
+    </w:lvl>
+    <w:lvl w:ilvl="4" w:tplc="04090003" w:tentative="1">
+      <w:start w:val="1"/>
+      <w:numFmt w:val="bullet"/>
+      <w:lvlText w:val="o"/>
+      <w:lvlJc w:val="left"/>
+      <w:pPr>
+        <w:ind w:left="3600" w:hanging="360"/>
+      </w:pPr>
+      <w:rPr>
+        <w:rFonts w:ascii="Courier New" w:hAnsi="Courier New" w:cs="Courier New" w:hint="default"/>
+      </w:rPr>
+    </w:lvl>
+    <w:lvl w:ilvl="5" w:tplc="04090005" w:tentative="1">
+      <w:start w:val="1"/>
+      <w:numFmt w:val="bullet"/>
+      <w:lvlText w:val=""/>
+      <w:lvlJc w:val="left"/>
+      <w:pPr>
+        <w:ind w:left="4320" w:hanging="360"/>
+      </w:pPr>
+      <w:rPr>
+        <w:rFonts w:ascii="Wingdings" w:hAnsi="Wingdings" w:hint="default"/>
+      </w:rPr>
+    </w:lvl>
+    <w:lvl w:ilvl="6" w:tplc="04090001" w:tentative="1">
+      <w:start w:val="1"/>
+      <w:numFmt w:val="bullet"/>
+      <w:lvlText w:val=""/>
+      <w:lvlJc w:val="left"/>
+      <w:pPr>
+        <w:ind w:left="5040" w:hanging="360"/>
+      </w:pPr>
+      <w:rPr>
+        <w:rFonts w:ascii="Symbol" w:hAnsi="Symbol" w:hint="default"/>
+      </w:rPr>
+    </w:lvl>
+    <w:lvl w:ilvl="7" w:tplc="04090003" w:tentative="1">
+      <w:start w:val="1"/>
+      <w:numFmt w:val="bullet"/>
+      <w:lvlText w:val="o"/>
+      <w:lvlJc w:val="left"/>
+      <w:pPr>
+        <w:ind w:left="5760" w:hanging="360"/>
+      </w:pPr>
+      <w:rPr>
+        <w:rFonts w:ascii="Courier New" w:hAnsi="Courier New" w:cs="Courier New" w:hint="default"/>
+      </w:rPr>
+    </w:lvl>
+    <w:lvl w:ilvl="8" w:tplc="04090005" w:tentative="1">
+      <w:start w:val="1"/>
+      <w:numFmt w:val="bullet"/>
+      <w:lvlText w:val=""/>
+      <w:lvlJc w:val="left"/>
+      <w:pPr>
+        <w:ind w:left="6480" w:hanging="360"/>
+      </w:pPr>
+      <w:rPr>
+        <w:rFonts w:ascii="Wingdings" w:hAnsi="Wingdings" w:hint="default"/>
+      </w:rPr>
+    </w:lvl>
+  </w:abstractNum>
+  <w:abstractNum w:abstractNumId="4">
+    <w:nsid w:val="1C5811A9"/>
+    <w:multiLevelType w:val="hybridMultilevel"/>
+    <w:tmpl w:val="0128A344"/>
+    <w:lvl w:ilvl="0" w:tplc="5B484A84">
+      <w:start w:val="1"/>
+      <w:numFmt w:val="bullet"/>
+      <w:pStyle w:val="BulletItem"/>
+      <w:lvlText w:val=""/>
+      <w:lvlJc w:val="left"/>
+      <w:pPr>
+        <w:tabs>
+          <w:tab w:val="num" w:pos="238"/>
+        </w:tabs>
+        <w:ind w:left="238" w:hanging="238"/>
+      </w:pPr>
+      <w:rPr>
+        <w:rFonts w:ascii="Symbol" w:hAnsi="Symbol" w:hint="default"/>
+      </w:rPr>
+    </w:lvl>
+    <w:lvl w:ilvl="1" w:tplc="04070003">
+      <w:start w:val="1"/>
+      <w:numFmt w:val="bullet"/>
+      <w:lvlText w:val="o"/>
+      <w:lvlJc w:val="left"/>
+      <w:pPr>
+        <w:tabs>
+          <w:tab w:val="num" w:pos="1440"/>
+        </w:tabs>
+        <w:ind w:left="1440" w:hanging="360"/>
+      </w:pPr>
+      <w:rPr>
+        <w:rFonts w:ascii="Courier New" w:hAnsi="Courier New" w:hint="default"/>
+      </w:rPr>
+    </w:lvl>
+    <w:lvl w:ilvl="2" w:tplc="04070005">
+      <w:start w:val="1"/>
+      <w:numFmt w:val="bullet"/>
+      <w:lvlText w:val=""/>
+      <w:lvlJc w:val="left"/>
+      <w:pPr>
+        <w:tabs>
+          <w:tab w:val="num" w:pos="2160"/>
+        </w:tabs>
+        <w:ind w:left="2160" w:hanging="360"/>
+      </w:pPr>
+      <w:rPr>
+        <w:rFonts w:ascii="Wingdings" w:hAnsi="Wingdings" w:hint="default"/>
+      </w:rPr>
+    </w:lvl>
+    <w:lvl w:ilvl="3" w:tplc="04070001" w:tentative="1">
+      <w:start w:val="1"/>
+      <w:numFmt w:val="bullet"/>
+      <w:lvlText w:val=""/>
+      <w:lvlJc w:val="left"/>
+      <w:pPr>
+        <w:tabs>
+          <w:tab w:val="num" w:pos="2880"/>
+        </w:tabs>
+        <w:ind w:left="2880" w:hanging="360"/>
+      </w:pPr>
+      <w:rPr>
+        <w:rFonts w:ascii="Symbol" w:hAnsi="Symbol" w:hint="default"/>
+      </w:rPr>
+    </w:lvl>
+    <w:lvl w:ilvl="4" w:tplc="04070003" w:tentative="1">
+      <w:start w:val="1"/>
+      <w:numFmt w:val="bullet"/>
+      <w:lvlText w:val="o"/>
+      <w:lvlJc w:val="left"/>
+      <w:pPr>
+        <w:tabs>
+          <w:tab w:val="num" w:pos="3600"/>
+        </w:tabs>
+        <w:ind w:left="3600" w:hanging="360"/>
+      </w:pPr>
+      <w:rPr>
+        <w:rFonts w:ascii="Courier New" w:hAnsi="Courier New" w:hint="default"/>
+      </w:rPr>
+    </w:lvl>
+    <w:lvl w:ilvl="5" w:tplc="04070005" w:tentative="1">
+      <w:start w:val="1"/>
+      <w:numFmt w:val="bullet"/>
+      <w:lvlText w:val=""/>
+      <w:lvlJc w:val="left"/>
+      <w:pPr>
+        <w:tabs>
+          <w:tab w:val="num" w:pos="4320"/>
+        </w:tabs>
+        <w:ind w:left="4320" w:hanging="360"/>
+      </w:pPr>
+      <w:rPr>
+        <w:rFonts w:ascii="Wingdings" w:hAnsi="Wingdings" w:hint="default"/>
+      </w:rPr>
+    </w:lvl>
+    <w:lvl w:ilvl="6" w:tplc="04070001" w:tentative="1">
+      <w:start w:val="1"/>
+      <w:numFmt w:val="bullet"/>
+      <w:lvlText w:val=""/>
+      <w:lvlJc w:val="left"/>
+      <w:pPr>
+        <w:tabs>
+          <w:tab w:val="num" w:pos="5040"/>
+        </w:tabs>
+        <w:ind w:left="5040" w:hanging="360"/>
+      </w:pPr>
+      <w:rPr>
+        <w:rFonts w:ascii="Symbol" w:hAnsi="Symbol" w:hint="default"/>
+      </w:rPr>
+    </w:lvl>
+    <w:lvl w:ilvl="7" w:tplc="04070003" w:tentative="1">
+      <w:start w:val="1"/>
+      <w:numFmt w:val="bullet"/>
+      <w:lvlText w:val="o"/>
+      <w:lvlJc w:val="left"/>
+      <w:pPr>
+        <w:tabs>
+          <w:tab w:val="num" w:pos="5760"/>
+        </w:tabs>
+        <w:ind w:left="5760" w:hanging="360"/>
+      </w:pPr>
+      <w:rPr>
+        <w:rFonts w:ascii="Courier New" w:hAnsi="Courier New" w:hint="default"/>
+      </w:rPr>
+    </w:lvl>
+    <w:lvl w:ilvl="8" w:tplc="04070005" w:tentative="1">
+      <w:start w:val="1"/>
+      <w:numFmt w:val="bullet"/>
+      <w:lvlText w:val=""/>
+      <w:lvlJc w:val="left"/>
+      <w:pPr>
+        <w:tabs>
+          <w:tab w:val="num" w:pos="6480"/>
+        </w:tabs>
+        <w:ind w:left="6480" w:hanging="360"/>
+      </w:pPr>
+      <w:rPr>
+        <w:rFonts w:ascii="Wingdings" w:hAnsi="Wingdings" w:hint="default"/>
+      </w:rPr>
+    </w:lvl>
+  </w:abstractNum>
+  <w:abstractNum w:abstractNumId="5">
+    <w:nsid w:val="1F454CB2"/>
+    <w:multiLevelType w:val="multilevel"/>
+    <w:tmpl w:val="0816001F"/>
+    <w:lvl w:ilvl="0">
+      <w:start w:val="1"/>
+      <w:numFmt w:val="decimal"/>
+      <w:lvlText w:val="%1."/>
+      <w:lvlJc w:val="left"/>
+      <w:pPr>
+        <w:ind w:left="360" w:hanging="360"/>
+      </w:pPr>
+    </w:lvl>
+    <w:lvl w:ilvl="1">
+      <w:start w:val="1"/>
+      <w:numFmt w:val="decimal"/>
+      <w:lvlText w:val="%1.%2."/>
+      <w:lvlJc w:val="left"/>
+      <w:pPr>
+        <w:ind w:left="792" w:hanging="432"/>
+      </w:pPr>
+    </w:lvl>
+    <w:lvl w:ilvl="2">
+      <w:start w:val="1"/>
+      <w:numFmt w:val="decimal"/>
+      <w:lvlText w:val="%1.%2.%3."/>
+      <w:lvlJc w:val="left"/>
+      <w:pPr>
+        <w:ind w:left="1224" w:hanging="504"/>
+      </w:pPr>
+    </w:lvl>
+    <w:lvl w:ilvl="3">
+      <w:start w:val="1"/>
+      <w:numFmt w:val="decimal"/>
+      <w:lvlText w:val="%1.%2.%3.%4."/>
+      <w:lvlJc w:val="left"/>
+      <w:pPr>
+        <w:ind w:left="1728" w:hanging="648"/>
+      </w:pPr>
+    </w:lvl>
+    <w:lvl w:ilvl="4">
+      <w:start w:val="1"/>
+      <w:numFmt w:val="decimal"/>
+      <w:lvlText w:val="%1.%2.%3.%4.%5."/>
+      <w:lvlJc w:val="left"/>
+      <w:pPr>
+        <w:ind w:left="2232" w:hanging="792"/>
+      </w:pPr>
+    </w:lvl>
+    <w:lvl w:ilvl="5">
+      <w:start w:val="1"/>
+      <w:numFmt w:val="decimal"/>
+      <w:lvlText w:val="%1.%2.%3.%4.%5.%6."/>
+      <w:lvlJc w:val="left"/>
+      <w:pPr>
+        <w:ind w:left="2736" w:hanging="936"/>
+      </w:pPr>
+    </w:lvl>
+    <w:lvl w:ilvl="6">
+      <w:start w:val="1"/>
+      <w:numFmt w:val="decimal"/>
+      <w:lvlText w:val="%1.%2.%3.%4.%5.%6.%7."/>
+      <w:lvlJc w:val="left"/>
+      <w:pPr>
+        <w:ind w:left="3240" w:hanging="1080"/>
+      </w:pPr>
+    </w:lvl>
+    <w:lvl w:ilvl="7">
+      <w:start w:val="1"/>
+      <w:numFmt w:val="decimal"/>
+      <w:lvlText w:val="%1.%2.%3.%4.%5.%6.%7.%8."/>
+      <w:lvlJc w:val="left"/>
+      <w:pPr>
+        <w:ind w:left="3744" w:hanging="1224"/>
+      </w:pPr>
+    </w:lvl>
+    <w:lvl w:ilvl="8">
+      <w:start w:val="1"/>
+      <w:numFmt w:val="decimal"/>
+      <w:lvlText w:val="%1.%2.%3.%4.%5.%6.%7.%8.%9."/>
+      <w:lvlJc w:val="left"/>
+      <w:pPr>
+        <w:ind w:left="4320" w:hanging="1440"/>
+      </w:pPr>
+    </w:lvl>
+  </w:abstractNum>
+  <w:abstractNum w:abstractNumId="6">
+    <w:nsid w:val="24C003CB"/>
+    <w:multiLevelType w:val="multilevel"/>
+    <w:tmpl w:val="A3B0282E"/>
+    <w:lvl w:ilvl="0">
+      <w:start w:val="1"/>
+      <w:numFmt w:val="decimal"/>
+      <w:lvlText w:val="%1"/>
+      <w:lvlJc w:val="left"/>
+      <w:pPr>
+        <w:ind w:left="432" w:hanging="432"/>
+      </w:pPr>
+      <w:rPr>
+        <w:rFonts w:hint="default"/>
+        <w:b w:val="0"/>
+        <w:bCs w:val="0"/>
+        <w:i w:val="0"/>
+        <w:iCs w:val="0"/>
+        <w:caps w:val="0"/>
+        <w:smallCaps w:val="0"/>
+        <w:strike w:val="0"/>
+        <w:dstrike w:val="0"/>
+        <w:outline w:val="0"/>
+        <w:shadow w:val="0"/>
+        <w:emboss w:val="0"/>
+        <w:imprint w:val="0"/>
+        <w:noProof w:val="0"/>
+        <w:vanish w:val="0"/>
+        <w:spacing w:val="0"/>
+        <w:kern w:val="0"/>
+        <w:position w:val="0"/>
+        <w:u w:val="none"/>
+        <w:effect w:val="none"/>
+        <w:vertAlign w:val="baseline"/>
+        <w:em w:val="none"/>
+        <w:specVanish w:val="0"/>
+        <w14:glow w14:rad="0">
+          <w14:srgbClr w14:val="000000"/>
+        </w14:glow>
+        <w14:shadow w14:blurRad="0" w14:dist="0" w14:dir="0" w14:sx="0" w14:sy="0" w14:kx="0" w14:ky="0" w14:algn="none">
+          <w14:srgbClr w14:val="000000"/>
+        </w14:shadow>
+        <w14:reflection w14:blurRad="0" w14:stA="0" w14:stPos="0" w14:endA="0" w14:endPos="0" w14:dist="0" w14:dir="0" w14:fadeDir="0" w14:sx="0" w14:sy="0" w14:kx="0" w14:ky="0" w14:algn="none"/>
+        <w14:textOutline w14:w="0" w14:cap="rnd" w14:cmpd="sng" w14:algn="ctr">
+          <w14:noFill/>
+          <w14:prstDash w14:val="solid"/>
+          <w14:bevel/>
+        </w14:textOutline>
+        <w14:scene3d>
+          <w14:camera w14:prst="orthographicFront"/>
+          <w14:lightRig w14:rig="threePt" w14:dir="t">
+            <w14:rot w14:lat="0" w14:lon="0" w14:rev="0"/>
+          </w14:lightRig>
+        </w14:scene3d>
+        <w14:props3d w14:extrusionH="0" w14:contourW="0" w14:prstMaterial="none"/>
+        <w14:ligatures w14:val="none"/>
+        <w14:numForm w14:val="default"/>
+        <w14:numSpacing w14:val="default"/>
+        <w14:stylisticSets/>
+        <w14:cntxtAlts w14:val="0"/>
+      </w:rPr>
+    </w:lvl>
+    <w:lvl w:ilvl="1">
+      <w:start w:val="1"/>
+      <w:numFmt w:val="decimal"/>
+      <w:pStyle w:val="Heading2"/>
+      <w:lvlText w:val="%1.%2"/>
+      <w:lvlJc w:val="left"/>
+      <w:pPr>
+        <w:ind w:left="576" w:hanging="576"/>
+      </w:pPr>
+      <w:rPr>
+        <w:b w:val="0"/>
+        <w:bCs w:val="0"/>
+        <w:i w:val="0"/>
+        <w:iCs w:val="0"/>
+        <w:caps w:val="0"/>
+        <w:smallCaps w:val="0"/>
+        <w:strike w:val="0"/>
+        <w:dstrike w:val="0"/>
+        <w:outline w:val="0"/>
+        <w:shadow w:val="0"/>
+        <w:emboss w:val="0"/>
+        <w:imprint w:val="0"/>
+        <w:noProof w:val="0"/>
+        <w:vanish w:val="0"/>
+        <w:spacing w:val="0"/>
+        <w:kern w:val="0"/>
+        <w:position w:val="0"/>
+        <w:u w:val="none"/>
+        <w:effect w:val="none"/>
+        <w:vertAlign w:val="baseline"/>
+        <w:em w:val="none"/>
+        <w:specVanish w:val="0"/>
+        <w14:glow w14:rad="0">
+          <w14:srgbClr w14:val="000000"/>
+        </w14:glow>
+        <w14:shadow w14:blurRad="0" w14:dist="0" w14:dir="0" w14:sx="0" w14:sy="0" w14:kx="0" w14:ky="0" w14:algn="none">
+          <w14:srgbClr w14:val="000000"/>
+        </w14:shadow>
+        <w14:reflection w14:blurRad="0" w14:stA="0" w14:stPos="0" w14:endA="0" w14:endPos="0" w14:dist="0" w14:dir="0" w14:fadeDir="0" w14:sx="0" w14:sy="0" w14:kx="0" w14:ky="0" w14:algn="none"/>
+        <w14:textOutline w14:w="0" w14:cap="rnd" w14:cmpd="sng" w14:algn="ctr">
+          <w14:noFill/>
+          <w14:prstDash w14:val="solid"/>
+          <w14:bevel/>
+        </w14:textOutline>
+        <w14:scene3d>
+          <w14:camera w14:prst="orthographicFront"/>
+          <w14:lightRig w14:rig="threePt" w14:dir="t">
+            <w14:rot w14:lat="0" w14:lon="0" w14:rev="0"/>
+          </w14:lightRig>
+        </w14:scene3d>
+        <w14:props3d w14:extrusionH="0" w14:contourW="0" w14:prstMaterial="none"/>
+        <w14:ligatures w14:val="none"/>
+        <w14:numForm w14:val="default"/>
+        <w14:numSpacing w14:val="default"/>
+        <w14:stylisticSets/>
+        <w14:cntxtAlts w14:val="0"/>
+      </w:rPr>
+    </w:lvl>
+    <w:lvl w:ilvl="2">
+      <w:start w:val="1"/>
+      <w:numFmt w:val="decimal"/>
       <w:pStyle w:val="Heading3"/>
       <w:lvlText w:val="%1.%2.%3"/>
       <w:lvlJc w:val="left"/>
@@ -2273,7 +4983,7 @@
       </w:rPr>
     </w:lvl>
   </w:abstractNum>
-  <w:abstractNum w:abstractNumId="6">
+  <w:abstractNum w:abstractNumId="7">
     <w:nsid w:val="297C40CA"/>
     <w:multiLevelType w:val="hybridMultilevel"/>
     <w:tmpl w:val="AD8A1E14"/>
@@ -2386,7 +5096,7 @@
       </w:rPr>
     </w:lvl>
   </w:abstractNum>
-  <w:abstractNum w:abstractNumId="7">
+  <w:abstractNum w:abstractNumId="8">
     <w:nsid w:val="33F163B3"/>
     <w:multiLevelType w:val="multilevel"/>
     <w:tmpl w:val="3B989D8A"/>
@@ -2508,7 +5218,7 @@
       </w:rPr>
     </w:lvl>
   </w:abstractNum>
-  <w:abstractNum w:abstractNumId="8">
+  <w:abstractNum w:abstractNumId="9">
     <w:nsid w:val="5D6249E1"/>
     <w:multiLevelType w:val="hybridMultilevel"/>
     <w:tmpl w:val="AE5A38B6"/>
@@ -2621,7 +5331,7 @@
       </w:rPr>
     </w:lvl>
   </w:abstractNum>
-  <w:abstractNum w:abstractNumId="9">
+  <w:abstractNum w:abstractNumId="10">
     <w:nsid w:val="5FBB5FCE"/>
     <w:multiLevelType w:val="hybridMultilevel"/>
     <w:tmpl w:val="6A6E8F10"/>
@@ -2734,7 +5444,7 @@
       </w:rPr>
     </w:lvl>
   </w:abstractNum>
-  <w:abstractNum w:abstractNumId="10">
+  <w:abstractNum w:abstractNumId="11">
     <w:nsid w:val="64F841D6"/>
     <w:multiLevelType w:val="hybridMultilevel"/>
     <w:tmpl w:val="ED381A7E"/>
@@ -2847,7 +5557,7 @@
       </w:rPr>
     </w:lvl>
   </w:abstractNum>
-  <w:abstractNum w:abstractNumId="11">
+  <w:abstractNum w:abstractNumId="12">
     <w:nsid w:val="66447B53"/>
     <w:multiLevelType w:val="multilevel"/>
     <w:tmpl w:val="0816001F"/>
@@ -2933,7 +5643,7 @@
       </w:pPr>
     </w:lvl>
   </w:abstractNum>
-  <w:abstractNum w:abstractNumId="12">
+  <w:abstractNum w:abstractNumId="13">
     <w:nsid w:val="7BA41742"/>
     <w:multiLevelType w:val="hybridMultilevel"/>
     <w:tmpl w:val="EDC67446"/>
@@ -3047,28 +5757,28 @@
     </w:lvl>
   </w:abstractNum>
   <w:num w:numId="1">
+    <w:abstractNumId w:val="5"/>
+  </w:num>
+  <w:num w:numId="2">
+    <w:abstractNumId w:val="12"/>
+  </w:num>
+  <w:num w:numId="3">
     <w:abstractNumId w:val="4"/>
   </w:num>
-  <w:num w:numId="2">
-    <w:abstractNumId w:val="11"/>
-  </w:num>
-  <w:num w:numId="3">
-    <w:abstractNumId w:val="3"/>
-  </w:num>
   <w:num w:numId="4">
-    <w:abstractNumId w:val="7"/>
+    <w:abstractNumId w:val="8"/>
   </w:num>
   <w:num w:numId="5">
+    <w:abstractNumId w:val="10"/>
+  </w:num>
+  <w:num w:numId="6">
     <w:abstractNumId w:val="9"/>
   </w:num>
-  <w:num w:numId="6">
-    <w:abstractNumId w:val="8"/>
-  </w:num>
   <w:num w:numId="7">
-    <w:abstractNumId w:val="5"/>
+    <w:abstractNumId w:val="6"/>
   </w:num>
   <w:num w:numId="8">
-    <w:abstractNumId w:val="1"/>
+    <w:abstractNumId w:val="2"/>
     <w:lvlOverride w:ilvl="0">
       <w:startOverride w:val="3"/>
     </w:lvlOverride>
@@ -3098,19 +5808,19 @@
     </w:lvlOverride>
   </w:num>
   <w:num w:numId="9">
-    <w:abstractNumId w:val="10"/>
+    <w:abstractNumId w:val="11"/>
   </w:num>
   <w:num w:numId="10">
-    <w:abstractNumId w:val="2"/>
+    <w:abstractNumId w:val="3"/>
   </w:num>
   <w:num w:numId="11">
-    <w:abstractNumId w:val="12"/>
+    <w:abstractNumId w:val="13"/>
   </w:num>
   <w:num w:numId="12">
     <w:abstractNumId w:val="0"/>
   </w:num>
   <w:num w:numId="13">
-    <w:abstractNumId w:val="5"/>
+    <w:abstractNumId w:val="6"/>
     <w:lvlOverride w:ilvl="0">
       <w:startOverride w:val="1"/>
     </w:lvlOverride>
@@ -3140,7 +5850,10 @@
     </w:lvlOverride>
   </w:num>
   <w:num w:numId="14">
-    <w:abstractNumId w:val="6"/>
+    <w:abstractNumId w:val="7"/>
+  </w:num>
+  <w:num w:numId="15">
+    <w:abstractNumId w:val="1"/>
   </w:num>
   <w:numIdMacAtCleanup w:val="12"/>
 </w:numbering>
@@ -3322,13 +6035,10 @@
     <w:link w:val="Heading1Char"/>
     <w:uiPriority w:val="9"/>
     <w:qFormat/>
-    <w:rsid w:val="00906C1B"/>
+    <w:rsid w:val="008B2FF6"/>
     <w:pPr>
       <w:keepNext/>
       <w:keepLines/>
-      <w:numPr>
-        <w:numId w:val="7"/>
-      </w:numPr>
       <w:spacing w:before="480" w:after="0"/>
       <w:outlineLvl w:val="0"/>
     </w:pPr>
@@ -3694,8 +6404,15 @@
     <w:unhideWhenUsed/>
     <w:rsid w:val="00165449"/>
     <w:pPr>
-      <w:spacing w:after="100"/>
+      <w:spacing w:before="120" w:after="0"/>
+      <w:jc w:val="left"/>
     </w:pPr>
+    <w:rPr>
+      <w:rFonts w:asciiTheme="minorHAnsi" w:hAnsiTheme="minorHAnsi"/>
+      <w:b/>
+      <w:caps/>
+      <w:sz w:val="22"/>
+    </w:rPr>
   </w:style>
   <w:style w:type="paragraph" w:styleId="TOC2">
     <w:name w:val="toc 2"/>
@@ -3706,9 +6423,15 @@
     <w:unhideWhenUsed/>
     <w:rsid w:val="00165449"/>
     <w:pPr>
-      <w:spacing w:after="100"/>
+      <w:spacing w:after="0"/>
       <w:ind w:left="240"/>
+      <w:jc w:val="left"/>
     </w:pPr>
+    <w:rPr>
+      <w:rFonts w:asciiTheme="minorHAnsi" w:hAnsiTheme="minorHAnsi"/>
+      <w:smallCaps/>
+      <w:sz w:val="22"/>
+    </w:rPr>
   </w:style>
   <w:style w:type="character" w:styleId="Hyperlink">
     <w:name w:val="Hyperlink"/>
@@ -3896,13 +6619,15 @@
     <w:unhideWhenUsed/>
     <w:rsid w:val="00AD292B"/>
     <w:pPr>
-      <w:tabs>
-        <w:tab w:val="left" w:pos="1320"/>
-        <w:tab w:val="right" w:leader="dot" w:pos="8494"/>
-      </w:tabs>
-      <w:spacing w:after="100"/>
+      <w:spacing w:after="0"/>
       <w:ind w:left="480"/>
+      <w:jc w:val="left"/>
     </w:pPr>
+    <w:rPr>
+      <w:rFonts w:asciiTheme="minorHAnsi" w:hAnsiTheme="minorHAnsi"/>
+      <w:i/>
+      <w:sz w:val="22"/>
+    </w:rPr>
   </w:style>
   <w:style w:type="character" w:customStyle="1" w:styleId="apple-style-span">
     <w:name w:val="apple-style-span"/>
@@ -4463,9 +7188,15 @@
     <w:unhideWhenUsed/>
     <w:rsid w:val="003823D2"/>
     <w:pPr>
-      <w:spacing w:after="100"/>
-      <w:ind w:left="660"/>
+      <w:spacing w:after="0"/>
+      <w:ind w:left="720"/>
+      <w:jc w:val="left"/>
     </w:pPr>
+    <w:rPr>
+      <w:rFonts w:asciiTheme="minorHAnsi" w:hAnsiTheme="minorHAnsi"/>
+      <w:sz w:val="18"/>
+      <w:szCs w:val="18"/>
+    </w:rPr>
   </w:style>
   <w:style w:type="paragraph" w:styleId="TOC5">
     <w:name w:val="toc 5"/>
@@ -4476,9 +7207,15 @@
     <w:unhideWhenUsed/>
     <w:rsid w:val="003823D2"/>
     <w:pPr>
-      <w:spacing w:after="100"/>
-      <w:ind w:left="880"/>
+      <w:spacing w:after="0"/>
+      <w:ind w:left="960"/>
+      <w:jc w:val="left"/>
     </w:pPr>
+    <w:rPr>
+      <w:rFonts w:asciiTheme="minorHAnsi" w:hAnsiTheme="minorHAnsi"/>
+      <w:sz w:val="18"/>
+      <w:szCs w:val="18"/>
+    </w:rPr>
   </w:style>
   <w:style w:type="paragraph" w:styleId="TOC6">
     <w:name w:val="toc 6"/>
@@ -4489,9 +7226,15 @@
     <w:unhideWhenUsed/>
     <w:rsid w:val="003823D2"/>
     <w:pPr>
-      <w:spacing w:after="100"/>
-      <w:ind w:left="1100"/>
+      <w:spacing w:after="0"/>
+      <w:ind w:left="1200"/>
+      <w:jc w:val="left"/>
     </w:pPr>
+    <w:rPr>
+      <w:rFonts w:asciiTheme="minorHAnsi" w:hAnsiTheme="minorHAnsi"/>
+      <w:sz w:val="18"/>
+      <w:szCs w:val="18"/>
+    </w:rPr>
   </w:style>
   <w:style w:type="paragraph" w:styleId="TOC7">
     <w:name w:val="toc 7"/>
@@ -4502,9 +7245,15 @@
     <w:unhideWhenUsed/>
     <w:rsid w:val="003823D2"/>
     <w:pPr>
-      <w:spacing w:after="100"/>
-      <w:ind w:left="1320"/>
+      <w:spacing w:after="0"/>
+      <w:ind w:left="1440"/>
+      <w:jc w:val="left"/>
     </w:pPr>
+    <w:rPr>
+      <w:rFonts w:asciiTheme="minorHAnsi" w:hAnsiTheme="minorHAnsi"/>
+      <w:sz w:val="18"/>
+      <w:szCs w:val="18"/>
+    </w:rPr>
   </w:style>
   <w:style w:type="paragraph" w:styleId="TOC8">
     <w:name w:val="toc 8"/>
@@ -4515,9 +7264,15 @@
     <w:unhideWhenUsed/>
     <w:rsid w:val="003823D2"/>
     <w:pPr>
-      <w:spacing w:after="100"/>
-      <w:ind w:left="1540"/>
+      <w:spacing w:after="0"/>
+      <w:ind w:left="1680"/>
+      <w:jc w:val="left"/>
     </w:pPr>
+    <w:rPr>
+      <w:rFonts w:asciiTheme="minorHAnsi" w:hAnsiTheme="minorHAnsi"/>
+      <w:sz w:val="18"/>
+      <w:szCs w:val="18"/>
+    </w:rPr>
   </w:style>
   <w:style w:type="paragraph" w:styleId="TOC9">
     <w:name w:val="toc 9"/>
@@ -4528,9 +7283,15 @@
     <w:unhideWhenUsed/>
     <w:rsid w:val="003823D2"/>
     <w:pPr>
-      <w:spacing w:after="100"/>
-      <w:ind w:left="1760"/>
+      <w:spacing w:after="0"/>
+      <w:ind w:left="1920"/>
+      <w:jc w:val="left"/>
     </w:pPr>
+    <w:rPr>
+      <w:rFonts w:asciiTheme="minorHAnsi" w:hAnsiTheme="minorHAnsi"/>
+      <w:sz w:val="18"/>
+      <w:szCs w:val="18"/>
+    </w:rPr>
   </w:style>
   <w:style w:type="paragraph" w:styleId="Bibliography">
     <w:name w:val="Bibliography"/>
@@ -4819,6 +7580,14 @@
     <w:name w:val="short_text"/>
     <w:basedOn w:val="DefaultParagraphFont"/>
     <w:rsid w:val="00F70C1C"/>
+  </w:style>
+  <w:style w:type="character" w:styleId="PageNumber">
+    <w:name w:val="page number"/>
+    <w:basedOn w:val="DefaultParagraphFont"/>
+    <w:uiPriority w:val="99"/>
+    <w:semiHidden/>
+    <w:unhideWhenUsed/>
+    <w:rsid w:val="008B2FF6"/>
   </w:style>
 </w:styles>
 </file>
@@ -4999,13 +7768,10 @@
     <w:link w:val="Heading1Char"/>
     <w:uiPriority w:val="9"/>
     <w:qFormat/>
-    <w:rsid w:val="00906C1B"/>
+    <w:rsid w:val="008B2FF6"/>
     <w:pPr>
       <w:keepNext/>
       <w:keepLines/>
-      <w:numPr>
-        <w:numId w:val="7"/>
-      </w:numPr>
       <w:spacing w:before="480" w:after="0"/>
       <w:outlineLvl w:val="0"/>
     </w:pPr>
@@ -5371,8 +8137,15 @@
     <w:unhideWhenUsed/>
     <w:rsid w:val="00165449"/>
     <w:pPr>
-      <w:spacing w:after="100"/>
+      <w:spacing w:before="120" w:after="0"/>
+      <w:jc w:val="left"/>
     </w:pPr>
+    <w:rPr>
+      <w:rFonts w:asciiTheme="minorHAnsi" w:hAnsiTheme="minorHAnsi"/>
+      <w:b/>
+      <w:caps/>
+      <w:sz w:val="22"/>
+    </w:rPr>
   </w:style>
   <w:style w:type="paragraph" w:styleId="TOC2">
     <w:name w:val="toc 2"/>
@@ -5383,9 +8156,15 @@
     <w:unhideWhenUsed/>
     <w:rsid w:val="00165449"/>
     <w:pPr>
-      <w:spacing w:after="100"/>
+      <w:spacing w:after="0"/>
       <w:ind w:left="240"/>
+      <w:jc w:val="left"/>
     </w:pPr>
+    <w:rPr>
+      <w:rFonts w:asciiTheme="minorHAnsi" w:hAnsiTheme="minorHAnsi"/>
+      <w:smallCaps/>
+      <w:sz w:val="22"/>
+    </w:rPr>
   </w:style>
   <w:style w:type="character" w:styleId="Hyperlink">
     <w:name w:val="Hyperlink"/>
@@ -5573,13 +8352,15 @@
     <w:unhideWhenUsed/>
     <w:rsid w:val="00AD292B"/>
     <w:pPr>
-      <w:tabs>
-        <w:tab w:val="left" w:pos="1320"/>
-        <w:tab w:val="right" w:leader="dot" w:pos="8494"/>
-      </w:tabs>
-      <w:spacing w:after="100"/>
+      <w:spacing w:after="0"/>
       <w:ind w:left="480"/>
+      <w:jc w:val="left"/>
     </w:pPr>
+    <w:rPr>
+      <w:rFonts w:asciiTheme="minorHAnsi" w:hAnsiTheme="minorHAnsi"/>
+      <w:i/>
+      <w:sz w:val="22"/>
+    </w:rPr>
   </w:style>
   <w:style w:type="character" w:customStyle="1" w:styleId="apple-style-span">
     <w:name w:val="apple-style-span"/>
@@ -6140,9 +8921,15 @@
     <w:unhideWhenUsed/>
     <w:rsid w:val="003823D2"/>
     <w:pPr>
-      <w:spacing w:after="100"/>
-      <w:ind w:left="660"/>
+      <w:spacing w:after="0"/>
+      <w:ind w:left="720"/>
+      <w:jc w:val="left"/>
     </w:pPr>
+    <w:rPr>
+      <w:rFonts w:asciiTheme="minorHAnsi" w:hAnsiTheme="minorHAnsi"/>
+      <w:sz w:val="18"/>
+      <w:szCs w:val="18"/>
+    </w:rPr>
   </w:style>
   <w:style w:type="paragraph" w:styleId="TOC5">
     <w:name w:val="toc 5"/>
@@ -6153,9 +8940,15 @@
     <w:unhideWhenUsed/>
     <w:rsid w:val="003823D2"/>
     <w:pPr>
-      <w:spacing w:after="100"/>
-      <w:ind w:left="880"/>
+      <w:spacing w:after="0"/>
+      <w:ind w:left="960"/>
+      <w:jc w:val="left"/>
     </w:pPr>
+    <w:rPr>
+      <w:rFonts w:asciiTheme="minorHAnsi" w:hAnsiTheme="minorHAnsi"/>
+      <w:sz w:val="18"/>
+      <w:szCs w:val="18"/>
+    </w:rPr>
   </w:style>
   <w:style w:type="paragraph" w:styleId="TOC6">
     <w:name w:val="toc 6"/>
@@ -6166,9 +8959,15 @@
     <w:unhideWhenUsed/>
     <w:rsid w:val="003823D2"/>
     <w:pPr>
-      <w:spacing w:after="100"/>
-      <w:ind w:left="1100"/>
+      <w:spacing w:after="0"/>
+      <w:ind w:left="1200"/>
+      <w:jc w:val="left"/>
     </w:pPr>
+    <w:rPr>
+      <w:rFonts w:asciiTheme="minorHAnsi" w:hAnsiTheme="minorHAnsi"/>
+      <w:sz w:val="18"/>
+      <w:szCs w:val="18"/>
+    </w:rPr>
   </w:style>
   <w:style w:type="paragraph" w:styleId="TOC7">
     <w:name w:val="toc 7"/>
@@ -6179,9 +8978,15 @@
     <w:unhideWhenUsed/>
     <w:rsid w:val="003823D2"/>
     <w:pPr>
-      <w:spacing w:after="100"/>
-      <w:ind w:left="1320"/>
+      <w:spacing w:after="0"/>
+      <w:ind w:left="1440"/>
+      <w:jc w:val="left"/>
     </w:pPr>
+    <w:rPr>
+      <w:rFonts w:asciiTheme="minorHAnsi" w:hAnsiTheme="minorHAnsi"/>
+      <w:sz w:val="18"/>
+      <w:szCs w:val="18"/>
+    </w:rPr>
   </w:style>
   <w:style w:type="paragraph" w:styleId="TOC8">
     <w:name w:val="toc 8"/>
@@ -6192,9 +8997,15 @@
     <w:unhideWhenUsed/>
     <w:rsid w:val="003823D2"/>
     <w:pPr>
-      <w:spacing w:after="100"/>
-      <w:ind w:left="1540"/>
+      <w:spacing w:after="0"/>
+      <w:ind w:left="1680"/>
+      <w:jc w:val="left"/>
     </w:pPr>
+    <w:rPr>
+      <w:rFonts w:asciiTheme="minorHAnsi" w:hAnsiTheme="minorHAnsi"/>
+      <w:sz w:val="18"/>
+      <w:szCs w:val="18"/>
+    </w:rPr>
   </w:style>
   <w:style w:type="paragraph" w:styleId="TOC9">
     <w:name w:val="toc 9"/>
@@ -6205,9 +9016,15 @@
     <w:unhideWhenUsed/>
     <w:rsid w:val="003823D2"/>
     <w:pPr>
-      <w:spacing w:after="100"/>
-      <w:ind w:left="1760"/>
+      <w:spacing w:after="0"/>
+      <w:ind w:left="1920"/>
+      <w:jc w:val="left"/>
     </w:pPr>
+    <w:rPr>
+      <w:rFonts w:asciiTheme="minorHAnsi" w:hAnsiTheme="minorHAnsi"/>
+      <w:sz w:val="18"/>
+      <w:szCs w:val="18"/>
+    </w:rPr>
   </w:style>
   <w:style w:type="paragraph" w:styleId="Bibliography">
     <w:name w:val="Bibliography"/>
@@ -6496,6 +9313,14 @@
     <w:name w:val="short_text"/>
     <w:basedOn w:val="DefaultParagraphFont"/>
     <w:rsid w:val="00F70C1C"/>
+  </w:style>
+  <w:style w:type="character" w:styleId="PageNumber">
+    <w:name w:val="page number"/>
+    <w:basedOn w:val="DefaultParagraphFont"/>
+    <w:uiPriority w:val="99"/>
+    <w:semiHidden/>
+    <w:unhideWhenUsed/>
+    <w:rsid w:val="008B2FF6"/>
   </w:style>
 </w:styles>
 </file>
@@ -10672,7 +13497,7 @@
 </file>
 
 <file path=customXml/itemProps2.xml><?xml version="1.0" encoding="utf-8"?>
-<ds:datastoreItem xmlns:ds="http://schemas.openxmlformats.org/officeDocument/2006/customXml" ds:itemID="{943EF525-C033-5A4E-A7A5-AF2962ADCAB3}">
+<ds:datastoreItem xmlns:ds="http://schemas.openxmlformats.org/officeDocument/2006/customXml" ds:itemID="{E9255DA9-1D9B-084D-8228-3C1BDFE1E67F}">
   <ds:schemaRefs>
     <ds:schemaRef ds:uri="http://schemas.openxmlformats.org/officeDocument/2006/bibliography"/>
   </ds:schemaRefs>

</xml_diff>

<commit_message>
so agora me lembrei de fazer commit ao relatorio
</commit_message>
<xml_diff>
--- a/Relatório.docx
+++ b/Relatório.docx
@@ -10,7 +10,7 @@
         <w:autoSpaceDN w:val="0"/>
         <w:adjustRightInd w:val="0"/>
         <w:snapToGrid w:val="0"/>
-        <w:spacing w:line="240" w:lineRule="auto"/>
+        <w:spacing w:line="276" w:lineRule="auto"/>
         <w:rPr>
           <w:rFonts w:cs="NewsGotT"/>
           <w:color w:val="A2A09D"/>
@@ -36,7 +36,7 @@
         <w:autoSpaceDN w:val="0"/>
         <w:adjustRightInd w:val="0"/>
         <w:snapToGrid w:val="0"/>
-        <w:spacing w:line="240" w:lineRule="auto"/>
+        <w:spacing w:line="276" w:lineRule="auto"/>
         <w:rPr>
           <w:rFonts w:ascii="Times New Roman" w:hAnsi="Times New Roman"/>
         </w:rPr>
@@ -48,7 +48,25 @@
           <w:sz w:val="30"/>
           <w:szCs w:val="30"/>
         </w:rPr>
-        <w:t>Telmo Rafael Remondes</w:t>
+        <w:t xml:space="preserve">Telmo Rafael </w:t>
+      </w:r>
+      <w:r>
+        <w:rPr>
+          <w:rFonts w:cs="NewsGotT"/>
+          <w:color w:val="A2A09D"/>
+          <w:sz w:val="30"/>
+          <w:szCs w:val="30"/>
+        </w:rPr>
+        <w:t xml:space="preserve">Rodrigues </w:t>
+      </w:r>
+      <w:r>
+        <w:rPr>
+          <w:rFonts w:cs="NewsGotT"/>
+          <w:color w:val="A2A09D"/>
+          <w:sz w:val="30"/>
+          <w:szCs w:val="30"/>
+        </w:rPr>
+        <w:t>Remondes</w:t>
       </w:r>
     </w:p>
     <w:p>
@@ -59,7 +77,7 @@
         <w:autoSpaceDN w:val="0"/>
         <w:adjustRightInd w:val="0"/>
         <w:snapToGrid w:val="0"/>
-        <w:spacing w:line="240" w:lineRule="auto"/>
+        <w:spacing w:line="276" w:lineRule="auto"/>
         <w:rPr>
           <w:rFonts w:ascii="NewsGotT Bold" w:hAnsi="NewsGotT Bold" w:cs="NewsGotT Bold"/>
           <w:color w:val="A2A09D"/>
@@ -85,7 +103,7 @@
         <w:autoSpaceDN w:val="0"/>
         <w:adjustRightInd w:val="0"/>
         <w:snapToGrid w:val="0"/>
-        <w:spacing w:line="240" w:lineRule="auto"/>
+        <w:spacing w:line="276" w:lineRule="auto"/>
         <w:rPr>
           <w:rFonts w:ascii="Times New Roman" w:hAnsi="Times New Roman"/>
         </w:rPr>
@@ -153,7 +171,7 @@
         <w:autoSpaceDN w:val="0"/>
         <w:adjustRightInd w:val="0"/>
         <w:snapToGrid w:val="0"/>
-        <w:spacing w:line="240" w:lineRule="auto"/>
+        <w:spacing w:line="276" w:lineRule="auto"/>
         <w:rPr>
           <w:rFonts w:ascii="Times New Roman" w:hAnsi="Times New Roman"/>
         </w:rPr>
@@ -185,7 +203,7 @@
         <w:autoSpaceDN w:val="0"/>
         <w:adjustRightInd w:val="0"/>
         <w:snapToGrid w:val="0"/>
-        <w:spacing w:line="240" w:lineRule="auto"/>
+        <w:spacing w:line="276" w:lineRule="auto"/>
         <w:rPr>
           <w:rFonts w:cs="NewsGotTLig"/>
           <w:color w:val="A2A09D"/>
@@ -211,7 +229,7 @@
         <w:autoSpaceDN w:val="0"/>
         <w:adjustRightInd w:val="0"/>
         <w:snapToGrid w:val="0"/>
-        <w:spacing w:line="240" w:lineRule="auto"/>
+        <w:spacing w:line="276" w:lineRule="auto"/>
         <w:rPr>
           <w:rFonts w:cs="NewsGotTLig"/>
           <w:color w:val="A2A09D"/>
@@ -231,6 +249,7 @@
     </w:p>
     <w:p>
       <w:pPr>
+        <w:spacing w:line="276" w:lineRule="auto"/>
         <w:rPr>
           <w:i/>
           <w:noProof/>
@@ -304,6 +323,7 @@
     </w:p>
     <w:p>
       <w:pPr>
+        <w:spacing w:line="276" w:lineRule="auto"/>
         <w:ind w:firstLine="708"/>
         <w:rPr>
           <w:i/>
@@ -325,6 +345,7 @@
     <w:p>
       <w:pPr>
         <w:pStyle w:val="Heading1"/>
+        <w:spacing w:line="276" w:lineRule="auto"/>
       </w:pPr>
       <w:bookmarkStart w:id="0" w:name="_Toc233103844"/>
       <w:r>
@@ -339,6 +360,7 @@
         <w:tabs>
           <w:tab w:val="right" w:leader="dot" w:pos="8494"/>
         </w:tabs>
+        <w:spacing w:line="276" w:lineRule="auto"/>
         <w:rPr>
           <w:b w:val="0"/>
           <w:caps w:val="0"/>
@@ -411,6 +433,7 @@
         <w:tabs>
           <w:tab w:val="right" w:leader="dot" w:pos="8494"/>
         </w:tabs>
+        <w:spacing w:line="276" w:lineRule="auto"/>
         <w:rPr>
           <w:b w:val="0"/>
           <w:caps w:val="0"/>
@@ -475,6 +498,7 @@
           <w:tab w:val="left" w:pos="769"/>
           <w:tab w:val="right" w:leader="dot" w:pos="8494"/>
         </w:tabs>
+        <w:spacing w:line="276" w:lineRule="auto"/>
         <w:rPr>
           <w:smallCaps w:val="0"/>
           <w:noProof/>
@@ -560,6 +584,7 @@
           <w:tab w:val="left" w:pos="769"/>
           <w:tab w:val="right" w:leader="dot" w:pos="8494"/>
         </w:tabs>
+        <w:spacing w:line="276" w:lineRule="auto"/>
         <w:rPr>
           <w:smallCaps w:val="0"/>
           <w:noProof/>
@@ -645,6 +670,7 @@
           <w:tab w:val="left" w:pos="769"/>
           <w:tab w:val="right" w:leader="dot" w:pos="8494"/>
         </w:tabs>
+        <w:spacing w:line="276" w:lineRule="auto"/>
         <w:rPr>
           <w:smallCaps w:val="0"/>
           <w:noProof/>
@@ -729,6 +755,7 @@
         <w:tabs>
           <w:tab w:val="right" w:leader="dot" w:pos="8494"/>
         </w:tabs>
+        <w:spacing w:line="276" w:lineRule="auto"/>
         <w:rPr>
           <w:b w:val="0"/>
           <w:caps w:val="0"/>
@@ -793,6 +820,7 @@
           <w:tab w:val="left" w:pos="769"/>
           <w:tab w:val="right" w:leader="dot" w:pos="8494"/>
         </w:tabs>
+        <w:spacing w:line="276" w:lineRule="auto"/>
         <w:rPr>
           <w:smallCaps w:val="0"/>
           <w:noProof/>
@@ -878,6 +906,7 @@
           <w:tab w:val="left" w:pos="769"/>
           <w:tab w:val="right" w:leader="dot" w:pos="8494"/>
         </w:tabs>
+        <w:spacing w:line="276" w:lineRule="auto"/>
         <w:rPr>
           <w:smallCaps w:val="0"/>
           <w:noProof/>
@@ -963,6 +992,7 @@
           <w:tab w:val="left" w:pos="769"/>
           <w:tab w:val="right" w:leader="dot" w:pos="8494"/>
         </w:tabs>
+        <w:spacing w:line="276" w:lineRule="auto"/>
         <w:rPr>
           <w:smallCaps w:val="0"/>
           <w:noProof/>
@@ -1047,6 +1077,7 @@
         <w:tabs>
           <w:tab w:val="right" w:leader="dot" w:pos="8494"/>
         </w:tabs>
+        <w:spacing w:line="276" w:lineRule="auto"/>
         <w:rPr>
           <w:b w:val="0"/>
           <w:caps w:val="0"/>
@@ -1111,6 +1142,7 @@
           <w:tab w:val="left" w:pos="769"/>
           <w:tab w:val="right" w:leader="dot" w:pos="8494"/>
         </w:tabs>
+        <w:spacing w:line="276" w:lineRule="auto"/>
         <w:rPr>
           <w:smallCaps w:val="0"/>
           <w:noProof/>
@@ -1196,6 +1228,7 @@
           <w:tab w:val="left" w:pos="769"/>
           <w:tab w:val="right" w:leader="dot" w:pos="8494"/>
         </w:tabs>
+        <w:spacing w:line="276" w:lineRule="auto"/>
         <w:rPr>
           <w:smallCaps w:val="0"/>
           <w:noProof/>
@@ -1281,6 +1314,7 @@
           <w:tab w:val="left" w:pos="769"/>
           <w:tab w:val="right" w:leader="dot" w:pos="8494"/>
         </w:tabs>
+        <w:spacing w:line="276" w:lineRule="auto"/>
         <w:rPr>
           <w:smallCaps w:val="0"/>
           <w:noProof/>
@@ -1365,6 +1399,7 @@
         <w:tabs>
           <w:tab w:val="right" w:leader="dot" w:pos="8494"/>
         </w:tabs>
+        <w:spacing w:line="276" w:lineRule="auto"/>
         <w:rPr>
           <w:b w:val="0"/>
           <w:caps w:val="0"/>
@@ -1429,6 +1464,7 @@
           <w:tab w:val="left" w:pos="891"/>
           <w:tab w:val="right" w:leader="dot" w:pos="8494"/>
         </w:tabs>
+        <w:spacing w:line="276" w:lineRule="auto"/>
         <w:rPr>
           <w:smallCaps w:val="0"/>
           <w:noProof/>
@@ -1514,6 +1550,7 @@
           <w:tab w:val="left" w:pos="891"/>
           <w:tab w:val="right" w:leader="dot" w:pos="8494"/>
         </w:tabs>
+        <w:spacing w:line="276" w:lineRule="auto"/>
         <w:rPr>
           <w:smallCaps w:val="0"/>
           <w:noProof/>
@@ -1599,6 +1636,7 @@
           <w:tab w:val="left" w:pos="891"/>
           <w:tab w:val="right" w:leader="dot" w:pos="8494"/>
         </w:tabs>
+        <w:spacing w:line="276" w:lineRule="auto"/>
         <w:rPr>
           <w:smallCaps w:val="0"/>
           <w:noProof/>
@@ -1683,6 +1721,7 @@
         <w:tabs>
           <w:tab w:val="right" w:leader="dot" w:pos="8494"/>
         </w:tabs>
+        <w:spacing w:line="276" w:lineRule="auto"/>
         <w:rPr>
           <w:b w:val="0"/>
           <w:caps w:val="0"/>
@@ -1747,6 +1786,7 @@
           <w:tab w:val="left" w:pos="891"/>
           <w:tab w:val="right" w:leader="dot" w:pos="8494"/>
         </w:tabs>
+        <w:spacing w:line="276" w:lineRule="auto"/>
         <w:rPr>
           <w:smallCaps w:val="0"/>
           <w:noProof/>
@@ -1832,6 +1872,7 @@
           <w:tab w:val="left" w:pos="891"/>
           <w:tab w:val="right" w:leader="dot" w:pos="8494"/>
         </w:tabs>
+        <w:spacing w:line="276" w:lineRule="auto"/>
         <w:rPr>
           <w:smallCaps w:val="0"/>
           <w:noProof/>
@@ -1917,6 +1958,7 @@
           <w:tab w:val="left" w:pos="891"/>
           <w:tab w:val="right" w:leader="dot" w:pos="8494"/>
         </w:tabs>
+        <w:spacing w:line="276" w:lineRule="auto"/>
         <w:rPr>
           <w:smallCaps w:val="0"/>
           <w:noProof/>
@@ -2001,6 +2043,7 @@
         <w:tabs>
           <w:tab w:val="right" w:leader="dot" w:pos="8494"/>
         </w:tabs>
+        <w:spacing w:line="276" w:lineRule="auto"/>
         <w:rPr>
           <w:b w:val="0"/>
           <w:caps w:val="0"/>
@@ -2065,6 +2108,7 @@
           <w:tab w:val="left" w:pos="891"/>
           <w:tab w:val="right" w:leader="dot" w:pos="8494"/>
         </w:tabs>
+        <w:spacing w:line="276" w:lineRule="auto"/>
         <w:rPr>
           <w:smallCaps w:val="0"/>
           <w:noProof/>
@@ -2150,6 +2194,7 @@
           <w:tab w:val="left" w:pos="891"/>
           <w:tab w:val="right" w:leader="dot" w:pos="8494"/>
         </w:tabs>
+        <w:spacing w:line="276" w:lineRule="auto"/>
         <w:rPr>
           <w:smallCaps w:val="0"/>
           <w:noProof/>
@@ -2235,6 +2280,7 @@
           <w:tab w:val="left" w:pos="891"/>
           <w:tab w:val="right" w:leader="dot" w:pos="8494"/>
         </w:tabs>
+        <w:spacing w:line="276" w:lineRule="auto"/>
         <w:rPr>
           <w:smallCaps w:val="0"/>
           <w:noProof/>
@@ -2314,6 +2360,9 @@
       </w:r>
     </w:p>
     <w:p>
+      <w:pPr>
+        <w:spacing w:line="276" w:lineRule="auto"/>
+      </w:pPr>
       <w:r>
         <w:fldChar w:fldCharType="end"/>
       </w:r>
@@ -2338,6 +2387,7 @@
     <w:p>
       <w:pPr>
         <w:pStyle w:val="Heading1"/>
+        <w:spacing w:line="276" w:lineRule="auto"/>
       </w:pPr>
       <w:bookmarkStart w:id="1" w:name="_Toc233103845"/>
       <w:r>
@@ -2349,6 +2399,7 @@
     <w:p>
       <w:pPr>
         <w:pStyle w:val="Heading2"/>
+        <w:spacing w:line="276" w:lineRule="auto"/>
       </w:pPr>
       <w:bookmarkStart w:id="2" w:name="_Toc233103846"/>
       <w:r>
@@ -2356,40 +2407,28 @@
       </w:r>
       <w:bookmarkEnd w:id="2"/>
     </w:p>
-    <w:p/>
-    <w:p>
-      <w:r>
-        <w:t xml:space="preserve">O problema consiste a </w:t>
-      </w:r>
-      <w:proofErr w:type="spellStart"/>
-      <w:r>
-        <w:t>criptoanálise</w:t>
-      </w:r>
-      <w:proofErr w:type="spellEnd"/>
-      <w:r>
-        <w:t xml:space="preserve"> de quatro criptogramas obtidos recorrendo a cifras de substituição, </w:t>
-      </w:r>
-      <w:proofErr w:type="spellStart"/>
-      <w:r>
-        <w:t>shift</w:t>
-      </w:r>
-      <w:proofErr w:type="spellEnd"/>
-      <w:r>
-        <w:t xml:space="preserve"> e </w:t>
-      </w:r>
-      <w:proofErr w:type="spellStart"/>
-      <w:r>
-        <w:t>Vigenere</w:t>
-      </w:r>
-      <w:proofErr w:type="spellEnd"/>
-      <w:r>
-        <w:t>. O objectivo é descobrir com qual a cifra utilizada para encriptar os criptogramas e obter o texto limpo dos mesmos.</w:t>
-      </w:r>
-    </w:p>
-    <w:p/>
+    <w:p>
+      <w:pPr>
+        <w:spacing w:line="276" w:lineRule="auto"/>
+      </w:pPr>
+    </w:p>
+    <w:p>
+      <w:pPr>
+        <w:spacing w:line="276" w:lineRule="auto"/>
+      </w:pPr>
+      <w:r>
+        <w:t>O problema consiste a criptoanálise de quatro criptogramas obtidos recorrendo a cifras de substituição, shift e Vigenere. O objectivo é descobrir com qual a cifra utilizada para encriptar os criptogramas e obter o texto limpo dos mesmos.</w:t>
+      </w:r>
+    </w:p>
+    <w:p>
+      <w:pPr>
+        <w:spacing w:line="276" w:lineRule="auto"/>
+      </w:pPr>
+    </w:p>
     <w:p>
       <w:pPr>
         <w:pStyle w:val="Heading2"/>
+        <w:spacing w:line="276" w:lineRule="auto"/>
       </w:pPr>
       <w:bookmarkStart w:id="3" w:name="_Toc233103847"/>
       <w:r>
@@ -2397,8 +2436,15 @@
       </w:r>
       <w:bookmarkEnd w:id="3"/>
     </w:p>
-    <w:p/>
-    <w:p>
+    <w:p>
+      <w:pPr>
+        <w:spacing w:line="276" w:lineRule="auto"/>
+      </w:pPr>
+    </w:p>
+    <w:p>
+      <w:pPr>
+        <w:spacing w:line="276" w:lineRule="auto"/>
+      </w:pPr>
       <w:r>
         <w:t>Visto se saber quais os tipos de cifras usadas para a obtenção dos diferentes criptogr</w:t>
       </w:r>
@@ -2430,15 +2476,7 @@
         <w:t>efetuar</w:t>
       </w:r>
       <w:r>
-        <w:t xml:space="preserve"> o </w:t>
-      </w:r>
-      <w:proofErr w:type="spellStart"/>
-      <w:r>
-        <w:t>shift</w:t>
-      </w:r>
-      <w:proofErr w:type="spellEnd"/>
-      <w:r>
-        <w:t xml:space="preserve"> em todos os elementos da cifra, um algoritmos que dada uma cifra retornava o espaço entre palavras repetidas na mesma, para além de um programa capaz de fazer a </w:t>
+        <w:t xml:space="preserve"> o shift em todos os elementos da cifra, um algoritmos que dada uma cifra retornava o espaço entre palavras repetidas na mesma, para além de um programa capaz de fazer a </w:t>
       </w:r>
       <w:r>
         <w:t>substituição</w:t>
@@ -2448,207 +2486,139 @@
       </w:r>
     </w:p>
     <w:p>
+      <w:pPr>
+        <w:spacing w:line="276" w:lineRule="auto"/>
+      </w:pPr>
       <w:r>
         <w:t>Tendo os algoritmos necessários à decifragem o passo seguinte passou por testar cada um deles nos diferentes criptogramas analisando o resultado que ia sendo obtido de forma a provar que era a cifra que cifrou o criptograma.</w:t>
       </w:r>
     </w:p>
     <w:p>
+      <w:pPr>
+        <w:spacing w:line="276" w:lineRule="auto"/>
+      </w:pPr>
       <w:r>
         <w:t>Cada para a detecção de cada uma das cifras foram efetuados os seguintes passos:</w:t>
       </w:r>
     </w:p>
     <w:p>
-      <w:proofErr w:type="spellStart"/>
+      <w:pPr>
+        <w:spacing w:line="276" w:lineRule="auto"/>
+      </w:pPr>
       <w:r>
         <w:rPr>
           <w:b/>
         </w:rPr>
-        <w:t>Shift</w:t>
-      </w:r>
-      <w:proofErr w:type="spellEnd"/>
+        <w:t>Shift:</w:t>
+      </w:r>
+      <w:r>
+        <w:t xml:space="preserve"> </w:t>
+      </w:r>
+      <w:r>
+        <w:t>Primeiramente foi feita uma análise da frequência de caracteres. Tendo estes v</w:t>
+      </w:r>
+      <w:r>
+        <w:t>a</w:t>
+      </w:r>
+      <w:r>
+        <w:t>lores e sabendo-se que se trataria de um texto limpo em inglês ou francês foram comp</w:t>
+      </w:r>
+      <w:r>
+        <w:t>a</w:t>
+      </w:r>
+      <w:r>
+        <w:t>radas as letras mais observadas nas cifras com as letras mais utilizadas em cada língua. Após a análise feita foi calculado o shift da letra respectiva, tendo o valor do shift foi executado o algoritmo de forma a fazer o shift inverso no criptograma de forma a anal</w:t>
+      </w:r>
+      <w:r>
+        <w:t>i</w:t>
+      </w:r>
+      <w:r>
+        <w:t>sar se o resultado obtido era um texto limpo. Visto ser um criptograma pequeno e visto que a frequência de caracteres podia não bater certo com a frequência de aparecimento no inglês ou francês, foram utilizadas as três letras mais usadas nas línguas e as três l</w:t>
+      </w:r>
+      <w:r>
+        <w:t>e</w:t>
+      </w:r>
+      <w:r>
+        <w:t>tras que mais apareciam no criptograma e calculado o shift para cada uma das possibil</w:t>
+      </w:r>
+      <w:r>
+        <w:t>i</w:t>
+      </w:r>
+      <w:r>
+        <w:t>dades, juntando todas com todas, de forma a diminuir o risco de erro devido ao tamanho do criptograma.</w:t>
+      </w:r>
+    </w:p>
+    <w:p>
+      <w:pPr>
+        <w:spacing w:line="276" w:lineRule="auto"/>
+      </w:pPr>
       <w:r>
         <w:rPr>
           <w:b/>
         </w:rPr>
-        <w:t>:</w:t>
+        <w:t xml:space="preserve">Substituição: </w:t>
+      </w:r>
+      <w:r>
+        <w:t>Para testar se o criptograma tinha sido cifrado com esta cifra foi feita uma análise da frequência dos caracteres do mesmo. Tendo a frequência de aparecime</w:t>
+      </w:r>
+      <w:r>
+        <w:t>n</w:t>
+      </w:r>
+      <w:r>
+        <w:t>to dos caracteres do criptograma e a frequência destes nas respectivas línguas, foi feita uma aproximação entre ambos e feita a substituição na cifra. Visto a frequência não coincidir para todos a primeira abordagem foi apenas para um preenchimento inicial da tabela, que foi posteriormente sendo mudada de forma a construir palavras com sentido até obter um texto limpo.</w:t>
+      </w:r>
+    </w:p>
+    <w:p>
+      <w:pPr>
+        <w:spacing w:line="276" w:lineRule="auto"/>
+      </w:pPr>
+      <w:r>
+        <w:rPr>
+          <w:b/>
+        </w:rPr>
+        <w:lastRenderedPageBreak/>
+        <w:t>Vigenere:</w:t>
       </w:r>
       <w:r>
         <w:t xml:space="preserve"> </w:t>
       </w:r>
       <w:r>
-        <w:t>Primeiramente foi feita uma análise da frequência de caracteres. Tendo estes v</w:t>
+        <w:t>De forma a tentar resolver esta cifra foi inicialmente feita uma análise do espaçamento entre os conjuntos de caracteres repetidos e construída</w:t>
+      </w:r>
+      <w:r>
+        <w:t xml:space="preserve"> uma tabela com os divisores da distancia entre as palavras repetidas</w:t>
+      </w:r>
+      <w:r>
+        <w:t xml:space="preserve">. </w:t>
+      </w:r>
+      <w:r>
+        <w:t>Tendo a tabela preenchida é observ</w:t>
       </w:r>
       <w:r>
         <w:t>a</w:t>
       </w:r>
       <w:r>
-        <w:t>lores e sabendo-se que se trataria de um texto limpo em inglês ou francês foram comp</w:t>
-      </w:r>
-      <w:r>
-        <w:t>a</w:t>
-      </w:r>
-      <w:r>
-        <w:t xml:space="preserve">radas as letras mais observadas nas cifras com as letras mais utilizadas em cada língua. Após a análise feita foi calculado o </w:t>
-      </w:r>
-      <w:proofErr w:type="spellStart"/>
-      <w:r>
-        <w:t>shift</w:t>
-      </w:r>
-      <w:proofErr w:type="spellEnd"/>
-      <w:r>
-        <w:t xml:space="preserve"> da letra respectiva, tendo o valor do </w:t>
-      </w:r>
-      <w:proofErr w:type="spellStart"/>
-      <w:r>
-        <w:t>shift</w:t>
-      </w:r>
-      <w:proofErr w:type="spellEnd"/>
-      <w:r>
-        <w:t xml:space="preserve"> foi executado o algoritmo de forma a fazer o </w:t>
-      </w:r>
-      <w:proofErr w:type="spellStart"/>
-      <w:r>
-        <w:t>shift</w:t>
-      </w:r>
-      <w:proofErr w:type="spellEnd"/>
-      <w:r>
-        <w:t xml:space="preserve"> inverso no criptograma de forma a anal</w:t>
-      </w:r>
-      <w:r>
-        <w:t>i</w:t>
-      </w:r>
-      <w:r>
-        <w:t>sar se o resultado obtido era um texto limpo. Visto ser um criptograma pequeno e visto que a frequência de caracteres podia não bater certo com a frequência de aparecimento no inglês ou francês, foram utilizadas as três letras mais usadas nas línguas e as três l</w:t>
+        <w:t xml:space="preserve">do qual o divisor que mais vezes aparece nas palavras repetidas, sendo que este poderá ser o tamanho da chave. Tendo um candidato para tamanho da chave, o criptograma é partido em strings desse mesmo tamanho, tornando o criptograma em pequenas cifras de césar. </w:t>
+      </w:r>
+      <w:r>
+        <w:t>É feita então a analise de frequência das letras em cada coluna e comparadas com a frequência das letras em cada língua, sendo depois calculada a diferença entre a letra encontrada na coluna e a mais usada na língua, ou seja, o valor do shift. Neste momento é então aplicado o shift encontrado a todas as letras da coluna. Tem de se r</w:t>
       </w:r>
       <w:r>
         <w:t>e</w:t>
       </w:r>
       <w:r>
-        <w:t xml:space="preserve">tras que mais apareciam no criptograma e calculado o </w:t>
-      </w:r>
-      <w:proofErr w:type="spellStart"/>
-      <w:r>
-        <w:t>shift</w:t>
-      </w:r>
-      <w:proofErr w:type="spellEnd"/>
-      <w:r>
-        <w:t xml:space="preserve"> para cada uma das possibil</w:t>
-      </w:r>
-      <w:r>
-        <w:t>i</w:t>
-      </w:r>
-      <w:r>
-        <w:lastRenderedPageBreak/>
-        <w:t>dades, juntando todas com todas, de forma a diminuir o risco de erro devido ao tamanho do criptograma.</w:t>
-      </w:r>
-    </w:p>
-    <w:p>
-      <w:r>
-        <w:rPr>
-          <w:b/>
-        </w:rPr>
-        <w:t xml:space="preserve">Substituição: </w:t>
-      </w:r>
-      <w:r>
-        <w:t>Para testar se o criptograma tinha sido cifrado com esta cifra foi feita uma análise da frequência dos caracteres do mesmo. Tendo a frequência de aparecime</w:t>
-      </w:r>
-      <w:r>
-        <w:t>n</w:t>
-      </w:r>
-      <w:r>
-        <w:t>to dos caracteres do criptograma e a frequência destes nas respectivas línguas, foi feita uma aproximação entre ambos e feita a substituição na cifra. Visto a frequência não coincidir para todos a primeira abordagem foi apenas para um preenchimento inicial da tabela, que foi posteriormente sendo mudada de forma a construir palavras com sentido até obter um texto limpo.</w:t>
-      </w:r>
-    </w:p>
-    <w:p>
-      <w:proofErr w:type="spellStart"/>
-      <w:r>
-        <w:rPr>
-          <w:b/>
-        </w:rPr>
-        <w:t>Vigenere</w:t>
-      </w:r>
-      <w:proofErr w:type="spellEnd"/>
-      <w:r>
-        <w:rPr>
-          <w:b/>
-        </w:rPr>
-        <w:t>:</w:t>
-      </w:r>
-      <w:r>
-        <w:t xml:space="preserve"> </w:t>
-      </w:r>
-      <w:r>
-        <w:t>De forma a tentar resolver esta cifra foi inicialmente feita uma análise do espaçamento entre os conjuntos de caracteres repetidos e construída</w:t>
-      </w:r>
-      <w:r>
-        <w:t xml:space="preserve"> uma tabela com os divisores da distancia entre as palavras repetidas</w:t>
-      </w:r>
-      <w:r>
-        <w:t xml:space="preserve">. </w:t>
-      </w:r>
-      <w:r>
-        <w:t>Tendo a tabela preenchida é observ</w:t>
-      </w:r>
-      <w:r>
-        <w:t>a</w:t>
-      </w:r>
-      <w:r>
-        <w:t xml:space="preserve">do qual o divisor que mais vezes aparece nas palavras repetidas, sendo que este poderá ser o tamanho da chave. Tendo um candidato para tamanho da chave, o criptograma é partido em </w:t>
-      </w:r>
-      <w:proofErr w:type="spellStart"/>
-      <w:r>
-        <w:t>strings</w:t>
-      </w:r>
-      <w:proofErr w:type="spellEnd"/>
-      <w:r>
-        <w:t xml:space="preserve"> desse mesmo tamanho, tornando o criptograma em pequenas cifras de césar. </w:t>
-      </w:r>
-      <w:r>
-        <w:t xml:space="preserve">É feita então a analise de frequência das letras em cada coluna e comparadas com a frequência das letras em cada língua, sendo depois calculada a diferença entre a letra encontrada na coluna e a mais usada na língua, ou seja, o valor do </w:t>
-      </w:r>
-      <w:proofErr w:type="spellStart"/>
-      <w:r>
-        <w:t>shift</w:t>
-      </w:r>
-      <w:proofErr w:type="spellEnd"/>
-      <w:r>
-        <w:t xml:space="preserve">. Neste momento é então aplicado o </w:t>
-      </w:r>
-      <w:proofErr w:type="spellStart"/>
-      <w:r>
-        <w:t>shift</w:t>
-      </w:r>
-      <w:proofErr w:type="spellEnd"/>
-      <w:r>
-        <w:t xml:space="preserve"> encontrado a todas as letras da coluna. Tem de se r</w:t>
-      </w:r>
-      <w:r>
-        <w:t>e</w:t>
-      </w:r>
-      <w:r>
-        <w:t xml:space="preserve">petir o processo para cada coluna. Sendo o </w:t>
-      </w:r>
-      <w:proofErr w:type="spellStart"/>
-      <w:r>
-        <w:t>shift</w:t>
-      </w:r>
-      <w:proofErr w:type="spellEnd"/>
-      <w:r>
-        <w:t xml:space="preserve"> encontrado para cada coluna cada letra da chave, por exemplo se o </w:t>
-      </w:r>
-      <w:proofErr w:type="spellStart"/>
-      <w:r>
-        <w:t>shift</w:t>
-      </w:r>
-      <w:proofErr w:type="spellEnd"/>
-      <w:r>
-        <w:t xml:space="preserve"> for “1” a letra da chave será “A”.</w:t>
-      </w:r>
-    </w:p>
-    <w:p/>
+        <w:t>petir o processo para cada coluna. Sendo o shift encontrado para cada coluna cada letra da chave, por exemplo se o shift for “1” a letra da chave será “A”.</w:t>
+      </w:r>
+    </w:p>
+    <w:p>
+      <w:pPr>
+        <w:spacing w:line="276" w:lineRule="auto"/>
+      </w:pPr>
+    </w:p>
     <w:p>
       <w:pPr>
         <w:pStyle w:val="Heading2"/>
+        <w:spacing w:line="276" w:lineRule="auto"/>
       </w:pPr>
       <w:bookmarkStart w:id="4" w:name="_Toc233103848"/>
       <w:r>
@@ -2656,14 +2626,22 @@
       </w:r>
       <w:bookmarkEnd w:id="4"/>
     </w:p>
-    <w:p/>
-    <w:p>
+    <w:p>
+      <w:pPr>
+        <w:spacing w:line="276" w:lineRule="auto"/>
+      </w:pPr>
+    </w:p>
+    <w:p>
+      <w:pPr>
+        <w:spacing w:line="276" w:lineRule="auto"/>
+      </w:pPr>
       <w:r>
         <w:t>Os resultados obtidos foram os seguintes:</w:t>
       </w:r>
     </w:p>
     <w:p>
       <w:pPr>
+        <w:spacing w:line="276" w:lineRule="auto"/>
         <w:rPr>
           <w:b/>
           <w:u w:val="single"/>
@@ -2678,6 +2656,9 @@
       </w:r>
     </w:p>
     <w:p>
+      <w:pPr>
+        <w:spacing w:line="276" w:lineRule="auto"/>
+      </w:pPr>
       <w:r>
         <w:rPr>
           <w:b/>
@@ -2689,6 +2670,9 @@
       </w:r>
     </w:p>
     <w:p>
+      <w:pPr>
+        <w:spacing w:line="276" w:lineRule="auto"/>
+      </w:pPr>
       <w:r>
         <w:rPr>
           <w:b/>
@@ -2701,6 +2685,7 @@
     </w:p>
     <w:p>
       <w:pPr>
+        <w:spacing w:line="276" w:lineRule="auto"/>
         <w:rPr>
           <w:b/>
         </w:rPr>
@@ -2714,6 +2699,7 @@
     </w:p>
     <w:p>
       <w:pPr>
+        <w:spacing w:line="276" w:lineRule="auto"/>
         <w:rPr>
           <w:b/>
           <w:u w:val="single"/>
@@ -2724,11 +2710,13 @@
           <w:b/>
           <w:u w:val="single"/>
         </w:rPr>
-        <w:lastRenderedPageBreak/>
         <w:t>Criptograma 2</w:t>
       </w:r>
     </w:p>
     <w:p>
+      <w:pPr>
+        <w:spacing w:line="276" w:lineRule="auto"/>
+      </w:pPr>
       <w:r>
         <w:rPr>
           <w:b/>
@@ -2738,13 +2726,14 @@
       <w:r>
         <w:t xml:space="preserve"> </w:t>
       </w:r>
-      <w:proofErr w:type="spellStart"/>
       <w:r>
         <w:t>crypto</w:t>
       </w:r>
-      <w:proofErr w:type="spellEnd"/>
-    </w:p>
-    <w:p>
+    </w:p>
+    <w:p>
+      <w:pPr>
+        <w:spacing w:line="276" w:lineRule="auto"/>
+      </w:pPr>
       <w:r>
         <w:rPr>
           <w:b/>
@@ -2752,16 +2741,12 @@
         <w:t>Cifra:</w:t>
       </w:r>
       <w:r>
-        <w:t xml:space="preserve"> </w:t>
-      </w:r>
-      <w:proofErr w:type="spellStart"/>
-      <w:r>
-        <w:t>Vigenere</w:t>
-      </w:r>
-      <w:proofErr w:type="spellEnd"/>
-    </w:p>
-    <w:p>
-      <w:pPr>
+        <w:t xml:space="preserve"> Vigenere</w:t>
+      </w:r>
+    </w:p>
+    <w:p>
+      <w:pPr>
+        <w:spacing w:line="276" w:lineRule="auto"/>
         <w:rPr>
           <w:b/>
         </w:rPr>
@@ -2774,34 +2759,48 @@
       </w:r>
     </w:p>
     <w:p>
+      <w:pPr>
+        <w:spacing w:line="276" w:lineRule="auto"/>
+      </w:pPr>
       <w:r>
         <w:t>ilearnedhowtocalculatetheamountofpaperneededforaroomwheniwasatschooly</w:t>
       </w:r>
     </w:p>
     <w:p>
+      <w:pPr>
+        <w:spacing w:line="276" w:lineRule="auto"/>
+      </w:pPr>
       <w:r>
         <w:t>oumultiplythesquarefootageofthewallsbythecubiccontentsofthefloorandceili</w:t>
       </w:r>
     </w:p>
     <w:p>
+      <w:pPr>
+        <w:spacing w:line="276" w:lineRule="auto"/>
+      </w:pPr>
       <w:r>
         <w:t>ngcombinedanddoubleityouthenallowhalfthetotalforopeningssuchaswindowsand</w:t>
       </w:r>
     </w:p>
     <w:p>
+      <w:pPr>
+        <w:spacing w:line="276" w:lineRule="auto"/>
+      </w:pPr>
       <w:r>
         <w:t>doorsthenyouallowtheotherhalfformatchingthepatternthenyoudoublethewholet</w:t>
       </w:r>
     </w:p>
     <w:p>
-      <w:proofErr w:type="spellStart"/>
+      <w:pPr>
+        <w:spacing w:line="276" w:lineRule="auto"/>
+      </w:pPr>
       <w:r>
         <w:t>hingagaintogiveamarginoferrorandthenyouorderthepaper</w:t>
       </w:r>
-      <w:proofErr w:type="spellEnd"/>
-    </w:p>
-    <w:p>
-      <w:pPr>
+    </w:p>
+    <w:p>
+      <w:pPr>
+        <w:spacing w:line="276" w:lineRule="auto"/>
         <w:rPr>
           <w:b/>
           <w:u w:val="single"/>
@@ -2816,6 +2815,9 @@
       </w:r>
     </w:p>
     <w:p>
+      <w:pPr>
+        <w:spacing w:line="276" w:lineRule="auto"/>
+      </w:pPr>
       <w:r>
         <w:rPr>
           <w:b/>
@@ -2827,6 +2829,9 @@
       </w:r>
     </w:p>
     <w:p>
+      <w:pPr>
+        <w:spacing w:line="276" w:lineRule="auto"/>
+      </w:pPr>
       <w:r>
         <w:rPr>
           <w:b/>
@@ -2839,6 +2844,7 @@
     </w:p>
     <w:p>
       <w:pPr>
+        <w:spacing w:line="276" w:lineRule="auto"/>
         <w:rPr>
           <w:b/>
         </w:rPr>
@@ -2847,11 +2853,13 @@
         <w:rPr>
           <w:b/>
         </w:rPr>
+        <w:lastRenderedPageBreak/>
         <w:t>Resultado:</w:t>
       </w:r>
     </w:p>
     <w:p>
       <w:pPr>
+        <w:spacing w:line="276" w:lineRule="auto"/>
         <w:rPr>
           <w:b/>
           <w:u w:val="single"/>
@@ -2866,6 +2874,9 @@
       </w:r>
     </w:p>
     <w:p>
+      <w:pPr>
+        <w:spacing w:line="276" w:lineRule="auto"/>
+      </w:pPr>
       <w:r>
         <w:rPr>
           <w:b/>
@@ -2875,13 +2886,14 @@
       <w:r>
         <w:t xml:space="preserve"> </w:t>
       </w:r>
-      <w:proofErr w:type="spellStart"/>
       <w:r>
         <w:t>theory</w:t>
       </w:r>
-      <w:proofErr w:type="spellEnd"/>
-    </w:p>
-    <w:p>
+    </w:p>
+    <w:p>
+      <w:pPr>
+        <w:spacing w:line="276" w:lineRule="auto"/>
+      </w:pPr>
       <w:r>
         <w:rPr>
           <w:b/>
@@ -2889,16 +2901,12 @@
         <w:t>Cifra:</w:t>
       </w:r>
       <w:r>
-        <w:t xml:space="preserve"> </w:t>
-      </w:r>
-      <w:proofErr w:type="spellStart"/>
-      <w:r>
-        <w:t>Vigenere</w:t>
-      </w:r>
-      <w:proofErr w:type="spellEnd"/>
-    </w:p>
-    <w:p>
-      <w:pPr>
+        <w:t xml:space="preserve"> Vigenere</w:t>
+      </w:r>
+    </w:p>
+    <w:p>
+      <w:pPr>
+        <w:spacing w:line="276" w:lineRule="auto"/>
         <w:rPr>
           <w:b/>
         </w:rPr>
@@ -2911,36 +2919,52 @@
       </w:r>
     </w:p>
     <w:p>
+      <w:pPr>
+        <w:spacing w:line="276" w:lineRule="auto"/>
+      </w:pPr>
       <w:r>
         <w:t>igrewupamongslowtalkersmeninparticularwhodroppedwordsafewatatimelikeb</w:t>
       </w:r>
     </w:p>
     <w:p>
+      <w:pPr>
+        <w:spacing w:line="276" w:lineRule="auto"/>
+      </w:pPr>
       <w:r>
         <w:t>eansinahillandwhenigottominneapoliswherepeopletookalakewobegoncommatomea</w:t>
       </w:r>
     </w:p>
     <w:p>
+      <w:pPr>
+        <w:spacing w:line="276" w:lineRule="auto"/>
+      </w:pPr>
       <w:r>
         <w:t>ntheendofastoryicouldntspeakawholesentenceincompanyandwasconsiderednotto</w:t>
       </w:r>
     </w:p>
     <w:p>
+      <w:pPr>
+        <w:spacing w:line="276" w:lineRule="auto"/>
+      </w:pPr>
       <w:r>
         <w:t>obrightsoienrolledinaspeechcoursetaughtbyorvillesandthefounderofreflexiv</w:t>
       </w:r>
     </w:p>
     <w:p>
+      <w:pPr>
+        <w:spacing w:line="276" w:lineRule="auto"/>
+      </w:pPr>
       <w:r>
         <w:t>erelaxologyaselfhypnotictechniquethatenabledapersontospeakuptothreehundr</w:t>
       </w:r>
     </w:p>
     <w:p>
-      <w:proofErr w:type="spellStart"/>
+      <w:pPr>
+        <w:spacing w:line="276" w:lineRule="auto"/>
+      </w:pPr>
       <w:r>
         <w:t>edwordsperminute</w:t>
       </w:r>
-      <w:proofErr w:type="spellEnd"/>
     </w:p>
     <w:p>
       <w:pPr>
@@ -2948,13 +2972,13 @@
         <w:jc w:val="left"/>
       </w:pPr>
       <w:r>
-        <w:lastRenderedPageBreak/>
         <w:br w:type="page"/>
       </w:r>
     </w:p>
     <w:p>
       <w:pPr>
         <w:pStyle w:val="Heading1"/>
+        <w:spacing w:line="276" w:lineRule="auto"/>
       </w:pPr>
       <w:bookmarkStart w:id="5" w:name="_Toc233103849"/>
       <w:r>
@@ -2963,10 +2987,15 @@
       </w:r>
       <w:bookmarkEnd w:id="5"/>
     </w:p>
-    <w:p/>
+    <w:p>
+      <w:pPr>
+        <w:spacing w:line="276" w:lineRule="auto"/>
+      </w:pPr>
+    </w:p>
     <w:p>
       <w:pPr>
         <w:pStyle w:val="Heading2"/>
+        <w:spacing w:line="276" w:lineRule="auto"/>
       </w:pPr>
       <w:bookmarkStart w:id="6" w:name="_Toc233103850"/>
       <w:r>
@@ -2975,24 +3004,11 @@
       <w:bookmarkEnd w:id="6"/>
     </w:p>
     <w:p>
-      <w:r>
-        <w:t xml:space="preserve">Foram cifrados vinte textos recorrendo à cifra </w:t>
-      </w:r>
-      <w:proofErr w:type="spellStart"/>
-      <w:r>
-        <w:t>One</w:t>
-      </w:r>
-      <w:proofErr w:type="spellEnd"/>
-      <w:r>
-        <w:t>-Time-</w:t>
-      </w:r>
-      <w:proofErr w:type="spellStart"/>
-      <w:r>
-        <w:t>Pad</w:t>
-      </w:r>
-      <w:proofErr w:type="spellEnd"/>
-      <w:r>
-        <w:t>, com aritmética módulo vinte seis. Esta cifra é segura apenas quando usada uma vez, mas nestes vinte cript</w:t>
+      <w:pPr>
+        <w:spacing w:line="276" w:lineRule="auto"/>
+      </w:pPr>
+      <w:r>
+        <w:t>Foram cifrados vinte textos recorrendo à cifra One-Time-Pad, com aritmética módulo vinte seis. Esta cifra é segura apenas quando usada uma vez, mas nestes vinte cript</w:t>
       </w:r>
       <w:r>
         <w:t>o</w:t>
@@ -3004,6 +3020,7 @@
     <w:p>
       <w:pPr>
         <w:pStyle w:val="Heading2"/>
+        <w:spacing w:line="276" w:lineRule="auto"/>
       </w:pPr>
       <w:bookmarkStart w:id="7" w:name="_Toc233103851"/>
       <w:r>
@@ -3012,38 +3029,26 @@
       <w:bookmarkEnd w:id="7"/>
     </w:p>
     <w:p>
+      <w:pPr>
+        <w:spacing w:line="276" w:lineRule="auto"/>
+      </w:pPr>
       <w:r>
         <w:t xml:space="preserve">Para tentar resolver o problema foi feito um algoritmo que dados dois criptograma </w:t>
       </w:r>
       <w:r>
-        <w:t xml:space="preserve">fazia a operação de </w:t>
-      </w:r>
-      <w:proofErr w:type="spellStart"/>
-      <w:r>
-        <w:t>xor</w:t>
-      </w:r>
-      <w:proofErr w:type="spellEnd"/>
-      <w:r>
-        <w:t xml:space="preserve"> entre eles e devolvia o resultado. O resultado obtido por este algori</w:t>
+        <w:t>fazia a operação de xor entre eles e devolvia o resultado. O resultado obtido por este algori</w:t>
       </w:r>
       <w:r>
         <w:t>t</w:t>
       </w:r>
       <w:r>
-        <w:t xml:space="preserve">mo é o </w:t>
-      </w:r>
-      <w:proofErr w:type="spellStart"/>
-      <w:r>
-        <w:t>xor</w:t>
-      </w:r>
-      <w:proofErr w:type="spellEnd"/>
-      <w:r>
-        <w:t xml:space="preserve"> das duas mensagens caso tivessem sido cifrados pela mesma chave.</w:t>
+        <w:t>mo é o xor das duas mensagens caso tivessem sido cifrados pela mesma chave.</w:t>
       </w:r>
     </w:p>
     <w:p>
       <w:pPr>
         <w:pStyle w:val="Heading2"/>
+        <w:spacing w:line="276" w:lineRule="auto"/>
       </w:pPr>
       <w:bookmarkStart w:id="8" w:name="_Toc233103852"/>
       <w:r>
@@ -3052,6 +3057,9 @@
       <w:bookmarkEnd w:id="8"/>
     </w:p>
     <w:p>
+      <w:pPr>
+        <w:spacing w:line="276" w:lineRule="auto"/>
+      </w:pPr>
       <w:r>
         <w:t>O resultado foi que não foi possível diferenciar quais as mensagens cifradas com a mesma chave.</w:t>
       </w:r>
@@ -3062,15 +3070,7 @@
         <w:t>l</w:t>
       </w:r>
       <w:r>
-        <w:t xml:space="preserve">tante que era constituída pelo </w:t>
-      </w:r>
-      <w:proofErr w:type="spellStart"/>
-      <w:r>
-        <w:t>xor</w:t>
-      </w:r>
-      <w:proofErr w:type="spellEnd"/>
-      <w:r>
-        <w:t xml:space="preserve"> das duas mensagens.</w:t>
+        <w:t>tante que era constituída pelo xor das duas mensagens.</w:t>
       </w:r>
     </w:p>
     <w:p>
@@ -3085,6 +3085,7 @@
     <w:p>
       <w:pPr>
         <w:pStyle w:val="Heading1"/>
+        <w:spacing w:line="276" w:lineRule="auto"/>
       </w:pPr>
       <w:bookmarkStart w:id="9" w:name="_Toc233103853"/>
       <w:r>
@@ -3096,6 +3097,7 @@
     <w:p>
       <w:pPr>
         <w:pStyle w:val="Heading2"/>
+        <w:spacing w:line="276" w:lineRule="auto"/>
       </w:pPr>
       <w:bookmarkStart w:id="10" w:name="_Toc233103854"/>
       <w:r>
@@ -3104,32 +3106,11 @@
       <w:bookmarkEnd w:id="10"/>
     </w:p>
     <w:p>
-      <w:r>
-        <w:t xml:space="preserve">O problema prende-se com o facto de mostrar que a cifra por blocos </w:t>
-      </w:r>
-      <w:proofErr w:type="spellStart"/>
-      <w:r>
-        <w:t>Electronic</w:t>
-      </w:r>
-      <w:proofErr w:type="spellEnd"/>
-      <w:r>
-        <w:t xml:space="preserve"> </w:t>
-      </w:r>
-      <w:proofErr w:type="spellStart"/>
-      <w:r>
-        <w:t>Code</w:t>
-      </w:r>
-      <w:proofErr w:type="spellEnd"/>
-      <w:r>
-        <w:t xml:space="preserve"> </w:t>
-      </w:r>
-      <w:proofErr w:type="spellStart"/>
-      <w:r>
-        <w:t>Book</w:t>
-      </w:r>
-      <w:proofErr w:type="spellEnd"/>
-      <w:r>
-        <w:t xml:space="preserve"> não consegue esconder os padrões do texto limpo. Para mostrar que isto é verd</w:t>
+      <w:pPr>
+        <w:spacing w:line="276" w:lineRule="auto"/>
+      </w:pPr>
+      <w:r>
+        <w:t>O problema prende-se com o facto de mostrar que a cifra por blocos Electronic Code Book não consegue esconder os padrões do texto limpo. Para mostrar que isto é verd</w:t>
       </w:r>
       <w:r>
         <w:t>a</w:t>
@@ -3147,6 +3128,7 @@
     <w:p>
       <w:pPr>
         <w:pStyle w:val="Heading2"/>
+        <w:spacing w:line="276" w:lineRule="auto"/>
       </w:pPr>
       <w:bookmarkStart w:id="11" w:name="_Toc233103855"/>
       <w:r>
@@ -3155,29 +3137,17 @@
       <w:bookmarkEnd w:id="11"/>
     </w:p>
     <w:p>
-      <w:r>
-        <w:t xml:space="preserve">Para resolver o problema teve em primeiro lugar de se estudar a forma como a imagem era construída. Visto isto, foi ler a área correspondente à imagem, converter para um </w:t>
-      </w:r>
-      <w:proofErr w:type="spellStart"/>
-      <w:r>
-        <w:t>array</w:t>
-      </w:r>
-      <w:proofErr w:type="spellEnd"/>
-      <w:r>
-        <w:t xml:space="preserve"> de bytes e cifrar, tendo sido cifrado foi apenas necessário voltar a converter para um </w:t>
-      </w:r>
-      <w:proofErr w:type="spellStart"/>
-      <w:r>
-        <w:t>array</w:t>
-      </w:r>
-      <w:proofErr w:type="spellEnd"/>
-      <w:r>
-        <w:t xml:space="preserve"> de inteiros e reconstruir a imagem.</w:t>
+      <w:pPr>
+        <w:spacing w:line="276" w:lineRule="auto"/>
+      </w:pPr>
+      <w:r>
+        <w:t>Para resolver o problema teve em primeiro lugar de se estudar a forma como a imagem era construída. Visto isto, foi ler a área correspondente à imagem, converter para um array de bytes e cifrar, tendo sido cifrado foi apenas necessário voltar a converter para um array de inteiros e reconstruir a imagem.</w:t>
       </w:r>
     </w:p>
     <w:p>
       <w:pPr>
         <w:pStyle w:val="Heading2"/>
+        <w:spacing w:line="276" w:lineRule="auto"/>
       </w:pPr>
       <w:bookmarkStart w:id="12" w:name="_Toc233103856"/>
       <w:r>
@@ -3186,6 +3156,9 @@
       <w:bookmarkEnd w:id="12"/>
     </w:p>
     <w:p>
+      <w:pPr>
+        <w:spacing w:line="276" w:lineRule="auto"/>
+      </w:pPr>
       <w:r>
         <w:t>Como expectável os padrões continuaram visíveis na imagem quando usado o modo ECB. A titulo de experiencia usou se o modo CBC também.</w:t>
       </w:r>
@@ -3193,6 +3166,7 @@
     <w:p>
       <w:pPr>
         <w:keepNext/>
+        <w:spacing w:line="276" w:lineRule="auto"/>
       </w:pPr>
       <w:r>
         <w:rPr>
@@ -3252,6 +3226,7 @@
     <w:p>
       <w:pPr>
         <w:pStyle w:val="Caption"/>
+        <w:spacing w:line="276" w:lineRule="auto"/>
       </w:pPr>
       <w:r>
         <w:t xml:space="preserve">Figura  </w:t>
@@ -3271,6 +3246,7 @@
     <w:p>
       <w:pPr>
         <w:keepNext/>
+        <w:spacing w:line="276" w:lineRule="auto"/>
       </w:pPr>
       <w:r>
         <w:rPr>
@@ -3331,6 +3307,7 @@
     <w:p>
       <w:pPr>
         <w:pStyle w:val="Caption"/>
+        <w:spacing w:line="276" w:lineRule="auto"/>
       </w:pPr>
       <w:r>
         <w:t xml:space="preserve">Figura  </w:t>
@@ -3411,6 +3388,7 @@
     <w:p>
       <w:pPr>
         <w:pStyle w:val="Caption"/>
+        <w:spacing w:line="276" w:lineRule="auto"/>
         <w:jc w:val="left"/>
       </w:pPr>
       <w:r>
@@ -3440,6 +3418,7 @@
     <w:p>
       <w:pPr>
         <w:pStyle w:val="Heading1"/>
+        <w:spacing w:line="276" w:lineRule="auto"/>
       </w:pPr>
       <w:bookmarkStart w:id="13" w:name="_Toc233103857"/>
       <w:r>
@@ -3451,6 +3430,7 @@
     <w:p>
       <w:pPr>
         <w:pStyle w:val="Heading2"/>
+        <w:spacing w:line="276" w:lineRule="auto"/>
       </w:pPr>
       <w:bookmarkStart w:id="14" w:name="_Toc233103858"/>
       <w:r>
@@ -3460,7 +3440,108 @@
     </w:p>
     <w:p>
       <w:pPr>
+        <w:spacing w:line="276" w:lineRule="auto"/>
+        <w:rPr>
+          <w:i/>
+        </w:rPr>
+      </w:pPr>
+      <w:r>
+        <w:t xml:space="preserve">O problema pedido neste guião prático é explorar as vulnerabilidades do </w:t>
+      </w:r>
+      <w:r>
+        <w:rPr>
+          <w:i/>
+        </w:rPr>
+        <w:t>CBC-Mac</w:t>
+      </w:r>
+      <w:r>
+        <w:rPr>
+          <w:i/>
+        </w:rPr>
+        <w:t xml:space="preserve"> </w:t>
+      </w:r>
+      <w:r>
+        <w:t xml:space="preserve">quando todas as tags são retornadas ou quando o IV(Initialization Vector) é aleatório em vez de fixo como acontece na generalidade dos casos. Em baixo segue a descrição do  algoritmo através de um esquema, para uma mensagem </w:t>
+      </w:r>
+      <w:r>
+        <w:rPr>
+          <w:i/>
+        </w:rPr>
+        <w:t>m</w:t>
+      </w:r>
+      <w:r>
+        <w:t xml:space="preserve"> separada em blocos </w:t>
+      </w:r>
+      <w:r>
+        <w:rPr>
+          <w:i/>
+        </w:rPr>
+        <w:t>m1 m2 m3 ... ml(n):</w:t>
+      </w:r>
+    </w:p>
+    <w:p>
+      <w:pPr>
+        <w:spacing w:line="276" w:lineRule="auto"/>
+      </w:pPr>
+      <w:r>
+        <w:rPr>
+          <w:noProof/>
+          <w:lang w:val="en-US"/>
+        </w:rPr>
+        <w:drawing>
+          <wp:inline distT="0" distB="0" distL="0" distR="0" wp14:anchorId="458209D7" wp14:editId="5CA11057">
+            <wp:extent cx="5400040" cy="1989189"/>
+            <wp:effectExtent l="0" t="0" r="10160" b="0"/>
+            <wp:docPr id="1" name="Picture 1"/>
+            <wp:cNvGraphicFramePr>
+              <a:graphicFrameLocks xmlns:a="http://schemas.openxmlformats.org/drawingml/2006/main" noChangeAspect="1"/>
+            </wp:cNvGraphicFramePr>
+            <a:graphic xmlns:a="http://schemas.openxmlformats.org/drawingml/2006/main">
+              <a:graphicData uri="http://schemas.openxmlformats.org/drawingml/2006/picture">
+                <pic:pic xmlns:pic="http://schemas.openxmlformats.org/drawingml/2006/picture">
+                  <pic:nvPicPr>
+                    <pic:cNvPr id="0" name="Picture 1"/>
+                    <pic:cNvPicPr>
+                      <a:picLocks noChangeAspect="1" noChangeArrowheads="1"/>
+                    </pic:cNvPicPr>
+                  </pic:nvPicPr>
+                  <pic:blipFill>
+                    <a:blip r:embed="rId17">
+                      <a:extLst>
+                        <a:ext uri="{28A0092B-C50C-407E-A947-70E740481C1C}">
+                          <a14:useLocalDpi xmlns:a14="http://schemas.microsoft.com/office/drawing/2010/main" val="0"/>
+                        </a:ext>
+                      </a:extLst>
+                    </a:blip>
+                    <a:srcRect/>
+                    <a:stretch>
+                      <a:fillRect/>
+                    </a:stretch>
+                  </pic:blipFill>
+                  <pic:spPr bwMode="auto">
+                    <a:xfrm>
+                      <a:off x="0" y="0"/>
+                      <a:ext cx="5400040" cy="1989189"/>
+                    </a:xfrm>
+                    <a:prstGeom prst="rect">
+                      <a:avLst/>
+                    </a:prstGeom>
+                    <a:noFill/>
+                    <a:ln>
+                      <a:noFill/>
+                    </a:ln>
+                  </pic:spPr>
+                </pic:pic>
+              </a:graphicData>
+            </a:graphic>
+          </wp:inline>
+        </w:drawing>
+      </w:r>
+    </w:p>
+    <w:p>
+      <w:pPr>
         <w:pStyle w:val="Heading2"/>
+        <w:spacing w:line="276" w:lineRule="auto"/>
       </w:pPr>
       <w:bookmarkStart w:id="15" w:name="_Toc233103859"/>
       <w:r>
@@ -3470,10 +3551,266 @@
     </w:p>
     <w:p>
       <w:pPr>
+        <w:spacing w:line="276" w:lineRule="auto"/>
+      </w:pPr>
+      <w:r>
+        <w:t xml:space="preserve">O Objectivo é conseguir construir uma mensagem </w:t>
+      </w:r>
+      <w:r>
+        <w:rPr>
+          <w:i/>
+        </w:rPr>
+        <w:t xml:space="preserve">m’ </w:t>
+      </w:r>
+      <w:r>
+        <w:t xml:space="preserve">com uma tag </w:t>
+      </w:r>
+      <w:r>
+        <w:rPr>
+          <w:i/>
+        </w:rPr>
+        <w:t>t</w:t>
+      </w:r>
+      <w:r>
+        <w:t xml:space="preserve">, de forma a que a função </w:t>
+      </w:r>
+      <w:r>
+        <w:rPr>
+          <w:i/>
+        </w:rPr>
+        <w:t>Ver(m,t) = true</w:t>
+      </w:r>
+      <w:r>
+        <w:t xml:space="preserve">. As funções de gerar a chave, verificar a validade da mensagem e de gerar um </w:t>
+      </w:r>
+      <w:r>
+        <w:rPr>
+          <w:i/>
+        </w:rPr>
+        <w:t>cbc-mac</w:t>
+      </w:r>
+      <w:r>
+        <w:t xml:space="preserve"> são dadas por:</w:t>
+      </w:r>
+    </w:p>
+    <w:p>
+      <w:pPr>
+        <w:spacing w:line="276" w:lineRule="auto"/>
+      </w:pPr>
+      <w:r>
+        <w:rPr>
+          <w:noProof/>
+          <w:lang w:val="en-US"/>
+        </w:rPr>
+        <w:drawing>
+          <wp:inline distT="0" distB="0" distL="0" distR="0" wp14:anchorId="45BC1B77" wp14:editId="0B4C6068">
+            <wp:extent cx="5400040" cy="1445279"/>
+            <wp:effectExtent l="0" t="0" r="10160" b="2540"/>
+            <wp:docPr id="2" name="Picture 2"/>
+            <wp:cNvGraphicFramePr>
+              <a:graphicFrameLocks xmlns:a="http://schemas.openxmlformats.org/drawingml/2006/main" noChangeAspect="1"/>
+            </wp:cNvGraphicFramePr>
+            <a:graphic xmlns:a="http://schemas.openxmlformats.org/drawingml/2006/main">
+              <a:graphicData uri="http://schemas.openxmlformats.org/drawingml/2006/picture">
+                <pic:pic xmlns:pic="http://schemas.openxmlformats.org/drawingml/2006/picture">
+                  <pic:nvPicPr>
+                    <pic:cNvPr id="0" name="Picture 2"/>
+                    <pic:cNvPicPr>
+                      <a:picLocks noChangeAspect="1" noChangeArrowheads="1"/>
+                    </pic:cNvPicPr>
+                  </pic:nvPicPr>
+                  <pic:blipFill>
+                    <a:blip r:embed="rId18">
+                      <a:extLst>
+                        <a:ext uri="{28A0092B-C50C-407E-A947-70E740481C1C}">
+                          <a14:useLocalDpi xmlns:a14="http://schemas.microsoft.com/office/drawing/2010/main" val="0"/>
+                        </a:ext>
+                      </a:extLst>
+                    </a:blip>
+                    <a:srcRect/>
+                    <a:stretch>
+                      <a:fillRect/>
+                    </a:stretch>
+                  </pic:blipFill>
+                  <pic:spPr bwMode="auto">
+                    <a:xfrm>
+                      <a:off x="0" y="0"/>
+                      <a:ext cx="5400040" cy="1445279"/>
+                    </a:xfrm>
+                    <a:prstGeom prst="rect">
+                      <a:avLst/>
+                    </a:prstGeom>
+                    <a:noFill/>
+                    <a:ln>
+                      <a:noFill/>
+                    </a:ln>
+                  </pic:spPr>
+                </pic:pic>
+              </a:graphicData>
+            </a:graphic>
+          </wp:inline>
+        </w:drawing>
+      </w:r>
+    </w:p>
+    <w:p>
+      <w:pPr>
+        <w:spacing w:line="276" w:lineRule="auto"/>
+      </w:pPr>
+      <w:r>
+        <w:t>Como primeiro passo foi implementado uma função que para uma dada mensagem, d</w:t>
+      </w:r>
+      <w:r>
+        <w:t>e</w:t>
+      </w:r>
+      <w:r>
+        <w:t xml:space="preserve">volve-se a tag correspondente à mensagem. Posteriormente a função foi modificada de forma a conter as seguintes variantes: gerar uma tag com um </w:t>
+      </w:r>
+      <w:r>
+        <w:rPr>
+          <w:i/>
+        </w:rPr>
+        <w:t>IV</w:t>
+      </w:r>
+      <w:r>
+        <w:rPr>
+          <w:i/>
+        </w:rPr>
+        <w:t xml:space="preserve"> </w:t>
+      </w:r>
+      <w:r>
+        <w:t>aleatório e outra varia</w:t>
+      </w:r>
+      <w:r>
+        <w:t>n</w:t>
+      </w:r>
+      <w:r>
+        <w:t>te que devo</w:t>
+      </w:r>
+      <w:r>
+        <w:t>lve-se todas as tags e não apenas a ú</w:t>
+      </w:r>
+      <w:r>
+        <w:t>ltima que serve para autenticar</w:t>
+      </w:r>
+      <w:r>
+        <w:t xml:space="preserve"> a mens</w:t>
+      </w:r>
+      <w:r>
+        <w:t>a</w:t>
+      </w:r>
+      <w:r>
+        <w:t xml:space="preserve">gem.  </w:t>
+      </w:r>
+    </w:p>
+    <w:p>
+      <w:pPr>
+        <w:spacing w:line="276" w:lineRule="auto"/>
+      </w:pPr>
+      <w:r>
+        <w:t xml:space="preserve">Na versão que devolve todos blocos é possível construir uma mensagem </w:t>
+      </w:r>
+      <w:r>
+        <w:rPr>
+          <w:i/>
+        </w:rPr>
+        <w:t>m</w:t>
+      </w:r>
+      <w:r>
+        <w:rPr>
+          <w:i/>
+        </w:rPr>
+        <w:t>’</w:t>
+      </w:r>
+      <w:r>
+        <w:t xml:space="preserve"> a partir da mensagem original</w:t>
+      </w:r>
+      <w:r>
+        <w:rPr>
+          <w:i/>
+        </w:rPr>
+        <w:t xml:space="preserve"> </w:t>
+      </w:r>
+      <w:r>
+        <w:t xml:space="preserve">tal que </w:t>
+      </w:r>
+      <w:r>
+        <w:rPr>
+          <w:i/>
+        </w:rPr>
+        <w:t xml:space="preserve">Ver(m’,t) = true. </w:t>
+      </w:r>
+      <w:r>
+        <w:t xml:space="preserve">Para isso é construído a mensagem </w:t>
+      </w:r>
+      <w:r>
+        <w:rPr>
+          <w:i/>
+        </w:rPr>
+        <w:t xml:space="preserve">m’ </w:t>
+      </w:r>
+      <w:r>
+        <w:t xml:space="preserve">da seguinte maneira: </w:t>
+      </w:r>
+      <w:r>
+        <w:rPr>
+          <w:i/>
+        </w:rPr>
+        <w:t>m’ = xor(t0,m1)</w:t>
+      </w:r>
+      <w:r>
+        <w:rPr>
+          <w:rFonts w:ascii="Times New Roman" w:hAnsi="Times New Roman" w:cs="Times New Roman"/>
+          <w:b/>
+          <w:bCs/>
+          <w:sz w:val="22"/>
+          <w:lang w:val="en-US"/>
+        </w:rPr>
+        <w:t xml:space="preserve"> </w:t>
+      </w:r>
+      <w:r>
+        <w:rPr>
+          <w:i/>
+        </w:rPr>
+        <w:t xml:space="preserve">||m2||m3||...||xor(t(l(n)),m0). </w:t>
+      </w:r>
+      <w:r>
+        <w:t>Com este ataque ap</w:t>
+      </w:r>
+      <w:r>
+        <w:t>a</w:t>
+      </w:r>
+      <w:r>
+        <w:t xml:space="preserve">rentemente trivial é fácil garantir que </w:t>
+      </w:r>
+      <w:r>
+        <w:rPr>
+          <w:i/>
+        </w:rPr>
+        <w:t xml:space="preserve">Ver(m’,t) = true. </w:t>
+      </w:r>
+    </w:p>
+    <w:p>
+      <w:pPr>
+        <w:spacing w:line="276" w:lineRule="auto"/>
+      </w:pPr>
+      <w:r>
+        <w:t xml:space="preserve">Com o IV aleatório torna-se ainda mais fácil falsificar uma mensagem e uma tag. Para isso basta construir a mensagem </w:t>
+      </w:r>
+      <w:r>
+        <w:rPr>
+          <w:i/>
+        </w:rPr>
+        <w:t xml:space="preserve">m’=xor(IV,m0)||m2||m3||...||m(l(n)). </w:t>
+      </w:r>
+    </w:p>
+    <w:p>
+      <w:pPr>
         <w:pStyle w:val="Heading2"/>
+        <w:spacing w:line="276" w:lineRule="auto"/>
       </w:pPr>
       <w:bookmarkStart w:id="16" w:name="_Toc233103860"/>
       <w:r>
+        <w:lastRenderedPageBreak/>
         <w:t>Resultados</w:t>
       </w:r>
       <w:bookmarkEnd w:id="16"/>
@@ -3481,6 +3818,102 @@
     <w:p>
       <w:pPr>
         <w:spacing w:line="276" w:lineRule="auto"/>
+        <w:rPr>
+          <w:i/>
+        </w:rPr>
+      </w:pPr>
+      <w:r>
+        <w:t>O resultado do programa escrito em java deverá retornar o resultado da função que ver</w:t>
+      </w:r>
+      <w:r>
+        <w:t>i</w:t>
+      </w:r>
+      <w:r>
+        <w:t xml:space="preserve">fica a validade das tags, para os dois casos temos o seguinte </w:t>
+      </w:r>
+      <w:r>
+        <w:rPr>
+          <w:i/>
+        </w:rPr>
+        <w:t>output:</w:t>
+      </w:r>
+    </w:p>
+    <w:p>
+      <w:pPr>
+        <w:spacing w:line="276" w:lineRule="auto"/>
+      </w:pPr>
+      <w:r>
+        <w:rPr>
+          <w:noProof/>
+          <w:lang w:val="en-US"/>
+        </w:rPr>
+        <w:drawing>
+          <wp:inline distT="0" distB="0" distL="0" distR="0" wp14:anchorId="50406976" wp14:editId="0A5A97DB">
+            <wp:extent cx="3088206" cy="863505"/>
+            <wp:effectExtent l="0" t="0" r="10795" b="635"/>
+            <wp:docPr id="3" name="Picture 3"/>
+            <wp:cNvGraphicFramePr>
+              <a:graphicFrameLocks xmlns:a="http://schemas.openxmlformats.org/drawingml/2006/main" noChangeAspect="1"/>
+            </wp:cNvGraphicFramePr>
+            <a:graphic xmlns:a="http://schemas.openxmlformats.org/drawingml/2006/main">
+              <a:graphicData uri="http://schemas.openxmlformats.org/drawingml/2006/picture">
+                <pic:pic xmlns:pic="http://schemas.openxmlformats.org/drawingml/2006/picture">
+                  <pic:nvPicPr>
+                    <pic:cNvPr id="0" name="Picture 3"/>
+                    <pic:cNvPicPr>
+                      <a:picLocks noChangeAspect="1" noChangeArrowheads="1"/>
+                    </pic:cNvPicPr>
+                  </pic:nvPicPr>
+                  <pic:blipFill>
+                    <a:blip r:embed="rId19">
+                      <a:extLst>
+                        <a:ext uri="{28A0092B-C50C-407E-A947-70E740481C1C}">
+                          <a14:useLocalDpi xmlns:a14="http://schemas.microsoft.com/office/drawing/2010/main" val="0"/>
+                        </a:ext>
+                      </a:extLst>
+                    </a:blip>
+                    <a:srcRect/>
+                    <a:stretch>
+                      <a:fillRect/>
+                    </a:stretch>
+                  </pic:blipFill>
+                  <pic:spPr bwMode="auto">
+                    <a:xfrm>
+                      <a:off x="0" y="0"/>
+                      <a:ext cx="3088546" cy="863600"/>
+                    </a:xfrm>
+                    <a:prstGeom prst="rect">
+                      <a:avLst/>
+                    </a:prstGeom>
+                    <a:noFill/>
+                    <a:ln>
+                      <a:noFill/>
+                    </a:ln>
+                  </pic:spPr>
+                </pic:pic>
+              </a:graphicData>
+            </a:graphic>
+          </wp:inline>
+        </w:drawing>
+      </w:r>
+    </w:p>
+    <w:p>
+      <w:pPr>
+        <w:spacing w:line="276" w:lineRule="auto"/>
+      </w:pPr>
+      <w:r>
+        <w:t>Com esta experiência foi possível comprovar que com as vulnerabilidades pedidas para serem testadas, o cbc-mac torna-se altamente inseguro e muito vulnerável a ataques tr</w:t>
+      </w:r>
+      <w:r>
+        <w:t>i</w:t>
+      </w:r>
+      <w:r>
+        <w:t>viais</w:t>
+      </w:r>
+    </w:p>
+    <w:p>
+      <w:pPr>
+        <w:spacing w:line="276" w:lineRule="auto"/>
         <w:jc w:val="left"/>
       </w:pPr>
       <w:r>
@@ -3490,6 +3923,7 @@
     <w:p>
       <w:pPr>
         <w:pStyle w:val="Heading1"/>
+        <w:spacing w:line="276" w:lineRule="auto"/>
       </w:pPr>
       <w:bookmarkStart w:id="17" w:name="_Toc233103861"/>
       <w:r>
@@ -3501,6 +3935,7 @@
     <w:p>
       <w:pPr>
         <w:pStyle w:val="Heading2"/>
+        <w:spacing w:line="276" w:lineRule="auto"/>
       </w:pPr>
       <w:bookmarkStart w:id="18" w:name="_Toc233103862"/>
       <w:r>
@@ -3510,96 +3945,1225 @@
     </w:p>
     <w:p>
       <w:pPr>
+        <w:spacing w:line="276" w:lineRule="auto"/>
+      </w:pPr>
+      <w:r>
+        <w:t>Este guião foi dividido em 3 problemas.</w:t>
+      </w:r>
+    </w:p>
+    <w:p>
+      <w:pPr>
         <w:pStyle w:val="Heading3"/>
+        <w:spacing w:line="276" w:lineRule="auto"/>
       </w:pPr>
       <w:r>
         <w:t>Sistema de Congruências</w:t>
       </w:r>
     </w:p>
     <w:p>
-      <w:r>
-        <w:t xml:space="preserve">Resolver Sistemas de Congruências  do </w:t>
+      <w:pPr>
+        <w:spacing w:line="276" w:lineRule="auto"/>
+      </w:pPr>
+      <w:r>
+        <w:t>Na primeira parte era pedido para resolver um sistema de congruências, ou seja, um si</w:t>
+      </w:r>
+      <w:r>
+        <w:t>s</w:t>
+      </w:r>
+      <w:r>
+        <w:t>tema com este aspecto:</w:t>
+      </w:r>
+    </w:p>
+    <w:p>
+      <w:pPr>
+        <w:spacing w:line="276" w:lineRule="auto"/>
+      </w:pPr>
+      <w:r>
+        <w:rPr>
+          <w:noProof/>
+          <w:lang w:val="en-US"/>
+        </w:rPr>
+        <w:drawing>
+          <wp:inline distT="0" distB="0" distL="0" distR="0" wp14:anchorId="5799F739" wp14:editId="709D9B40">
+            <wp:extent cx="1602306" cy="704092"/>
+            <wp:effectExtent l="0" t="0" r="0" b="7620"/>
+            <wp:docPr id="4" name="Picture 4"/>
+            <wp:cNvGraphicFramePr>
+              <a:graphicFrameLocks xmlns:a="http://schemas.openxmlformats.org/drawingml/2006/main" noChangeAspect="1"/>
+            </wp:cNvGraphicFramePr>
+            <a:graphic xmlns:a="http://schemas.openxmlformats.org/drawingml/2006/main">
+              <a:graphicData uri="http://schemas.openxmlformats.org/drawingml/2006/picture">
+                <pic:pic xmlns:pic="http://schemas.openxmlformats.org/drawingml/2006/picture">
+                  <pic:nvPicPr>
+                    <pic:cNvPr id="0" name="Picture 4"/>
+                    <pic:cNvPicPr>
+                      <a:picLocks noChangeAspect="1" noChangeArrowheads="1"/>
+                    </pic:cNvPicPr>
+                  </pic:nvPicPr>
+                  <pic:blipFill>
+                    <a:blip r:embed="rId20">
+                      <a:extLst>
+                        <a:ext uri="{28A0092B-C50C-407E-A947-70E740481C1C}">
+                          <a14:useLocalDpi xmlns:a14="http://schemas.microsoft.com/office/drawing/2010/main" val="0"/>
+                        </a:ext>
+                      </a:extLst>
+                    </a:blip>
+                    <a:srcRect/>
+                    <a:stretch>
+                      <a:fillRect/>
+                    </a:stretch>
+                  </pic:blipFill>
+                  <pic:spPr bwMode="auto">
+                    <a:xfrm>
+                      <a:off x="0" y="0"/>
+                      <a:ext cx="1602522" cy="704187"/>
+                    </a:xfrm>
+                    <a:prstGeom prst="rect">
+                      <a:avLst/>
+                    </a:prstGeom>
+                    <a:noFill/>
+                    <a:ln>
+                      <a:noFill/>
+                    </a:ln>
+                  </pic:spPr>
+                </pic:pic>
+              </a:graphicData>
+            </a:graphic>
+          </wp:inline>
+        </w:drawing>
+      </w:r>
+    </w:p>
+    <w:p>
+      <w:pPr>
+        <w:pStyle w:val="Heading3"/>
+        <w:spacing w:line="276" w:lineRule="auto"/>
+      </w:pPr>
+      <w:r>
+        <w:t>RSA</w:t>
+      </w:r>
+    </w:p>
+    <w:p>
+      <w:pPr>
+        <w:spacing w:line="276" w:lineRule="auto"/>
+      </w:pPr>
+      <w:r>
+        <w:t>Na segunda p</w:t>
+      </w:r>
+      <w:r>
+        <w:t>arte era pedido para atacar o RSA, considerando que o n é um número de pequena ordem(</w:t>
+      </w:r>
+      <w:r>
+        <w:rPr>
+          <w:rFonts w:ascii="Times New Roman" w:hAnsi="Times New Roman" w:cs="Times New Roman"/>
+          <w:szCs w:val="24"/>
+          <w:lang w:val="en-US"/>
+        </w:rPr>
+        <w:t>31313,</w:t>
+      </w:r>
+      <w:r>
+        <w:rPr>
+          <w:rFonts w:ascii="Times New Roman" w:hAnsi="Times New Roman" w:cs="Times New Roman"/>
+          <w:szCs w:val="24"/>
+          <w:lang w:val="en-US"/>
+        </w:rPr>
+        <w:t xml:space="preserve"> </w:t>
+      </w:r>
+      <w:r>
+        <w:rPr>
+          <w:rFonts w:ascii="Times New Roman" w:hAnsi="Times New Roman" w:cs="Times New Roman"/>
+          <w:szCs w:val="24"/>
+          <w:lang w:val="en-US"/>
+        </w:rPr>
+        <w:t>18923</w:t>
+      </w:r>
+      <w:r>
+        <w:t>). Para além do n, era dado também b=</w:t>
+      </w:r>
+      <w:r>
+        <w:rPr>
+          <w:rFonts w:ascii="Times New Roman" w:hAnsi="Times New Roman" w:cs="Times New Roman"/>
+          <w:szCs w:val="24"/>
+          <w:lang w:val="en-US"/>
+        </w:rPr>
+        <w:t xml:space="preserve"> </w:t>
+      </w:r>
+      <w:r>
+        <w:rPr>
+          <w:rFonts w:ascii="Times New Roman" w:hAnsi="Times New Roman" w:cs="Times New Roman"/>
+          <w:szCs w:val="24"/>
+          <w:lang w:val="en-US"/>
+        </w:rPr>
+        <w:t>4913 para o primeiro caso e b=</w:t>
+      </w:r>
+      <w:r>
+        <w:rPr>
+          <w:rFonts w:ascii="Times New Roman" w:hAnsi="Times New Roman" w:cs="Times New Roman"/>
+          <w:szCs w:val="24"/>
+          <w:lang w:val="en-US"/>
+        </w:rPr>
+        <w:t xml:space="preserve"> </w:t>
+      </w:r>
+      <w:r>
+        <w:rPr>
+          <w:rFonts w:ascii="Times New Roman" w:hAnsi="Times New Roman" w:cs="Times New Roman"/>
+          <w:szCs w:val="24"/>
+          <w:lang w:val="en-US"/>
+        </w:rPr>
+        <w:t>1261.</w:t>
+      </w:r>
+    </w:p>
+    <w:p>
+      <w:pPr>
+        <w:pStyle w:val="Heading3"/>
+        <w:spacing w:line="276" w:lineRule="auto"/>
+      </w:pPr>
+      <w:r>
+        <w:t>Símbolos de Jacobi</w:t>
+      </w:r>
+    </w:p>
+    <w:p>
+      <w:pPr>
+        <w:spacing w:line="276" w:lineRule="auto"/>
+      </w:pPr>
+      <w:r>
+        <w:t>Na terceira parte era pedido para calcular símbolos de Jacobi numa primeira fase, e d</w:t>
+      </w:r>
+      <w:r>
+        <w:t>e</w:t>
+      </w:r>
+      <w:r>
+        <w:t>pois recorrer aos mesmos símbolos de Jacobi para</w:t>
+      </w:r>
+      <w:r>
+        <w:rPr>
+          <w:rFonts w:ascii="Times New Roman" w:hAnsi="Times New Roman" w:cs="Times New Roman"/>
+          <w:szCs w:val="24"/>
+          <w:lang w:val="en-US"/>
+        </w:rPr>
+        <w:t xml:space="preserve"> </w:t>
+      </w:r>
+      <w:r>
+        <w:rPr>
+          <w:rFonts w:ascii="Times New Roman" w:hAnsi="Times New Roman" w:cs="Times New Roman"/>
+          <w:szCs w:val="24"/>
+          <w:lang w:val="en-US"/>
+        </w:rPr>
+        <w:t>encontrar as bases b, para as quais n é um pseudo-primo de Euler.</w:t>
       </w:r>
     </w:p>
     <w:p>
       <w:pPr>
         <w:pStyle w:val="Heading2"/>
+        <w:spacing w:line="276" w:lineRule="auto"/>
       </w:pPr>
       <w:bookmarkStart w:id="19" w:name="_Toc233103863"/>
       <w:r>
-        <w:t>Aborda</w:t>
-      </w:r>
-      <w:bookmarkStart w:id="20" w:name="_GoBack"/>
+        <w:t>Abordagem</w:t>
+      </w:r>
+      <w:bookmarkEnd w:id="19"/>
+    </w:p>
+    <w:p>
+      <w:pPr>
+        <w:pStyle w:val="Heading3"/>
+        <w:spacing w:line="276" w:lineRule="auto"/>
+      </w:pPr>
+      <w:r>
+        <w:t>Sistema de Congruências</w:t>
+      </w:r>
+    </w:p>
+    <w:p>
+      <w:pPr>
+        <w:widowControl w:val="0"/>
+        <w:autoSpaceDE w:val="0"/>
+        <w:autoSpaceDN w:val="0"/>
+        <w:adjustRightInd w:val="0"/>
+        <w:spacing w:after="0" w:line="276" w:lineRule="auto"/>
+        <w:jc w:val="left"/>
+      </w:pPr>
+      <w:r>
+        <w:t>Para resolver o Sistema de congruências foi utilizado o CRT(Teorema Chinês dos Re</w:t>
+      </w:r>
+      <w:r>
+        <w:t>s</w:t>
+      </w:r>
+      <w:r>
+        <w:t xml:space="preserve">tos). Tendo um conjunto </w:t>
+      </w:r>
+      <w:r>
+        <w:rPr>
+          <w:i/>
+        </w:rPr>
+        <w:t xml:space="preserve">n1,...,nk </w:t>
+      </w:r>
+      <w:r>
+        <w:t>de inteiros mutualmente coprimos e dada uma s</w:t>
+      </w:r>
+      <w:r>
+        <w:t>e</w:t>
+      </w:r>
+      <w:r>
+        <w:t xml:space="preserve">quência de inteiros </w:t>
+      </w:r>
+      <w:r>
+        <w:rPr>
+          <w:i/>
+        </w:rPr>
+        <w:t xml:space="preserve">a1,...,ak, </w:t>
+      </w:r>
+      <w:r>
+        <w:t xml:space="preserve">existe um </w:t>
+      </w:r>
+      <w:r>
+        <w:rPr>
+          <w:i/>
+        </w:rPr>
+        <w:t>x</w:t>
+      </w:r>
+      <w:r>
+        <w:t xml:space="preserve"> que resolve o sistema de congruências.</w:t>
+      </w:r>
+    </w:p>
+    <w:p>
+      <w:pPr>
+        <w:widowControl w:val="0"/>
+        <w:autoSpaceDE w:val="0"/>
+        <w:autoSpaceDN w:val="0"/>
+        <w:adjustRightInd w:val="0"/>
+        <w:spacing w:after="0" w:line="276" w:lineRule="auto"/>
+        <w:jc w:val="left"/>
+        <w:rPr>
+          <w:i/>
+        </w:rPr>
+      </w:pPr>
+      <w:r>
+        <w:t>Para além do CRT, foi utilizado o algoritmo extendido de Euclides para auxílio aos CRT.</w:t>
+      </w:r>
+      <w:r>
+        <w:t xml:space="preserve"> Com o algoritmo de Euclides é possível encontrar inteiros </w:t>
+      </w:r>
+      <w:r>
+        <w:rPr>
+          <w:i/>
+        </w:rPr>
+        <w:t xml:space="preserve">r </w:t>
+      </w:r>
+      <w:r>
+        <w:t>e</w:t>
+      </w:r>
+      <w:r>
+        <w:rPr>
+          <w:i/>
+        </w:rPr>
+        <w:t xml:space="preserve"> s </w:t>
+      </w:r>
+      <w:r>
+        <w:t xml:space="preserve">tal que </w:t>
+      </w:r>
+      <w:r>
+        <w:rPr>
+          <w:i/>
+        </w:rPr>
+        <w:t>r*n+s(N=n)=1.</w:t>
+      </w:r>
+    </w:p>
+    <w:p>
+      <w:pPr>
+        <w:pStyle w:val="Heading3"/>
+        <w:spacing w:line="276" w:lineRule="auto"/>
+      </w:pPr>
+      <w:r>
+        <w:t>RSA</w:t>
+      </w:r>
+    </w:p>
+    <w:p>
+      <w:pPr>
+        <w:spacing w:line="276" w:lineRule="auto"/>
+      </w:pPr>
+      <w:r>
+        <w:t xml:space="preserve">O primeiro passo foi encontrar </w:t>
+      </w:r>
+      <w:r>
+        <w:rPr>
+          <w:i/>
+        </w:rPr>
+        <w:t>p,q</w:t>
+      </w:r>
+      <w:r>
+        <w:t xml:space="preserve"> tal que </w:t>
+      </w:r>
+      <w:r>
+        <w:rPr>
+          <w:i/>
+        </w:rPr>
+        <w:t>n=(p*q)</w:t>
+      </w:r>
+      <w:r>
+        <w:t xml:space="preserve"> em que ambos são primos. Como </w:t>
+      </w:r>
+      <w:r>
+        <w:rPr>
+          <w:i/>
+        </w:rPr>
+        <w:t>n</w:t>
+      </w:r>
+      <w:r>
+        <w:t xml:space="preserve"> é de pequena ordem, foi possível encontrar </w:t>
+      </w:r>
+      <w:r>
+        <w:rPr>
+          <w:i/>
+        </w:rPr>
+        <w:t>p,q</w:t>
+      </w:r>
+      <w:r>
+        <w:t xml:space="preserve"> em tempo útil. Em caso de </w:t>
+      </w:r>
+      <w:r>
+        <w:rPr>
+          <w:i/>
+        </w:rPr>
+        <w:t>n</w:t>
+      </w:r>
+      <w:r>
+        <w:t xml:space="preserve"> ser de grande ordem seria impossível realizar este passo em tempo razoável. Depois disto foi apenas aplicar o algoritmo normal RSA, calcular a função totiente de Euler e computar o exp</w:t>
+      </w:r>
+      <w:r>
+        <w:t>o</w:t>
+      </w:r>
+      <w:r>
+        <w:t xml:space="preserve">ente privado </w:t>
+      </w:r>
+      <w:r>
+        <w:rPr>
+          <w:i/>
+        </w:rPr>
+        <w:t xml:space="preserve">d </w:t>
+      </w:r>
+      <w:r>
+        <w:t xml:space="preserve">tal que </w:t>
+      </w:r>
+      <w:r>
+        <w:rPr>
+          <w:i/>
+        </w:rPr>
+        <w:t>d =</w:t>
+      </w:r>
+      <w:r>
+        <w:rPr>
+          <w:i/>
+        </w:rPr>
+        <w:t>e</w:t>
+      </w:r>
+      <w:r>
+        <w:rPr>
+          <w:i/>
+        </w:rPr>
+        <w:t xml:space="preserve"> mod</w:t>
+      </w:r>
+      <w:r>
+        <w:rPr>
+          <w:i/>
+        </w:rPr>
+        <w:t xml:space="preserve"> totient(n).</w:t>
+      </w:r>
+      <w:r>
+        <w:t xml:space="preserve"> Com o expoente privado, foi apenas aplicar o algoritmo de decifração normal para obter a mensagem original.</w:t>
+      </w:r>
+    </w:p>
+    <w:p>
+      <w:pPr>
+        <w:pStyle w:val="Heading3"/>
+        <w:spacing w:line="276" w:lineRule="auto"/>
+      </w:pPr>
+      <w:r>
+        <w:t>Símbolos de Jacobi</w:t>
+      </w:r>
+    </w:p>
+    <w:p>
+      <w:pPr>
+        <w:spacing w:line="276" w:lineRule="auto"/>
+      </w:pPr>
+      <w:r>
+        <w:t>Para os símbolos de Jacobi foi implementada uma função de forma recursiva de forma a pode corresponder a todas as propriedades:</w:t>
+      </w:r>
+    </w:p>
+    <w:p>
+      <w:pPr>
+        <w:spacing w:line="276" w:lineRule="auto"/>
+      </w:pPr>
+      <w:r>
+        <w:rPr>
+          <w:noProof/>
+          <w:lang w:val="en-US"/>
+        </w:rPr>
+        <w:lastRenderedPageBreak/>
+        <w:drawing>
+          <wp:inline distT="0" distB="0" distL="0" distR="0" wp14:anchorId="429BFABB" wp14:editId="45ACA2EE">
+            <wp:extent cx="3202506" cy="2080825"/>
+            <wp:effectExtent l="0" t="0" r="0" b="2540"/>
+            <wp:docPr id="8" name="Picture 5"/>
+            <wp:cNvGraphicFramePr>
+              <a:graphicFrameLocks xmlns:a="http://schemas.openxmlformats.org/drawingml/2006/main" noChangeAspect="1"/>
+            </wp:cNvGraphicFramePr>
+            <a:graphic xmlns:a="http://schemas.openxmlformats.org/drawingml/2006/main">
+              <a:graphicData uri="http://schemas.openxmlformats.org/drawingml/2006/picture">
+                <pic:pic xmlns:pic="http://schemas.openxmlformats.org/drawingml/2006/picture">
+                  <pic:nvPicPr>
+                    <pic:cNvPr id="0" name="Picture 5"/>
+                    <pic:cNvPicPr>
+                      <a:picLocks noChangeAspect="1" noChangeArrowheads="1"/>
+                    </pic:cNvPicPr>
+                  </pic:nvPicPr>
+                  <pic:blipFill>
+                    <a:blip r:embed="rId21">
+                      <a:extLst>
+                        <a:ext uri="{28A0092B-C50C-407E-A947-70E740481C1C}">
+                          <a14:useLocalDpi xmlns:a14="http://schemas.microsoft.com/office/drawing/2010/main" val="0"/>
+                        </a:ext>
+                      </a:extLst>
+                    </a:blip>
+                    <a:srcRect/>
+                    <a:stretch>
+                      <a:fillRect/>
+                    </a:stretch>
+                  </pic:blipFill>
+                  <pic:spPr bwMode="auto">
+                    <a:xfrm>
+                      <a:off x="0" y="0"/>
+                      <a:ext cx="3202776" cy="2081001"/>
+                    </a:xfrm>
+                    <a:prstGeom prst="rect">
+                      <a:avLst/>
+                    </a:prstGeom>
+                    <a:noFill/>
+                    <a:ln>
+                      <a:noFill/>
+                    </a:ln>
+                  </pic:spPr>
+                </pic:pic>
+              </a:graphicData>
+            </a:graphic>
+          </wp:inline>
+        </w:drawing>
+      </w:r>
+    </w:p>
+    <w:p>
+      <w:pPr>
+        <w:spacing w:line="276" w:lineRule="auto"/>
+      </w:pPr>
+      <w:r>
+        <w:t xml:space="preserve">Depois foi implementar o algoritmo de Euler para calcular </w:t>
+      </w:r>
+      <w:r>
+        <w:rPr>
+          <w:rFonts w:ascii="Times New Roman" w:hAnsi="Times New Roman" w:cs="Times New Roman"/>
+          <w:szCs w:val="24"/>
+          <w:lang w:val="en-US"/>
+        </w:rPr>
+        <w:t>b, para as quais n é um pse</w:t>
+      </w:r>
+      <w:r>
+        <w:rPr>
+          <w:rFonts w:ascii="Times New Roman" w:hAnsi="Times New Roman" w:cs="Times New Roman"/>
+          <w:szCs w:val="24"/>
+          <w:lang w:val="en-US"/>
+        </w:rPr>
+        <w:t>u</w:t>
+      </w:r>
+      <w:r>
+        <w:rPr>
+          <w:rFonts w:ascii="Times New Roman" w:hAnsi="Times New Roman" w:cs="Times New Roman"/>
+          <w:szCs w:val="24"/>
+          <w:lang w:val="en-US"/>
+        </w:rPr>
+        <w:t>do-primo de Euler.</w:t>
+      </w:r>
+    </w:p>
+    <w:p>
+      <w:pPr>
+        <w:spacing w:line="276" w:lineRule="auto"/>
+      </w:pPr>
+      <w:r>
+        <w:rPr>
+          <w:noProof/>
+          <w:lang w:val="en-US"/>
+        </w:rPr>
+        <w:drawing>
+          <wp:inline distT="0" distB="0" distL="0" distR="0" wp14:anchorId="454FB86D" wp14:editId="5DD0405E">
+            <wp:extent cx="5864702" cy="3280844"/>
+            <wp:effectExtent l="0" t="0" r="3175" b="0"/>
+            <wp:docPr id="9" name="Picture 6"/>
+            <wp:cNvGraphicFramePr>
+              <a:graphicFrameLocks xmlns:a="http://schemas.openxmlformats.org/drawingml/2006/main" noChangeAspect="1"/>
+            </wp:cNvGraphicFramePr>
+            <a:graphic xmlns:a="http://schemas.openxmlformats.org/drawingml/2006/main">
+              <a:graphicData uri="http://schemas.openxmlformats.org/drawingml/2006/picture">
+                <pic:pic xmlns:pic="http://schemas.openxmlformats.org/drawingml/2006/picture">
+                  <pic:nvPicPr>
+                    <pic:cNvPr id="0" name="Picture 6"/>
+                    <pic:cNvPicPr>
+                      <a:picLocks noChangeAspect="1" noChangeArrowheads="1"/>
+                    </pic:cNvPicPr>
+                  </pic:nvPicPr>
+                  <pic:blipFill>
+                    <a:blip r:embed="rId22">
+                      <a:extLst>
+                        <a:ext uri="{28A0092B-C50C-407E-A947-70E740481C1C}">
+                          <a14:useLocalDpi xmlns:a14="http://schemas.microsoft.com/office/drawing/2010/main" val="0"/>
+                        </a:ext>
+                      </a:extLst>
+                    </a:blip>
+                    <a:srcRect/>
+                    <a:stretch>
+                      <a:fillRect/>
+                    </a:stretch>
+                  </pic:blipFill>
+                  <pic:spPr bwMode="auto">
+                    <a:xfrm>
+                      <a:off x="0" y="0"/>
+                      <a:ext cx="5865908" cy="3281519"/>
+                    </a:xfrm>
+                    <a:prstGeom prst="rect">
+                      <a:avLst/>
+                    </a:prstGeom>
+                    <a:noFill/>
+                    <a:ln>
+                      <a:noFill/>
+                    </a:ln>
+                  </pic:spPr>
+                </pic:pic>
+              </a:graphicData>
+            </a:graphic>
+          </wp:inline>
+        </w:drawing>
+      </w:r>
+    </w:p>
+    <w:p>
+      <w:pPr>
+        <w:pStyle w:val="Heading2"/>
+        <w:spacing w:line="276" w:lineRule="auto"/>
+      </w:pPr>
+      <w:bookmarkStart w:id="20" w:name="_Toc233103864"/>
+      <w:r>
+        <w:t>Resultados</w:t>
+      </w:r>
       <w:bookmarkEnd w:id="20"/>
-      <w:r>
-        <w:t>gem</w:t>
-      </w:r>
-      <w:bookmarkEnd w:id="19"/>
+    </w:p>
+    <w:p>
+      <w:pPr>
+        <w:spacing w:line="276" w:lineRule="auto"/>
+      </w:pPr>
+      <w:r>
+        <w:t>Para o sistema de congruências foram obtidos os seguintes resultados:</w:t>
+      </w:r>
+    </w:p>
+    <w:p>
+      <w:pPr>
+        <w:spacing w:line="276" w:lineRule="auto"/>
+      </w:pPr>
+      <w:r>
+        <w:rPr>
+          <w:noProof/>
+          <w:lang w:val="en-US"/>
+        </w:rPr>
+        <w:drawing>
+          <wp:inline distT="0" distB="0" distL="0" distR="0" wp14:anchorId="5EC259DA" wp14:editId="31218D86">
+            <wp:extent cx="2859606" cy="748234"/>
+            <wp:effectExtent l="0" t="0" r="10795" b="0"/>
+            <wp:docPr id="11" name="Picture 8"/>
+            <wp:cNvGraphicFramePr>
+              <a:graphicFrameLocks xmlns:a="http://schemas.openxmlformats.org/drawingml/2006/main" noChangeAspect="1"/>
+            </wp:cNvGraphicFramePr>
+            <a:graphic xmlns:a="http://schemas.openxmlformats.org/drawingml/2006/main">
+              <a:graphicData uri="http://schemas.openxmlformats.org/drawingml/2006/picture">
+                <pic:pic xmlns:pic="http://schemas.openxmlformats.org/drawingml/2006/picture">
+                  <pic:nvPicPr>
+                    <pic:cNvPr id="0" name="Picture 8"/>
+                    <pic:cNvPicPr>
+                      <a:picLocks noChangeAspect="1" noChangeArrowheads="1"/>
+                    </pic:cNvPicPr>
+                  </pic:nvPicPr>
+                  <pic:blipFill>
+                    <a:blip r:embed="rId23">
+                      <a:extLst>
+                        <a:ext uri="{28A0092B-C50C-407E-A947-70E740481C1C}">
+                          <a14:useLocalDpi xmlns:a14="http://schemas.microsoft.com/office/drawing/2010/main" val="0"/>
+                        </a:ext>
+                      </a:extLst>
+                    </a:blip>
+                    <a:srcRect/>
+                    <a:stretch>
+                      <a:fillRect/>
+                    </a:stretch>
+                  </pic:blipFill>
+                  <pic:spPr bwMode="auto">
+                    <a:xfrm>
+                      <a:off x="0" y="0"/>
+                      <a:ext cx="2859606" cy="748234"/>
+                    </a:xfrm>
+                    <a:prstGeom prst="rect">
+                      <a:avLst/>
+                    </a:prstGeom>
+                    <a:noFill/>
+                    <a:ln>
+                      <a:noFill/>
+                    </a:ln>
+                  </pic:spPr>
+                </pic:pic>
+              </a:graphicData>
+            </a:graphic>
+          </wp:inline>
+        </w:drawing>
+      </w:r>
+    </w:p>
+    <w:p>
+      <w:pPr>
+        <w:spacing w:line="276" w:lineRule="auto"/>
+      </w:pPr>
+      <w:r>
+        <w:t>No RSA foi obtido os textos limpos</w:t>
+      </w:r>
+    </w:p>
+    <w:p>
+      <w:pPr>
+        <w:widowControl w:val="0"/>
+        <w:autoSpaceDE w:val="0"/>
+        <w:autoSpaceDN w:val="0"/>
+        <w:adjustRightInd w:val="0"/>
+        <w:spacing w:after="0" w:line="276" w:lineRule="auto"/>
+        <w:jc w:val="left"/>
+        <w:rPr>
+          <w:rFonts w:ascii="Times New Roman" w:hAnsi="Times New Roman" w:cs="Times New Roman"/>
+          <w:bCs/>
+          <w:i/>
+          <w:sz w:val="22"/>
+          <w:lang w:val="en-US"/>
+        </w:rPr>
+      </w:pPr>
+      <w:r>
+        <w:rPr>
+          <w:rFonts w:ascii="Times New Roman" w:hAnsi="Times New Roman" w:cs="Times New Roman"/>
+          <w:bCs/>
+          <w:i/>
+          <w:sz w:val="22"/>
+          <w:lang w:val="en-US"/>
+        </w:rPr>
+        <w:t xml:space="preserve">”lake wobegon is mostly poor sandy soil and every spring the earth heaves up a new crop of rockspiles of rocks ten feet high in the corners of fields picked by generations of us monuments to ourindustry our ancestors chose the place tired from their long journey sad for having left the motherland behind and this place reminded them of there so they settled here forgetting that they hadleft there because the land wasnt so good so the new life turned out to be a lot like the </w:t>
+      </w:r>
+      <w:r>
+        <w:rPr>
+          <w:rFonts w:ascii="Times New Roman" w:hAnsi="Times New Roman" w:cs="Times New Roman"/>
+          <w:bCs/>
+          <w:i/>
+          <w:sz w:val="22"/>
+          <w:lang w:val="en-US"/>
+        </w:rPr>
+        <w:lastRenderedPageBreak/>
+        <w:t>old e</w:t>
+      </w:r>
+      <w:r>
+        <w:rPr>
+          <w:rFonts w:ascii="Times New Roman" w:hAnsi="Times New Roman" w:cs="Times New Roman"/>
+          <w:bCs/>
+          <w:i/>
+          <w:sz w:val="22"/>
+          <w:lang w:val="en-US"/>
+        </w:rPr>
+        <w:t>x</w:t>
+      </w:r>
+      <w:r>
+        <w:rPr>
+          <w:rFonts w:ascii="Times New Roman" w:hAnsi="Times New Roman" w:cs="Times New Roman"/>
+          <w:bCs/>
+          <w:i/>
+          <w:sz w:val="22"/>
+          <w:lang w:val="en-US"/>
+        </w:rPr>
+        <w:t>ceptthe winters are worsez”</w:t>
+      </w:r>
+    </w:p>
+    <w:p>
+      <w:pPr>
+        <w:widowControl w:val="0"/>
+        <w:autoSpaceDE w:val="0"/>
+        <w:autoSpaceDN w:val="0"/>
+        <w:adjustRightInd w:val="0"/>
+        <w:spacing w:after="0" w:line="276" w:lineRule="auto"/>
+        <w:jc w:val="left"/>
+        <w:rPr>
+          <w:rFonts w:ascii="Times New Roman" w:hAnsi="Times New Roman" w:cs="Times New Roman"/>
+          <w:bCs/>
+          <w:i/>
+          <w:sz w:val="22"/>
+          <w:lang w:val="en-US"/>
+        </w:rPr>
+      </w:pPr>
+    </w:p>
+    <w:p>
+      <w:pPr>
+        <w:widowControl w:val="0"/>
+        <w:autoSpaceDE w:val="0"/>
+        <w:autoSpaceDN w:val="0"/>
+        <w:adjustRightInd w:val="0"/>
+        <w:spacing w:after="0" w:line="276" w:lineRule="auto"/>
+        <w:jc w:val="left"/>
+        <w:rPr>
+          <w:rFonts w:ascii="Times New Roman" w:hAnsi="Times New Roman" w:cs="Times New Roman"/>
+          <w:bCs/>
+          <w:i/>
+          <w:sz w:val="22"/>
+          <w:lang w:val="en-US"/>
+        </w:rPr>
+      </w:pPr>
+      <w:r>
+        <w:rPr>
+          <w:rFonts w:ascii="Times New Roman" w:hAnsi="Times New Roman" w:cs="Times New Roman"/>
+          <w:bCs/>
+          <w:i/>
+          <w:sz w:val="22"/>
+          <w:lang w:val="en-US"/>
+        </w:rPr>
+        <w:t>”i became involved in an argument about modern painting a subject upon which i am spectac</w:t>
+      </w:r>
+      <w:r>
+        <w:rPr>
+          <w:rFonts w:ascii="Times New Roman" w:hAnsi="Times New Roman" w:cs="Times New Roman"/>
+          <w:bCs/>
+          <w:i/>
+          <w:sz w:val="22"/>
+          <w:lang w:val="en-US"/>
+        </w:rPr>
+        <w:t>u</w:t>
+      </w:r>
+      <w:r>
+        <w:rPr>
+          <w:rFonts w:ascii="Times New Roman" w:hAnsi="Times New Roman" w:cs="Times New Roman"/>
+          <w:bCs/>
+          <w:i/>
+          <w:sz w:val="22"/>
+          <w:lang w:val="en-US"/>
+        </w:rPr>
+        <w:t>larlyill informed however many of my friends can become heated and even violent on the su</w:t>
+      </w:r>
+      <w:r>
+        <w:rPr>
+          <w:rFonts w:ascii="Times New Roman" w:hAnsi="Times New Roman" w:cs="Times New Roman"/>
+          <w:bCs/>
+          <w:i/>
+          <w:sz w:val="22"/>
+          <w:lang w:val="en-US"/>
+        </w:rPr>
+        <w:t>b</w:t>
+      </w:r>
+      <w:r>
+        <w:rPr>
+          <w:rFonts w:ascii="Times New Roman" w:hAnsi="Times New Roman" w:cs="Times New Roman"/>
+          <w:bCs/>
+          <w:i/>
+          <w:sz w:val="22"/>
+          <w:lang w:val="en-US"/>
+        </w:rPr>
+        <w:t>ject andi enjoy their wrangles in a modest way i am an artist myself and i have some sympathy with theabstractionists although i have gone beyond them in my own approach to art i am a lum</w:t>
+      </w:r>
+      <w:r>
+        <w:rPr>
+          <w:rFonts w:ascii="Times New Roman" w:hAnsi="Times New Roman" w:cs="Times New Roman"/>
+          <w:bCs/>
+          <w:i/>
+          <w:sz w:val="22"/>
+          <w:lang w:val="en-US"/>
+        </w:rPr>
+        <w:t>p</w:t>
+      </w:r>
+      <w:r>
+        <w:rPr>
+          <w:rFonts w:ascii="Times New Roman" w:hAnsi="Times New Roman" w:cs="Times New Roman"/>
+          <w:bCs/>
+          <w:i/>
+          <w:sz w:val="22"/>
+          <w:lang w:val="en-US"/>
+        </w:rPr>
+        <w:t>ist twoor three decades ago it was quite fashionable to be a cubist and to draw every thing in c</w:t>
+      </w:r>
+      <w:r>
+        <w:rPr>
+          <w:rFonts w:ascii="Times New Roman" w:hAnsi="Times New Roman" w:cs="Times New Roman"/>
+          <w:bCs/>
+          <w:i/>
+          <w:sz w:val="22"/>
+          <w:lang w:val="en-US"/>
+        </w:rPr>
+        <w:t>u</w:t>
+      </w:r>
+      <w:r>
+        <w:rPr>
+          <w:rFonts w:ascii="Times New Roman" w:hAnsi="Times New Roman" w:cs="Times New Roman"/>
+          <w:bCs/>
+          <w:i/>
+          <w:sz w:val="22"/>
+          <w:lang w:val="en-US"/>
+        </w:rPr>
+        <w:t>bes thenthere was a revolt by the vorticists who drew every thing in whirls we now have the abstra</w:t>
+      </w:r>
+      <w:r>
+        <w:rPr>
+          <w:rFonts w:ascii="Times New Roman" w:hAnsi="Times New Roman" w:cs="Times New Roman"/>
+          <w:bCs/>
+          <w:i/>
+          <w:sz w:val="22"/>
+          <w:lang w:val="en-US"/>
+        </w:rPr>
+        <w:t>c</w:t>
+      </w:r>
+      <w:r>
+        <w:rPr>
+          <w:rFonts w:ascii="Times New Roman" w:hAnsi="Times New Roman" w:cs="Times New Roman"/>
+          <w:bCs/>
+          <w:i/>
+          <w:sz w:val="22"/>
+          <w:lang w:val="en-US"/>
+        </w:rPr>
+        <w:t>tionistswho paint every thing in a very abstracted manner but my own small works done on my telephonepad are composed of carefully shaded strangely shaped lumps with traces of cubism vort</w:t>
+      </w:r>
+      <w:r>
+        <w:rPr>
+          <w:rFonts w:ascii="Times New Roman" w:hAnsi="Times New Roman" w:cs="Times New Roman"/>
+          <w:bCs/>
+          <w:i/>
+          <w:sz w:val="22"/>
+          <w:lang w:val="en-US"/>
+        </w:rPr>
+        <w:t>i</w:t>
+      </w:r>
+      <w:r>
+        <w:rPr>
+          <w:rFonts w:ascii="Times New Roman" w:hAnsi="Times New Roman" w:cs="Times New Roman"/>
+          <w:bCs/>
+          <w:i/>
+          <w:sz w:val="22"/>
+          <w:lang w:val="en-US"/>
+        </w:rPr>
+        <w:t>cism andabstractionism in them for those who possess the seeing eye as a lumpist i stand alone”</w:t>
+      </w:r>
+    </w:p>
+    <w:p>
+      <w:pPr>
+        <w:spacing w:line="276" w:lineRule="auto"/>
+      </w:pPr>
+    </w:p>
+    <w:p>
+      <w:pPr>
+        <w:spacing w:line="276" w:lineRule="auto"/>
+        <w:jc w:val="left"/>
+      </w:pPr>
+      <w:r>
+        <w:br w:type="page"/>
+      </w:r>
+    </w:p>
+    <w:p>
+      <w:pPr>
+        <w:spacing w:line="276" w:lineRule="auto"/>
+        <w:jc w:val="left"/>
+      </w:pPr>
+    </w:p>
+    <w:p>
+      <w:pPr>
+        <w:spacing w:line="276" w:lineRule="auto"/>
+        <w:jc w:val="left"/>
+      </w:pPr>
+    </w:p>
+    <w:p>
+      <w:pPr>
+        <w:pStyle w:val="Heading1"/>
+        <w:spacing w:line="276" w:lineRule="auto"/>
+      </w:pPr>
+      <w:bookmarkStart w:id="21" w:name="_Toc233103865"/>
+      <w:r>
+        <w:t>Grupo VI</w:t>
+      </w:r>
+      <w:bookmarkEnd w:id="21"/>
     </w:p>
     <w:p>
       <w:pPr>
         <w:pStyle w:val="Heading2"/>
-      </w:pPr>
-      <w:bookmarkStart w:id="21" w:name="_Toc233103864"/>
+        <w:spacing w:line="276" w:lineRule="auto"/>
+      </w:pPr>
+      <w:bookmarkStart w:id="22" w:name="_Toc233103866"/>
+      <w:r>
+        <w:t>Problema</w:t>
+      </w:r>
+      <w:bookmarkEnd w:id="22"/>
+    </w:p>
+    <w:p>
+      <w:pPr>
+        <w:spacing w:line="276" w:lineRule="auto"/>
+        <w:rPr>
+          <w:i/>
+        </w:rPr>
+      </w:pPr>
+      <w:r>
+        <w:t xml:space="preserve">Neste o grupo o problema era quebrar a crifra </w:t>
+      </w:r>
+      <w:r>
+        <w:rPr>
+          <w:i/>
+        </w:rPr>
+        <w:t xml:space="preserve">El-Gamal. </w:t>
+      </w:r>
+      <w:r>
+        <w:t xml:space="preserve">Recordando o </w:t>
+      </w:r>
+      <w:r>
+        <w:rPr>
+          <w:i/>
+        </w:rPr>
+        <w:t>El-Gamal</w:t>
+      </w:r>
+    </w:p>
+    <w:p>
+      <w:pPr>
+        <w:spacing w:line="276" w:lineRule="auto"/>
+        <w:rPr>
+          <w:i/>
+        </w:rPr>
+      </w:pPr>
+      <w:r>
+        <w:rPr>
+          <w:i/>
+          <w:noProof/>
+          <w:lang w:val="en-US"/>
+        </w:rPr>
+        <w:drawing>
+          <wp:inline distT="0" distB="0" distL="0" distR="0" wp14:anchorId="2958357C" wp14:editId="46FFF863">
+            <wp:extent cx="5031306" cy="1339530"/>
+            <wp:effectExtent l="0" t="0" r="0" b="6985"/>
+            <wp:docPr id="12" name="Picture 9"/>
+            <wp:cNvGraphicFramePr>
+              <a:graphicFrameLocks xmlns:a="http://schemas.openxmlformats.org/drawingml/2006/main" noChangeAspect="1"/>
+            </wp:cNvGraphicFramePr>
+            <a:graphic xmlns:a="http://schemas.openxmlformats.org/drawingml/2006/main">
+              <a:graphicData uri="http://schemas.openxmlformats.org/drawingml/2006/picture">
+                <pic:pic xmlns:pic="http://schemas.openxmlformats.org/drawingml/2006/picture">
+                  <pic:nvPicPr>
+                    <pic:cNvPr id="0" name="Picture 9"/>
+                    <pic:cNvPicPr>
+                      <a:picLocks noChangeAspect="1" noChangeArrowheads="1"/>
+                    </pic:cNvPicPr>
+                  </pic:nvPicPr>
+                  <pic:blipFill>
+                    <a:blip r:embed="rId24">
+                      <a:extLst>
+                        <a:ext uri="{28A0092B-C50C-407E-A947-70E740481C1C}">
+                          <a14:useLocalDpi xmlns:a14="http://schemas.microsoft.com/office/drawing/2010/main" val="0"/>
+                        </a:ext>
+                      </a:extLst>
+                    </a:blip>
+                    <a:srcRect/>
+                    <a:stretch>
+                      <a:fillRect/>
+                    </a:stretch>
+                  </pic:blipFill>
+                  <pic:spPr bwMode="auto">
+                    <a:xfrm>
+                      <a:off x="0" y="0"/>
+                      <a:ext cx="5031519" cy="1339587"/>
+                    </a:xfrm>
+                    <a:prstGeom prst="rect">
+                      <a:avLst/>
+                    </a:prstGeom>
+                    <a:noFill/>
+                    <a:ln>
+                      <a:noFill/>
+                    </a:ln>
+                  </pic:spPr>
+                </pic:pic>
+              </a:graphicData>
+            </a:graphic>
+          </wp:inline>
+        </w:drawing>
+      </w:r>
+    </w:p>
+    <w:p>
+      <w:pPr>
+        <w:pStyle w:val="Heading2"/>
+        <w:spacing w:line="276" w:lineRule="auto"/>
+      </w:pPr>
+      <w:bookmarkStart w:id="23" w:name="_Toc233103867"/>
+      <w:r>
+        <w:t>Abordagem</w:t>
+      </w:r>
+      <w:bookmarkEnd w:id="23"/>
+    </w:p>
+    <w:p>
+      <w:pPr>
+        <w:spacing w:line="276" w:lineRule="auto"/>
+      </w:pPr>
+      <w:r>
+        <w:t xml:space="preserve">Neste guião foi necessário apenas implementar o mecanismo de decifragem do </w:t>
+      </w:r>
+      <w:r>
+        <w:rPr>
+          <w:i/>
+        </w:rPr>
+        <w:t xml:space="preserve">El-Gamal, </w:t>
+      </w:r>
+      <w:r>
+        <w:t>sendo os principais parâmetros já dados.</w:t>
+      </w:r>
+    </w:p>
+    <w:p>
+      <w:pPr>
+        <w:spacing w:line="276" w:lineRule="auto"/>
+      </w:pPr>
+      <w:r>
+        <w:rPr>
+          <w:noProof/>
+          <w:lang w:val="en-US"/>
+        </w:rPr>
+        <w:drawing>
+          <wp:inline distT="0" distB="0" distL="0" distR="0" wp14:anchorId="7B6C0B16" wp14:editId="4CA7D208">
+            <wp:extent cx="3659706" cy="1454585"/>
+            <wp:effectExtent l="0" t="0" r="0" b="0"/>
+            <wp:docPr id="13" name="Picture 10"/>
+            <wp:cNvGraphicFramePr>
+              <a:graphicFrameLocks xmlns:a="http://schemas.openxmlformats.org/drawingml/2006/main" noChangeAspect="1"/>
+            </wp:cNvGraphicFramePr>
+            <a:graphic xmlns:a="http://schemas.openxmlformats.org/drawingml/2006/main">
+              <a:graphicData uri="http://schemas.openxmlformats.org/drawingml/2006/picture">
+                <pic:pic xmlns:pic="http://schemas.openxmlformats.org/drawingml/2006/picture">
+                  <pic:nvPicPr>
+                    <pic:cNvPr id="0" name="Picture 10"/>
+                    <pic:cNvPicPr>
+                      <a:picLocks noChangeAspect="1" noChangeArrowheads="1"/>
+                    </pic:cNvPicPr>
+                  </pic:nvPicPr>
+                  <pic:blipFill>
+                    <a:blip r:embed="rId25">
+                      <a:extLst>
+                        <a:ext uri="{28A0092B-C50C-407E-A947-70E740481C1C}">
+                          <a14:useLocalDpi xmlns:a14="http://schemas.microsoft.com/office/drawing/2010/main" val="0"/>
+                        </a:ext>
+                      </a:extLst>
+                    </a:blip>
+                    <a:srcRect/>
+                    <a:stretch>
+                      <a:fillRect/>
+                    </a:stretch>
+                  </pic:blipFill>
+                  <pic:spPr bwMode="auto">
+                    <a:xfrm>
+                      <a:off x="0" y="0"/>
+                      <a:ext cx="3661418" cy="1455265"/>
+                    </a:xfrm>
+                    <a:prstGeom prst="rect">
+                      <a:avLst/>
+                    </a:prstGeom>
+                    <a:noFill/>
+                    <a:ln>
+                      <a:noFill/>
+                    </a:ln>
+                  </pic:spPr>
+                </pic:pic>
+              </a:graphicData>
+            </a:graphic>
+          </wp:inline>
+        </w:drawing>
+      </w:r>
+    </w:p>
+    <w:p>
+      <w:pPr>
+        <w:pStyle w:val="Heading2"/>
+        <w:spacing w:line="276" w:lineRule="auto"/>
+      </w:pPr>
+      <w:bookmarkStart w:id="24" w:name="_Toc233103868"/>
       <w:r>
         <w:t>Resultados</w:t>
       </w:r>
-      <w:bookmarkEnd w:id="21"/>
-    </w:p>
-    <w:p/>
-    <w:p>
-      <w:pPr>
-        <w:spacing w:line="276" w:lineRule="auto"/>
+      <w:bookmarkEnd w:id="24"/>
+    </w:p>
+    <w:p>
+      <w:pPr>
+        <w:spacing w:line="276" w:lineRule="auto"/>
+      </w:pPr>
+      <w:r>
+        <w:t>O criptograma obtido</w:t>
+      </w:r>
+    </w:p>
+    <w:p>
+      <w:pPr>
+        <w:widowControl w:val="0"/>
+        <w:autoSpaceDE w:val="0"/>
+        <w:autoSpaceDN w:val="0"/>
+        <w:adjustRightInd w:val="0"/>
+        <w:spacing w:after="0" w:line="276" w:lineRule="auto"/>
         <w:jc w:val="left"/>
-      </w:pPr>
-      <w:r>
-        <w:br w:type="page"/>
-      </w:r>
-    </w:p>
-    <w:p>
-      <w:pPr>
-        <w:pStyle w:val="Heading1"/>
-      </w:pPr>
-      <w:bookmarkStart w:id="22" w:name="_Toc233103865"/>
-      <w:r>
-        <w:lastRenderedPageBreak/>
-        <w:t>Grupo VI</w:t>
-      </w:r>
-      <w:bookmarkEnd w:id="22"/>
-    </w:p>
-    <w:p>
-      <w:pPr>
-        <w:pStyle w:val="Heading2"/>
-      </w:pPr>
-      <w:bookmarkStart w:id="23" w:name="_Toc233103866"/>
-      <w:r>
-        <w:t>Problema</w:t>
-      </w:r>
-      <w:bookmarkEnd w:id="23"/>
-    </w:p>
-    <w:p>
-      <w:pPr>
-        <w:pStyle w:val="Heading2"/>
-      </w:pPr>
-      <w:bookmarkStart w:id="24" w:name="_Toc233103867"/>
-      <w:r>
-        <w:t>Abordagem</w:t>
-      </w:r>
-      <w:bookmarkEnd w:id="24"/>
-    </w:p>
-    <w:p>
-      <w:pPr>
-        <w:pStyle w:val="Heading2"/>
-      </w:pPr>
-      <w:bookmarkStart w:id="25" w:name="_Toc233103868"/>
-      <w:r>
-        <w:t>Resultados</w:t>
-      </w:r>
+        <w:rPr>
+          <w:rFonts w:ascii="Times New Roman" w:hAnsi="Times New Roman" w:cs="Times New Roman"/>
+          <w:bCs/>
+          <w:i/>
+          <w:sz w:val="22"/>
+          <w:lang w:val="en-US"/>
+        </w:rPr>
+      </w:pPr>
+      <w:r>
+        <w:rPr>
+          <w:rFonts w:ascii="Times New Roman" w:hAnsi="Times New Roman" w:cs="Times New Roman"/>
+          <w:bCs/>
+          <w:i/>
+          <w:sz w:val="22"/>
+          <w:lang w:val="en-US"/>
+        </w:rPr>
+        <w:t>”she stands up in the garden where she has been working and looks into the distance she ha</w:t>
+      </w:r>
+      <w:r>
+        <w:rPr>
+          <w:rFonts w:ascii="Times New Roman" w:hAnsi="Times New Roman" w:cs="Times New Roman"/>
+          <w:bCs/>
+          <w:i/>
+          <w:sz w:val="22"/>
+          <w:lang w:val="en-US"/>
+        </w:rPr>
+        <w:t>s</w:t>
+      </w:r>
+      <w:r>
+        <w:rPr>
+          <w:rFonts w:ascii="Times New Roman" w:hAnsi="Times New Roman" w:cs="Times New Roman"/>
+          <w:bCs/>
+          <w:i/>
+          <w:sz w:val="22"/>
+          <w:lang w:val="en-US"/>
+        </w:rPr>
+        <w:t xml:space="preserve">sensed a change in the weather there is another gust of wind a buckle of noise in the air and thetall cypresses sway she turns and moves up hill towards the house climbing over a low wall feelingthe first drops of rain on her bare arms she crosses the loggia </w:t>
+      </w:r>
+      <w:bookmarkStart w:id="25" w:name="_GoBack"/>
       <w:bookmarkEnd w:id="25"/>
-    </w:p>
-    <w:p/>
+      <w:r>
+        <w:rPr>
+          <w:rFonts w:ascii="Times New Roman" w:hAnsi="Times New Roman" w:cs="Times New Roman"/>
+          <w:bCs/>
+          <w:i/>
+          <w:sz w:val="22"/>
+          <w:lang w:val="en-US"/>
+        </w:rPr>
+        <w:t>and quickly enters the house”</w:t>
+      </w:r>
+    </w:p>
+    <w:p>
+      <w:pPr>
+        <w:spacing w:line="276" w:lineRule="auto"/>
+      </w:pPr>
+    </w:p>
+    <w:p>
+      <w:pPr>
+        <w:spacing w:line="276" w:lineRule="auto"/>
+        <w:rPr>
+          <w:rFonts w:asciiTheme="minorHAnsi" w:hAnsiTheme="minorHAnsi"/>
+          <w:sz w:val="22"/>
+        </w:rPr>
+      </w:pPr>
+    </w:p>
     <w:sectPr>
-      <w:footerReference w:type="default" r:id="rId17"/>
+      <w:footerReference w:type="default" r:id="rId26"/>
       <w:type w:val="oddPage"/>
       <w:pgSz w:w="11906" w:h="16838"/>
       <w:pgMar w:top="1417" w:right="1701" w:bottom="1417" w:left="1701" w:header="708" w:footer="708" w:gutter="0"/>
@@ -3666,7 +5230,7 @@
         <w:rStyle w:val="PageNumber"/>
         <w:noProof/>
       </w:rPr>
-      <w:t>10</w:t>
+      <w:t>iv</w:t>
     </w:r>
     <w:r>
       <w:rPr>
@@ -3691,14 +5255,7 @@
         <w:noProof/>
         <w:color w:val="808080" w:themeColor="background1" w:themeShade="80"/>
       </w:rPr>
-      <w:t xml:space="preserve"> </w:t>
-    </w:r>
-    <w:r>
-      <w:rPr>
-        <w:noProof/>
-        <w:color w:val="808080" w:themeColor="background1" w:themeShade="80"/>
-      </w:rPr>
-      <w:t xml:space="preserve">| </w:t>
+      <w:t xml:space="preserve"> | </w:t>
     </w:r>
     <w:sdt>
       <w:sdtPr>
@@ -3891,7 +5448,7 @@
         <w:rStyle w:val="PageNumber"/>
         <w:noProof/>
       </w:rPr>
-      <w:t>9</w:t>
+      <w:t>5</w:t>
     </w:r>
     <w:r>
       <w:rPr>
@@ -5138,6 +6695,119 @@
     </w:lvl>
   </w:abstractNum>
   <w:abstractNum w:abstractNumId="8">
+    <w:nsid w:val="2C241A32"/>
+    <w:multiLevelType w:val="hybridMultilevel"/>
+    <w:tmpl w:val="35686768"/>
+    <w:lvl w:ilvl="0" w:tplc="04090001">
+      <w:start w:val="1"/>
+      <w:numFmt w:val="bullet"/>
+      <w:lvlText w:val=""/>
+      <w:lvlJc w:val="left"/>
+      <w:pPr>
+        <w:ind w:left="720" w:hanging="360"/>
+      </w:pPr>
+      <w:rPr>
+        <w:rFonts w:ascii="Symbol" w:hAnsi="Symbol" w:hint="default"/>
+      </w:rPr>
+    </w:lvl>
+    <w:lvl w:ilvl="1" w:tplc="04090003" w:tentative="1">
+      <w:start w:val="1"/>
+      <w:numFmt w:val="bullet"/>
+      <w:lvlText w:val="o"/>
+      <w:lvlJc w:val="left"/>
+      <w:pPr>
+        <w:ind w:left="1440" w:hanging="360"/>
+      </w:pPr>
+      <w:rPr>
+        <w:rFonts w:ascii="Courier New" w:hAnsi="Courier New" w:hint="default"/>
+      </w:rPr>
+    </w:lvl>
+    <w:lvl w:ilvl="2" w:tplc="04090005" w:tentative="1">
+      <w:start w:val="1"/>
+      <w:numFmt w:val="bullet"/>
+      <w:lvlText w:val=""/>
+      <w:lvlJc w:val="left"/>
+      <w:pPr>
+        <w:ind w:left="2160" w:hanging="360"/>
+      </w:pPr>
+      <w:rPr>
+        <w:rFonts w:ascii="Wingdings" w:hAnsi="Wingdings" w:hint="default"/>
+      </w:rPr>
+    </w:lvl>
+    <w:lvl w:ilvl="3" w:tplc="04090001" w:tentative="1">
+      <w:start w:val="1"/>
+      <w:numFmt w:val="bullet"/>
+      <w:lvlText w:val=""/>
+      <w:lvlJc w:val="left"/>
+      <w:pPr>
+        <w:ind w:left="2880" w:hanging="360"/>
+      </w:pPr>
+      <w:rPr>
+        <w:rFonts w:ascii="Symbol" w:hAnsi="Symbol" w:hint="default"/>
+      </w:rPr>
+    </w:lvl>
+    <w:lvl w:ilvl="4" w:tplc="04090003" w:tentative="1">
+      <w:start w:val="1"/>
+      <w:numFmt w:val="bullet"/>
+      <w:lvlText w:val="o"/>
+      <w:lvlJc w:val="left"/>
+      <w:pPr>
+        <w:ind w:left="3600" w:hanging="360"/>
+      </w:pPr>
+      <w:rPr>
+        <w:rFonts w:ascii="Courier New" w:hAnsi="Courier New" w:hint="default"/>
+      </w:rPr>
+    </w:lvl>
+    <w:lvl w:ilvl="5" w:tplc="04090005" w:tentative="1">
+      <w:start w:val="1"/>
+      <w:numFmt w:val="bullet"/>
+      <w:lvlText w:val=""/>
+      <w:lvlJc w:val="left"/>
+      <w:pPr>
+        <w:ind w:left="4320" w:hanging="360"/>
+      </w:pPr>
+      <w:rPr>
+        <w:rFonts w:ascii="Wingdings" w:hAnsi="Wingdings" w:hint="default"/>
+      </w:rPr>
+    </w:lvl>
+    <w:lvl w:ilvl="6" w:tplc="04090001" w:tentative="1">
+      <w:start w:val="1"/>
+      <w:numFmt w:val="bullet"/>
+      <w:lvlText w:val=""/>
+      <w:lvlJc w:val="left"/>
+      <w:pPr>
+        <w:ind w:left="5040" w:hanging="360"/>
+      </w:pPr>
+      <w:rPr>
+        <w:rFonts w:ascii="Symbol" w:hAnsi="Symbol" w:hint="default"/>
+      </w:rPr>
+    </w:lvl>
+    <w:lvl w:ilvl="7" w:tplc="04090003" w:tentative="1">
+      <w:start w:val="1"/>
+      <w:numFmt w:val="bullet"/>
+      <w:lvlText w:val="o"/>
+      <w:lvlJc w:val="left"/>
+      <w:pPr>
+        <w:ind w:left="5760" w:hanging="360"/>
+      </w:pPr>
+      <w:rPr>
+        <w:rFonts w:ascii="Courier New" w:hAnsi="Courier New" w:hint="default"/>
+      </w:rPr>
+    </w:lvl>
+    <w:lvl w:ilvl="8" w:tplc="04090005" w:tentative="1">
+      <w:start w:val="1"/>
+      <w:numFmt w:val="bullet"/>
+      <w:lvlText w:val=""/>
+      <w:lvlJc w:val="left"/>
+      <w:pPr>
+        <w:ind w:left="6480" w:hanging="360"/>
+      </w:pPr>
+      <w:rPr>
+        <w:rFonts w:ascii="Wingdings" w:hAnsi="Wingdings" w:hint="default"/>
+      </w:rPr>
+    </w:lvl>
+  </w:abstractNum>
+  <w:abstractNum w:abstractNumId="9">
     <w:nsid w:val="33F163B3"/>
     <w:multiLevelType w:val="multilevel"/>
     <w:tmpl w:val="3B989D8A"/>
@@ -5259,7 +6929,7 @@
       </w:rPr>
     </w:lvl>
   </w:abstractNum>
-  <w:abstractNum w:abstractNumId="9">
+  <w:abstractNum w:abstractNumId="10">
     <w:nsid w:val="5D6249E1"/>
     <w:multiLevelType w:val="hybridMultilevel"/>
     <w:tmpl w:val="AE5A38B6"/>
@@ -5372,7 +7042,7 @@
       </w:rPr>
     </w:lvl>
   </w:abstractNum>
-  <w:abstractNum w:abstractNumId="10">
+  <w:abstractNum w:abstractNumId="11">
     <w:nsid w:val="5FBB5FCE"/>
     <w:multiLevelType w:val="hybridMultilevel"/>
     <w:tmpl w:val="6A6E8F10"/>
@@ -5485,7 +7155,7 @@
       </w:rPr>
     </w:lvl>
   </w:abstractNum>
-  <w:abstractNum w:abstractNumId="11">
+  <w:abstractNum w:abstractNumId="12">
     <w:nsid w:val="64F841D6"/>
     <w:multiLevelType w:val="hybridMultilevel"/>
     <w:tmpl w:val="ED381A7E"/>
@@ -5598,7 +7268,7 @@
       </w:rPr>
     </w:lvl>
   </w:abstractNum>
-  <w:abstractNum w:abstractNumId="12">
+  <w:abstractNum w:abstractNumId="13">
     <w:nsid w:val="66447B53"/>
     <w:multiLevelType w:val="multilevel"/>
     <w:tmpl w:val="0816001F"/>
@@ -5684,7 +7354,7 @@
       </w:pPr>
     </w:lvl>
   </w:abstractNum>
-  <w:abstractNum w:abstractNumId="13">
+  <w:abstractNum w:abstractNumId="14">
     <w:nsid w:val="7BA41742"/>
     <w:multiLevelType w:val="hybridMultilevel"/>
     <w:tmpl w:val="EDC67446"/>
@@ -5801,19 +7471,19 @@
     <w:abstractNumId w:val="5"/>
   </w:num>
   <w:num w:numId="2">
-    <w:abstractNumId w:val="12"/>
+    <w:abstractNumId w:val="13"/>
   </w:num>
   <w:num w:numId="3">
     <w:abstractNumId w:val="4"/>
   </w:num>
   <w:num w:numId="4">
-    <w:abstractNumId w:val="8"/>
+    <w:abstractNumId w:val="9"/>
   </w:num>
   <w:num w:numId="5">
-    <w:abstractNumId w:val="10"/>
+    <w:abstractNumId w:val="11"/>
   </w:num>
   <w:num w:numId="6">
-    <w:abstractNumId w:val="9"/>
+    <w:abstractNumId w:val="10"/>
   </w:num>
   <w:num w:numId="7">
     <w:abstractNumId w:val="6"/>
@@ -5849,13 +7519,13 @@
     </w:lvlOverride>
   </w:num>
   <w:num w:numId="9">
-    <w:abstractNumId w:val="11"/>
+    <w:abstractNumId w:val="12"/>
   </w:num>
   <w:num w:numId="10">
     <w:abstractNumId w:val="3"/>
   </w:num>
   <w:num w:numId="11">
-    <w:abstractNumId w:val="13"/>
+    <w:abstractNumId w:val="14"/>
   </w:num>
   <w:num w:numId="12">
     <w:abstractNumId w:val="0"/>
@@ -5895,6 +7565,9 @@
   </w:num>
   <w:num w:numId="15">
     <w:abstractNumId w:val="1"/>
+  </w:num>
+  <w:num w:numId="16">
+    <w:abstractNumId w:val="8"/>
   </w:num>
   <w:numIdMacAtCleanup w:val="12"/>
 </w:numbering>
@@ -13524,7 +15197,7 @@
 </file>
 
 <file path=customXml/itemProps2.xml><?xml version="1.0" encoding="utf-8"?>
-<ds:datastoreItem xmlns:ds="http://schemas.openxmlformats.org/officeDocument/2006/customXml" ds:itemID="{59B89A56-B344-F746-BB78-B5E2C241EBD3}">
+<ds:datastoreItem xmlns:ds="http://schemas.openxmlformats.org/officeDocument/2006/customXml" ds:itemID="{EFA679BB-E45F-3A49-94CB-09D74ED1F68A}">
   <ds:schemaRefs>
     <ds:schemaRef ds:uri="http://schemas.openxmlformats.org/officeDocument/2006/bibliography"/>
   </ds:schemaRefs>

</xml_diff>